<commit_message>
Start of Report Edition
</commit_message>
<xml_diff>
--- a/doc/Report.docx
+++ b/doc/Report.docx
@@ -3,11 +3,873 @@
 <w:document xmlns:wpc="http://schemas.microsoft.com/office/word/2010/wordprocessingCanvas" xmlns:mc="http://schemas.openxmlformats.org/markup-compatibility/2006" xmlns:o="urn:schemas-microsoft-com:office:office" xmlns:r="http://schemas.openxmlformats.org/officeDocument/2006/relationships" xmlns:m="http://schemas.openxmlformats.org/officeDocument/2006/math" xmlns:v="urn:schemas-microsoft-com:vml" xmlns:wp14="http://schemas.microsoft.com/office/word/2010/wordprocessingDrawing" xmlns:wp="http://schemas.openxmlformats.org/drawingml/2006/wordprocessingDrawing" xmlns:w10="urn:schemas-microsoft-com:office:word" xmlns:w="http://schemas.openxmlformats.org/wordprocessingml/2006/main" xmlns:w14="http://schemas.microsoft.com/office/word/2010/wordml" xmlns:w15="http://schemas.microsoft.com/office/word/2012/wordml" xmlns:wpg="http://schemas.microsoft.com/office/word/2010/wordprocessingGroup" xmlns:wpi="http://schemas.microsoft.com/office/word/2010/wordprocessingInk" xmlns:wne="http://schemas.microsoft.com/office/word/2006/wordml" xmlns:wps="http://schemas.microsoft.com/office/word/2010/wordprocessingShape" mc:Ignorable="w14 w15 wp14">
   <w:body>
     <w:p>
+      <w:pPr>
+        <w:jc w:val="center"/>
+        <w:rPr>
+          <w:rFonts w:ascii="Arial" w:hAnsi="Arial" w:cs="Arial"/>
+          <w:sz w:val="24"/>
+          <w:szCs w:val="24"/>
+        </w:rPr>
+      </w:pPr>
       <w:r>
-        <w:t>Report</w:t>
+        <w:rPr>
+          <w:rFonts w:ascii="Arial" w:hAnsi="Arial" w:cs="Arial"/>
+          <w:sz w:val="24"/>
+          <w:szCs w:val="24"/>
+        </w:rPr>
+        <w:t>MECE 5397: Scientific Computing for Mechanical Engineers</w:t>
       </w:r>
+    </w:p>
+    <w:p>
+      <w:pPr>
+        <w:jc w:val="center"/>
+        <w:rPr>
+          <w:rFonts w:ascii="Arial" w:hAnsi="Arial" w:cs="Arial"/>
+          <w:sz w:val="24"/>
+          <w:szCs w:val="24"/>
+        </w:rPr>
+      </w:pPr>
+      <w:r>
+        <w:rPr>
+          <w:rFonts w:ascii="Arial" w:hAnsi="Arial" w:cs="Arial"/>
+          <w:sz w:val="24"/>
+          <w:szCs w:val="24"/>
+        </w:rPr>
+        <w:t xml:space="preserve">Dr. Andrea </w:t>
+      </w:r>
+      <w:proofErr w:type="spellStart"/>
+      <w:r>
+        <w:rPr>
+          <w:rFonts w:ascii="Arial" w:hAnsi="Arial" w:cs="Arial"/>
+          <w:sz w:val="24"/>
+          <w:szCs w:val="24"/>
+        </w:rPr>
+        <w:t>Prosperetti</w:t>
+      </w:r>
+      <w:proofErr w:type="spellEnd"/>
+    </w:p>
+    <w:p>
+      <w:pPr>
+        <w:jc w:val="center"/>
+        <w:rPr>
+          <w:rFonts w:ascii="Arial" w:hAnsi="Arial" w:cs="Arial"/>
+          <w:sz w:val="24"/>
+          <w:szCs w:val="24"/>
+        </w:rPr>
+      </w:pPr>
+      <w:r>
+        <w:rPr>
+          <w:rFonts w:ascii="Arial" w:hAnsi="Arial" w:cs="Arial"/>
+          <w:sz w:val="24"/>
+          <w:szCs w:val="24"/>
+        </w:rPr>
+        <w:t xml:space="preserve">Dr. Amit </w:t>
+      </w:r>
+      <w:proofErr w:type="spellStart"/>
+      <w:r>
+        <w:rPr>
+          <w:rFonts w:ascii="Arial" w:hAnsi="Arial" w:cs="Arial"/>
+          <w:sz w:val="24"/>
+          <w:szCs w:val="24"/>
+        </w:rPr>
+        <w:t>Amritkar</w:t>
+      </w:r>
+      <w:proofErr w:type="spellEnd"/>
+    </w:p>
+    <w:p>
+      <w:pPr>
+        <w:jc w:val="center"/>
+        <w:rPr>
+          <w:rFonts w:ascii="Arial" w:hAnsi="Arial" w:cs="Arial"/>
+          <w:sz w:val="28"/>
+          <w:szCs w:val="24"/>
+        </w:rPr>
+      </w:pPr>
+    </w:p>
+    <w:p>
+      <w:pPr>
+        <w:jc w:val="center"/>
+        <w:rPr>
+          <w:rFonts w:ascii="Arial" w:hAnsi="Arial" w:cs="Arial"/>
+          <w:sz w:val="28"/>
+          <w:szCs w:val="24"/>
+        </w:rPr>
+      </w:pPr>
+    </w:p>
+    <w:p>
+      <w:pPr>
+        <w:jc w:val="center"/>
+        <w:rPr>
+          <w:rFonts w:ascii="Arial" w:hAnsi="Arial" w:cs="Arial"/>
+          <w:sz w:val="28"/>
+          <w:szCs w:val="24"/>
+        </w:rPr>
+      </w:pPr>
+    </w:p>
+    <w:p>
+      <w:pPr>
+        <w:jc w:val="center"/>
+        <w:rPr>
+          <w:rFonts w:ascii="Arial" w:hAnsi="Arial" w:cs="Arial"/>
+          <w:sz w:val="28"/>
+          <w:szCs w:val="24"/>
+        </w:rPr>
+      </w:pPr>
+    </w:p>
+    <w:p>
+      <w:pPr>
+        <w:rPr>
+          <w:rFonts w:ascii="Arial" w:hAnsi="Arial" w:cs="Arial"/>
+          <w:sz w:val="28"/>
+          <w:szCs w:val="24"/>
+        </w:rPr>
+      </w:pPr>
+    </w:p>
+    <w:p>
+      <w:pPr>
+        <w:rPr>
+          <w:rFonts w:ascii="Arial" w:hAnsi="Arial" w:cs="Arial"/>
+          <w:sz w:val="28"/>
+          <w:szCs w:val="24"/>
+        </w:rPr>
+      </w:pPr>
+    </w:p>
+    <w:p>
+      <w:pPr>
+        <w:rPr>
+          <w:rFonts w:ascii="Arial" w:hAnsi="Arial" w:cs="Arial"/>
+          <w:sz w:val="28"/>
+          <w:szCs w:val="24"/>
+        </w:rPr>
+      </w:pPr>
+    </w:p>
+    <w:p>
+      <w:pPr>
+        <w:jc w:val="center"/>
+        <w:rPr>
+          <w:rFonts w:ascii="Arial" w:hAnsi="Arial" w:cs="Arial"/>
+          <w:szCs w:val="24"/>
+        </w:rPr>
+      </w:pPr>
+    </w:p>
+    <w:p>
+      <w:pPr>
+        <w:jc w:val="center"/>
+        <w:rPr>
+          <w:rFonts w:ascii="Arial" w:hAnsi="Arial" w:cs="Arial"/>
+          <w:sz w:val="32"/>
+          <w:szCs w:val="24"/>
+        </w:rPr>
+      </w:pPr>
+      <w:r>
+        <w:rPr>
+          <w:rFonts w:ascii="Arial" w:hAnsi="Arial" w:cs="Arial"/>
+          <w:sz w:val="32"/>
+          <w:szCs w:val="24"/>
+        </w:rPr>
+        <w:t>Solving Poisson’s Equation on a Rectangle</w:t>
+      </w:r>
+    </w:p>
+    <w:p>
+      <w:pPr>
+        <w:jc w:val="center"/>
+        <w:rPr>
+          <w:rFonts w:ascii="Arial" w:hAnsi="Arial" w:cs="Arial"/>
+          <w:sz w:val="32"/>
+          <w:szCs w:val="24"/>
+        </w:rPr>
+      </w:pPr>
+      <w:r>
+        <w:rPr>
+          <w:rFonts w:ascii="Arial" w:hAnsi="Arial" w:cs="Arial"/>
+          <w:sz w:val="32"/>
+          <w:szCs w:val="24"/>
+        </w:rPr>
+        <w:t xml:space="preserve">Project ID: </w:t>
+      </w:r>
+      <w:r>
+        <w:rPr>
+          <w:rFonts w:ascii="Arial" w:hAnsi="Arial" w:cs="Arial"/>
+          <w:b/>
+          <w:sz w:val="32"/>
+          <w:szCs w:val="24"/>
+        </w:rPr>
+        <w:t>APc1-3</w:t>
+      </w:r>
+    </w:p>
+    <w:p>
+      <w:pPr>
+        <w:jc w:val="center"/>
+        <w:rPr>
+          <w:rFonts w:ascii="Arial" w:hAnsi="Arial" w:cs="Arial"/>
+          <w:sz w:val="28"/>
+          <w:szCs w:val="24"/>
+        </w:rPr>
+      </w:pPr>
+    </w:p>
+    <w:p>
+      <w:pPr>
+        <w:jc w:val="center"/>
+        <w:rPr>
+          <w:rFonts w:ascii="Arial" w:hAnsi="Arial" w:cs="Arial"/>
+          <w:sz w:val="28"/>
+          <w:szCs w:val="24"/>
+        </w:rPr>
+      </w:pPr>
+    </w:p>
+    <w:p>
+      <w:pPr>
+        <w:rPr>
+          <w:rFonts w:ascii="Arial" w:hAnsi="Arial" w:cs="Arial"/>
+          <w:sz w:val="28"/>
+          <w:szCs w:val="24"/>
+        </w:rPr>
+      </w:pPr>
+    </w:p>
+    <w:p>
+      <w:pPr>
+        <w:rPr>
+          <w:rFonts w:ascii="Arial" w:hAnsi="Arial" w:cs="Arial"/>
+          <w:sz w:val="28"/>
+          <w:szCs w:val="24"/>
+        </w:rPr>
+      </w:pPr>
+    </w:p>
+    <w:p>
+      <w:pPr>
+        <w:rPr>
+          <w:rFonts w:ascii="Arial" w:hAnsi="Arial" w:cs="Arial"/>
+          <w:sz w:val="28"/>
+          <w:szCs w:val="24"/>
+        </w:rPr>
+      </w:pPr>
+    </w:p>
+    <w:p>
+      <w:pPr>
+        <w:rPr>
+          <w:rFonts w:ascii="Arial" w:hAnsi="Arial" w:cs="Arial"/>
+          <w:sz w:val="28"/>
+          <w:szCs w:val="24"/>
+        </w:rPr>
+      </w:pPr>
+    </w:p>
+    <w:p>
+      <w:pPr>
+        <w:jc w:val="center"/>
+        <w:rPr>
+          <w:rFonts w:ascii="Arial" w:hAnsi="Arial" w:cs="Arial"/>
+          <w:sz w:val="28"/>
+          <w:szCs w:val="24"/>
+        </w:rPr>
+      </w:pPr>
+    </w:p>
+    <w:p>
+      <w:pPr>
+        <w:rPr>
+          <w:rFonts w:ascii="Arial" w:hAnsi="Arial" w:cs="Arial"/>
+          <w:szCs w:val="24"/>
+        </w:rPr>
+      </w:pPr>
+    </w:p>
+    <w:p>
+      <w:pPr>
+        <w:jc w:val="right"/>
+        <w:rPr>
+          <w:rFonts w:ascii="Arial" w:hAnsi="Arial" w:cs="Arial"/>
+          <w:sz w:val="24"/>
+          <w:szCs w:val="24"/>
+        </w:rPr>
+      </w:pPr>
+      <w:r>
+        <w:rPr>
+          <w:rFonts w:ascii="Arial" w:hAnsi="Arial" w:cs="Arial"/>
+          <w:sz w:val="24"/>
+          <w:szCs w:val="24"/>
+        </w:rPr>
+        <w:t xml:space="preserve">Nidal Kiwai </w:t>
+      </w:r>
+      <w:proofErr w:type="spellStart"/>
+      <w:r>
+        <w:rPr>
+          <w:rFonts w:ascii="Arial" w:hAnsi="Arial" w:cs="Arial"/>
+          <w:sz w:val="24"/>
+          <w:szCs w:val="24"/>
+        </w:rPr>
+        <w:t>Chaban</w:t>
+      </w:r>
+      <w:proofErr w:type="spellEnd"/>
+    </w:p>
+    <w:p>
+      <w:pPr>
+        <w:jc w:val="right"/>
+        <w:rPr>
+          <w:rFonts w:ascii="Arial" w:hAnsi="Arial" w:cs="Arial"/>
+          <w:sz w:val="24"/>
+          <w:szCs w:val="24"/>
+        </w:rPr>
+      </w:pPr>
+      <w:r>
+        <w:rPr>
+          <w:rFonts w:ascii="Arial" w:hAnsi="Arial" w:cs="Arial"/>
+          <w:sz w:val="24"/>
+          <w:szCs w:val="24"/>
+        </w:rPr>
+        <w:t>1278641</w:t>
+      </w:r>
+    </w:p>
+    <w:p>
+      <w:pPr>
+        <w:pStyle w:val="Heading1"/>
+      </w:pPr>
+      <w:r>
+        <w:lastRenderedPageBreak/>
+        <w:t>Abstract</w:t>
+      </w:r>
+    </w:p>
+    <w:p>
+      <w:r>
+        <w:tab/>
+      </w:r>
+    </w:p>
+    <w:p/>
+    <w:p/>
+    <w:p/>
+    <w:p/>
+    <w:p/>
+    <w:p/>
+    <w:p/>
+    <w:p/>
+    <w:p/>
+    <w:p/>
+    <w:p/>
+    <w:p/>
+    <w:p/>
+    <w:p/>
+    <w:p/>
+    <w:p/>
+    <w:p/>
+    <w:p/>
+    <w:p/>
+    <w:p/>
+    <w:p/>
+    <w:p/>
+    <w:p/>
+    <w:p/>
+    <w:p>
+      <w:pPr>
+        <w:pStyle w:val="Heading1"/>
+      </w:pPr>
+      <w:r>
+        <w:lastRenderedPageBreak/>
+        <w:t>Mathematical Statement of the Problem</w:t>
+      </w:r>
+    </w:p>
+    <w:p/>
+    <w:p>
+      <w:r>
+        <w:rPr>
+          <w:noProof/>
+        </w:rPr>
+        <w:drawing>
+          <wp:inline distT="0" distB="0" distL="0" distR="0">
+            <wp:extent cx="5943600" cy="6868160"/>
+            <wp:effectExtent l="0" t="0" r="0" b="8890"/>
+            <wp:docPr id="1" name="Picture 1"/>
+            <wp:cNvGraphicFramePr>
+              <a:graphicFrameLocks xmlns:a="http://schemas.openxmlformats.org/drawingml/2006/main" noChangeAspect="1"/>
+            </wp:cNvGraphicFramePr>
+            <a:graphic xmlns:a="http://schemas.openxmlformats.org/drawingml/2006/main">
+              <a:graphicData uri="http://schemas.openxmlformats.org/drawingml/2006/picture">
+                <pic:pic xmlns:pic="http://schemas.openxmlformats.org/drawingml/2006/picture">
+                  <pic:nvPicPr>
+                    <pic:cNvPr id="1" name="new doc 2017-05-02 17.09.20_1.jpg"/>
+                    <pic:cNvPicPr/>
+                  </pic:nvPicPr>
+                  <pic:blipFill>
+                    <a:blip r:embed="rId4" cstate="print">
+                      <a:extLst>
+                        <a:ext uri="{28A0092B-C50C-407E-A947-70E740481C1C}">
+                          <a14:useLocalDpi xmlns:a14="http://schemas.microsoft.com/office/drawing/2010/main" val="0"/>
+                        </a:ext>
+                      </a:extLst>
+                    </a:blip>
+                    <a:stretch>
+                      <a:fillRect/>
+                    </a:stretch>
+                  </pic:blipFill>
+                  <pic:spPr>
+                    <a:xfrm>
+                      <a:off x="0" y="0"/>
+                      <a:ext cx="5943600" cy="6868160"/>
+                    </a:xfrm>
+                    <a:prstGeom prst="rect">
+                      <a:avLst/>
+                    </a:prstGeom>
+                  </pic:spPr>
+                </pic:pic>
+              </a:graphicData>
+            </a:graphic>
+          </wp:inline>
+        </w:drawing>
+      </w:r>
+    </w:p>
+    <w:p/>
+    <w:p/>
+    <w:p>
+      <w:pPr>
+        <w:pStyle w:val="Heading1"/>
+      </w:pPr>
+      <w:r>
+        <w:lastRenderedPageBreak/>
+        <w:t>Discretization of the Equations</w:t>
+      </w:r>
+    </w:p>
+    <w:p/>
+    <w:p>
+      <w:pPr>
+        <w:pStyle w:val="Heading2"/>
+      </w:pPr>
+      <w:r>
+        <w:t>Discretized Poisson Equation</w:t>
+      </w:r>
+    </w:p>
+    <w:p>
+      <w:pPr>
+        <w:rPr>
+          <w:rFonts w:ascii="Arial" w:eastAsiaTheme="majorEastAsia" w:hAnsi="Arial" w:cstheme="majorBidi"/>
+        </w:rPr>
+      </w:pPr>
+      <m:oMathPara>
+        <m:oMath>
+          <m:f>
+            <m:fPr>
+              <m:ctrlPr>
+                <w:rPr>
+                  <w:rFonts w:ascii="Cambria Math" w:hAnsi="Cambria Math"/>
+                  <w:i/>
+                </w:rPr>
+              </m:ctrlPr>
+            </m:fPr>
+            <m:num>
+              <m:sSup>
+                <m:sSupPr>
+                  <m:ctrlPr>
+                    <w:rPr>
+                      <w:rFonts w:ascii="Cambria Math" w:hAnsi="Cambria Math"/>
+                      <w:i/>
+                    </w:rPr>
+                  </m:ctrlPr>
+                </m:sSupPr>
+                <m:e>
+                  <m:r>
+                    <w:rPr>
+                      <w:rFonts w:ascii="Cambria Math" w:hAnsi="Cambria Math"/>
+                    </w:rPr>
+                    <m:t>d</m:t>
+                  </m:r>
+                </m:e>
+                <m:sup>
+                  <m:r>
+                    <w:rPr>
+                      <w:rFonts w:ascii="Cambria Math" w:hAnsi="Cambria Math"/>
+                    </w:rPr>
+                    <m:t>2</m:t>
+                  </m:r>
+                </m:sup>
+              </m:sSup>
+              <m:r>
+                <w:rPr>
+                  <w:rFonts w:ascii="Cambria Math" w:hAnsi="Cambria Math"/>
+                </w:rPr>
+                <m:t>u</m:t>
+              </m:r>
+            </m:num>
+            <m:den>
+              <m:r>
+                <w:rPr>
+                  <w:rFonts w:ascii="Cambria Math" w:hAnsi="Cambria Math"/>
+                </w:rPr>
+                <m:t>d</m:t>
+              </m:r>
+              <m:sSup>
+                <m:sSupPr>
+                  <m:ctrlPr>
+                    <w:rPr>
+                      <w:rFonts w:ascii="Cambria Math" w:hAnsi="Cambria Math"/>
+                      <w:i/>
+                    </w:rPr>
+                  </m:ctrlPr>
+                </m:sSupPr>
+                <m:e>
+                  <m:r>
+                    <w:rPr>
+                      <w:rFonts w:ascii="Cambria Math" w:hAnsi="Cambria Math"/>
+                    </w:rPr>
+                    <m:t>x</m:t>
+                  </m:r>
+                </m:e>
+                <m:sup>
+                  <m:r>
+                    <w:rPr>
+                      <w:rFonts w:ascii="Cambria Math" w:hAnsi="Cambria Math"/>
+                    </w:rPr>
+                    <m:t>2</m:t>
+                  </m:r>
+                </m:sup>
+              </m:sSup>
+            </m:den>
+          </m:f>
+          <m:r>
+            <w:rPr>
+              <w:rFonts w:ascii="Cambria Math" w:hAnsi="Cambria Math"/>
+            </w:rPr>
+            <m:t>+</m:t>
+          </m:r>
+          <m:f>
+            <m:fPr>
+              <m:ctrlPr>
+                <w:rPr>
+                  <w:rFonts w:ascii="Cambria Math" w:hAnsi="Cambria Math"/>
+                  <w:i/>
+                </w:rPr>
+              </m:ctrlPr>
+            </m:fPr>
+            <m:num>
+              <m:sSup>
+                <m:sSupPr>
+                  <m:ctrlPr>
+                    <w:rPr>
+                      <w:rFonts w:ascii="Cambria Math" w:hAnsi="Cambria Math"/>
+                      <w:i/>
+                    </w:rPr>
+                  </m:ctrlPr>
+                </m:sSupPr>
+                <m:e>
+                  <m:r>
+                    <w:rPr>
+                      <w:rFonts w:ascii="Cambria Math" w:hAnsi="Cambria Math"/>
+                    </w:rPr>
+                    <m:t>d</m:t>
+                  </m:r>
+                </m:e>
+                <m:sup>
+                  <m:r>
+                    <w:rPr>
+                      <w:rFonts w:ascii="Cambria Math" w:hAnsi="Cambria Math"/>
+                    </w:rPr>
+                    <m:t>2</m:t>
+                  </m:r>
+                </m:sup>
+              </m:sSup>
+              <m:r>
+                <w:rPr>
+                  <w:rFonts w:ascii="Cambria Math" w:hAnsi="Cambria Math"/>
+                </w:rPr>
+                <m:t>u</m:t>
+              </m:r>
+            </m:num>
+            <m:den>
+              <m:r>
+                <w:rPr>
+                  <w:rFonts w:ascii="Cambria Math" w:hAnsi="Cambria Math"/>
+                </w:rPr>
+                <m:t>d</m:t>
+              </m:r>
+              <m:sSup>
+                <m:sSupPr>
+                  <m:ctrlPr>
+                    <w:rPr>
+                      <w:rFonts w:ascii="Cambria Math" w:hAnsi="Cambria Math"/>
+                      <w:i/>
+                    </w:rPr>
+                  </m:ctrlPr>
+                </m:sSupPr>
+                <m:e>
+                  <m:r>
+                    <w:rPr>
+                      <w:rFonts w:ascii="Cambria Math" w:hAnsi="Cambria Math"/>
+                    </w:rPr>
+                    <m:t>y</m:t>
+                  </m:r>
+                </m:e>
+                <m:sup>
+                  <m:r>
+                    <w:rPr>
+                      <w:rFonts w:ascii="Cambria Math" w:hAnsi="Cambria Math"/>
+                    </w:rPr>
+                    <m:t>2</m:t>
+                  </m:r>
+                </m:sup>
+              </m:sSup>
+            </m:den>
+          </m:f>
+          <m:r>
+            <w:rPr>
+              <w:rFonts w:ascii="Cambria Math" w:hAnsi="Cambria Math"/>
+            </w:rPr>
+            <m:t>=-F(x,y)</m:t>
+          </m:r>
+        </m:oMath>
+      </m:oMathPara>
+    </w:p>
+    <w:p>
+      <w:pPr>
+        <w:rPr>
+          <w:rFonts w:ascii="Arial" w:eastAsiaTheme="majorEastAsia" w:hAnsi="Arial" w:cstheme="majorBidi"/>
+        </w:rPr>
+      </w:pPr>
       <w:bookmarkStart w:id="0" w:name="_GoBack"/>
       <w:bookmarkEnd w:id="0"/>
+    </w:p>
+    <w:p>
+      <w:pPr>
+        <w:rPr>
+          <w:rFonts w:ascii="Arial" w:eastAsiaTheme="majorEastAsia" w:hAnsi="Arial" w:cstheme="majorBidi"/>
+        </w:rPr>
+      </w:pPr>
+    </w:p>
+    <w:p/>
+    <w:p>
+      <m:oMathPara>
+        <m:oMath>
+          <m:sSub>
+            <m:sSubPr>
+              <m:ctrlPr>
+                <w:rPr>
+                  <w:rFonts w:ascii="Cambria Math" w:hAnsi="Cambria Math"/>
+                  <w:i/>
+                </w:rPr>
+              </m:ctrlPr>
+            </m:sSubPr>
+            <m:e>
+              <m:r>
+                <w:rPr>
+                  <w:rFonts w:ascii="Cambria Math" w:hAnsi="Cambria Math"/>
+                </w:rPr>
+                <m:t>u</m:t>
+              </m:r>
+            </m:e>
+            <m:sub>
+              <m:r>
+                <w:rPr>
+                  <w:rFonts w:ascii="Cambria Math" w:hAnsi="Cambria Math"/>
+                </w:rPr>
+                <m:t>i+1,j</m:t>
+              </m:r>
+            </m:sub>
+          </m:sSub>
+          <m:r>
+            <w:rPr>
+              <w:rFonts w:ascii="Cambria Math" w:hAnsi="Cambria Math"/>
+            </w:rPr>
+            <m:t>+</m:t>
+          </m:r>
+          <m:sSub>
+            <m:sSubPr>
+              <m:ctrlPr>
+                <w:rPr>
+                  <w:rFonts w:ascii="Cambria Math" w:hAnsi="Cambria Math"/>
+                  <w:i/>
+                </w:rPr>
+              </m:ctrlPr>
+            </m:sSubPr>
+            <m:e>
+              <m:r>
+                <w:rPr>
+                  <w:rFonts w:ascii="Cambria Math" w:hAnsi="Cambria Math"/>
+                </w:rPr>
+                <m:t>u</m:t>
+              </m:r>
+            </m:e>
+            <m:sub>
+              <m:r>
+                <w:rPr>
+                  <w:rFonts w:ascii="Cambria Math" w:hAnsi="Cambria Math"/>
+                </w:rPr>
+                <m:t>i</m:t>
+              </m:r>
+              <m:r>
+                <w:rPr>
+                  <w:rFonts w:ascii="Cambria Math" w:hAnsi="Cambria Math"/>
+                </w:rPr>
+                <m:t>-</m:t>
+              </m:r>
+              <m:r>
+                <w:rPr>
+                  <w:rFonts w:ascii="Cambria Math" w:hAnsi="Cambria Math"/>
+                </w:rPr>
+                <m:t>1,j</m:t>
+              </m:r>
+            </m:sub>
+          </m:sSub>
+          <m:r>
+            <w:rPr>
+              <w:rFonts w:ascii="Cambria Math" w:hAnsi="Cambria Math"/>
+            </w:rPr>
+            <m:t>+</m:t>
+          </m:r>
+          <m:sSub>
+            <m:sSubPr>
+              <m:ctrlPr>
+                <w:rPr>
+                  <w:rFonts w:ascii="Cambria Math" w:hAnsi="Cambria Math"/>
+                  <w:i/>
+                </w:rPr>
+              </m:ctrlPr>
+            </m:sSubPr>
+            <m:e>
+              <m:r>
+                <w:rPr>
+                  <w:rFonts w:ascii="Cambria Math" w:hAnsi="Cambria Math"/>
+                </w:rPr>
+                <m:t>u</m:t>
+              </m:r>
+            </m:e>
+            <m:sub>
+              <m:r>
+                <w:rPr>
+                  <w:rFonts w:ascii="Cambria Math" w:hAnsi="Cambria Math"/>
+                </w:rPr>
+                <m:t>i,j</m:t>
+              </m:r>
+              <m:r>
+                <w:rPr>
+                  <w:rFonts w:ascii="Cambria Math" w:hAnsi="Cambria Math"/>
+                </w:rPr>
+                <m:t>+1</m:t>
+              </m:r>
+            </m:sub>
+          </m:sSub>
+          <m:r>
+            <w:rPr>
+              <w:rFonts w:ascii="Cambria Math" w:hAnsi="Cambria Math"/>
+            </w:rPr>
+            <m:t>+</m:t>
+          </m:r>
+          <m:sSub>
+            <m:sSubPr>
+              <m:ctrlPr>
+                <w:rPr>
+                  <w:rFonts w:ascii="Cambria Math" w:hAnsi="Cambria Math"/>
+                  <w:i/>
+                </w:rPr>
+              </m:ctrlPr>
+            </m:sSubPr>
+            <m:e>
+              <m:r>
+                <w:rPr>
+                  <w:rFonts w:ascii="Cambria Math" w:hAnsi="Cambria Math"/>
+                </w:rPr>
+                <m:t>u</m:t>
+              </m:r>
+            </m:e>
+            <m:sub>
+              <m:r>
+                <w:rPr>
+                  <w:rFonts w:ascii="Cambria Math" w:hAnsi="Cambria Math"/>
+                </w:rPr>
+                <m:t>i,j</m:t>
+              </m:r>
+              <m:r>
+                <w:rPr>
+                  <w:rFonts w:ascii="Cambria Math" w:hAnsi="Cambria Math"/>
+                </w:rPr>
+                <m:t>-1</m:t>
+              </m:r>
+            </m:sub>
+          </m:sSub>
+          <m:r>
+            <w:rPr>
+              <w:rFonts w:ascii="Cambria Math" w:hAnsi="Cambria Math"/>
+            </w:rPr>
+            <m:t>-4</m:t>
+          </m:r>
+          <m:sSub>
+            <m:sSubPr>
+              <m:ctrlPr>
+                <w:rPr>
+                  <w:rFonts w:ascii="Cambria Math" w:hAnsi="Cambria Math"/>
+                  <w:i/>
+                </w:rPr>
+              </m:ctrlPr>
+            </m:sSubPr>
+            <m:e>
+              <m:r>
+                <w:rPr>
+                  <w:rFonts w:ascii="Cambria Math" w:hAnsi="Cambria Math"/>
+                </w:rPr>
+                <m:t>u</m:t>
+              </m:r>
+            </m:e>
+            <m:sub>
+              <m:r>
+                <w:rPr>
+                  <w:rFonts w:ascii="Cambria Math" w:hAnsi="Cambria Math"/>
+                </w:rPr>
+                <m:t>i,j</m:t>
+              </m:r>
+            </m:sub>
+          </m:sSub>
+          <m:r>
+            <w:rPr>
+              <w:rFonts w:ascii="Cambria Math" w:hAnsi="Cambria Math"/>
+            </w:rPr>
+            <m:t>=</m:t>
+          </m:r>
+          <m:sSup>
+            <m:sSupPr>
+              <m:ctrlPr>
+                <w:rPr>
+                  <w:rFonts w:ascii="Cambria Math" w:hAnsi="Cambria Math"/>
+                  <w:i/>
+                </w:rPr>
+              </m:ctrlPr>
+            </m:sSupPr>
+            <m:e>
+              <m:r>
+                <w:rPr>
+                  <w:rFonts w:ascii="Cambria Math" w:hAnsi="Cambria Math"/>
+                </w:rPr>
+                <m:t>-h</m:t>
+              </m:r>
+            </m:e>
+            <m:sup>
+              <m:r>
+                <w:rPr>
+                  <w:rFonts w:ascii="Cambria Math" w:hAnsi="Cambria Math"/>
+                </w:rPr>
+                <m:t>2</m:t>
+              </m:r>
+            </m:sup>
+          </m:sSup>
+          <m:sSub>
+            <m:sSubPr>
+              <m:ctrlPr>
+                <w:rPr>
+                  <w:rFonts w:ascii="Cambria Math" w:hAnsi="Cambria Math"/>
+                  <w:i/>
+                </w:rPr>
+              </m:ctrlPr>
+            </m:sSubPr>
+            <m:e>
+              <m:r>
+                <w:rPr>
+                  <w:rFonts w:ascii="Cambria Math" w:hAnsi="Cambria Math"/>
+                </w:rPr>
+                <m:t>F</m:t>
+              </m:r>
+            </m:e>
+            <m:sub>
+              <m:r>
+                <w:rPr>
+                  <w:rFonts w:ascii="Cambria Math" w:hAnsi="Cambria Math"/>
+                </w:rPr>
+                <m:t>i,j</m:t>
+              </m:r>
+            </m:sub>
+          </m:sSub>
+        </m:oMath>
+      </m:oMathPara>
     </w:p>
     <w:sectPr>
       <w:pgSz w:w="12240" w:h="15840"/>
@@ -413,6 +1275,70 @@
     <w:name w:val="Normal"/>
     <w:qFormat/>
   </w:style>
+  <w:style w:type="paragraph" w:styleId="Heading1">
+    <w:name w:val="heading 1"/>
+    <w:basedOn w:val="Normal"/>
+    <w:next w:val="Normal"/>
+    <w:link w:val="Heading1Char"/>
+    <w:uiPriority w:val="9"/>
+    <w:qFormat/>
+    <w:rsid w:val="00CC6855"/>
+    <w:pPr>
+      <w:keepNext/>
+      <w:keepLines/>
+      <w:spacing w:before="240" w:after="0"/>
+      <w:outlineLvl w:val="0"/>
+    </w:pPr>
+    <w:rPr>
+      <w:rFonts w:ascii="Arial" w:eastAsiaTheme="majorEastAsia" w:hAnsi="Arial" w:cstheme="majorBidi"/>
+      <w:color w:val="000000" w:themeColor="text1"/>
+      <w:sz w:val="32"/>
+      <w:szCs w:val="32"/>
+    </w:rPr>
+  </w:style>
+  <w:style w:type="paragraph" w:styleId="Heading2">
+    <w:name w:val="heading 2"/>
+    <w:basedOn w:val="Normal"/>
+    <w:next w:val="Normal"/>
+    <w:link w:val="Heading2Char"/>
+    <w:uiPriority w:val="9"/>
+    <w:unhideWhenUsed/>
+    <w:qFormat/>
+    <w:rsid w:val="00CC6855"/>
+    <w:pPr>
+      <w:keepNext/>
+      <w:keepLines/>
+      <w:spacing w:before="40" w:after="0"/>
+      <w:outlineLvl w:val="1"/>
+    </w:pPr>
+    <w:rPr>
+      <w:rFonts w:ascii="Arial" w:eastAsiaTheme="majorEastAsia" w:hAnsi="Arial" w:cstheme="majorBidi"/>
+      <w:sz w:val="28"/>
+      <w:szCs w:val="26"/>
+    </w:rPr>
+  </w:style>
+  <w:style w:type="paragraph" w:styleId="Heading3">
+    <w:name w:val="heading 3"/>
+    <w:basedOn w:val="Normal"/>
+    <w:next w:val="Normal"/>
+    <w:link w:val="Heading3Char"/>
+    <w:uiPriority w:val="9"/>
+    <w:unhideWhenUsed/>
+    <w:qFormat/>
+    <w:rsid w:val="00CC6855"/>
+    <w:pPr>
+      <w:keepNext/>
+      <w:keepLines/>
+      <w:spacing w:before="40" w:after="0"/>
+      <w:outlineLvl w:val="2"/>
+    </w:pPr>
+    <w:rPr>
+      <w:rFonts w:asciiTheme="majorHAnsi" w:eastAsiaTheme="majorEastAsia" w:hAnsiTheme="majorHAnsi" w:cstheme="majorBidi"/>
+      <w:color w:val="243F60" w:themeColor="accent1" w:themeShade="7F"/>
+      <w:sz w:val="24"/>
+      <w:szCs w:val="24"/>
+    </w:rPr>
+  </w:style>
   <w:style w:type="character" w:default="1" w:styleId="DefaultParagraphFont">
     <w:name w:val="Default Paragraph Font"/>
     <w:uiPriority w:val="1"/>
@@ -439,6 +1365,54 @@
     <w:uiPriority w:val="99"/>
     <w:semiHidden/>
     <w:unhideWhenUsed/>
+  </w:style>
+  <w:style w:type="character" w:customStyle="1" w:styleId="Heading1Char">
+    <w:name w:val="Heading 1 Char"/>
+    <w:basedOn w:val="DefaultParagraphFont"/>
+    <w:link w:val="Heading1"/>
+    <w:uiPriority w:val="9"/>
+    <w:rsid w:val="00CC6855"/>
+    <w:rPr>
+      <w:rFonts w:ascii="Arial" w:eastAsiaTheme="majorEastAsia" w:hAnsi="Arial" w:cstheme="majorBidi"/>
+      <w:color w:val="000000" w:themeColor="text1"/>
+      <w:sz w:val="32"/>
+      <w:szCs w:val="32"/>
+    </w:rPr>
+  </w:style>
+  <w:style w:type="character" w:customStyle="1" w:styleId="Heading2Char">
+    <w:name w:val="Heading 2 Char"/>
+    <w:basedOn w:val="DefaultParagraphFont"/>
+    <w:link w:val="Heading2"/>
+    <w:uiPriority w:val="9"/>
+    <w:rsid w:val="00CC6855"/>
+    <w:rPr>
+      <w:rFonts w:ascii="Arial" w:eastAsiaTheme="majorEastAsia" w:hAnsi="Arial" w:cstheme="majorBidi"/>
+      <w:sz w:val="28"/>
+      <w:szCs w:val="26"/>
+    </w:rPr>
+  </w:style>
+  <w:style w:type="character" w:customStyle="1" w:styleId="Heading3Char">
+    <w:name w:val="Heading 3 Char"/>
+    <w:basedOn w:val="DefaultParagraphFont"/>
+    <w:link w:val="Heading3"/>
+    <w:uiPriority w:val="9"/>
+    <w:rsid w:val="00CC6855"/>
+    <w:rPr>
+      <w:rFonts w:asciiTheme="majorHAnsi" w:eastAsiaTheme="majorEastAsia" w:hAnsiTheme="majorHAnsi" w:cstheme="majorBidi"/>
+      <w:color w:val="243F60" w:themeColor="accent1" w:themeShade="7F"/>
+      <w:sz w:val="24"/>
+      <w:szCs w:val="24"/>
+    </w:rPr>
+  </w:style>
+  <w:style w:type="character" w:styleId="PlaceholderText">
+    <w:name w:val="Placeholder Text"/>
+    <w:basedOn w:val="DefaultParagraphFont"/>
+    <w:uiPriority w:val="99"/>
+    <w:semiHidden/>
+    <w:rsid w:val="00DE7DF1"/>
+    <w:rPr>
+      <w:color w:val="808080"/>
+    </w:rPr>
   </w:style>
 </w:styles>
 </file>

</xml_diff>

<commit_message>
Changes in codes and Report
</commit_message>
<xml_diff>
--- a/doc/Report.docx
+++ b/doc/Report.docx
@@ -4,17 +4,17 @@
   <w:body>
     <w:p>
       <w:pPr>
+        <w:spacing w:line="480" w:lineRule="auto"/>
+        <w:contextualSpacing/>
         <w:jc w:val="center"/>
         <w:rPr>
-          <w:rFonts w:ascii="Arial" w:hAnsi="Arial" w:cs="Arial"/>
-          <w:sz w:val="24"/>
-          <w:szCs w:val="24"/>
-        </w:rPr>
-      </w:pPr>
-      <w:r>
-        <w:rPr>
-          <w:rFonts w:ascii="Arial" w:hAnsi="Arial" w:cs="Arial"/>
-          <w:sz w:val="24"/>
+          <w:rFonts w:cs="Times New Roman"/>
+          <w:szCs w:val="24"/>
+        </w:rPr>
+      </w:pPr>
+      <w:r>
+        <w:rPr>
+          <w:rFonts w:cs="Times New Roman"/>
           <w:szCs w:val="24"/>
         </w:rPr>
         <w:t>MECE 5397: Scientific Computing for Mechanical Engineers</w:t>
@@ -22,17 +22,17 @@
     </w:p>
     <w:p>
       <w:pPr>
+        <w:spacing w:line="480" w:lineRule="auto"/>
+        <w:contextualSpacing/>
         <w:jc w:val="center"/>
         <w:rPr>
-          <w:rFonts w:ascii="Arial" w:hAnsi="Arial" w:cs="Arial"/>
-          <w:sz w:val="24"/>
-          <w:szCs w:val="24"/>
-        </w:rPr>
-      </w:pPr>
-      <w:r>
-        <w:rPr>
-          <w:rFonts w:ascii="Arial" w:hAnsi="Arial" w:cs="Arial"/>
-          <w:sz w:val="24"/>
+          <w:rFonts w:cs="Times New Roman"/>
+          <w:szCs w:val="24"/>
+        </w:rPr>
+      </w:pPr>
+      <w:r>
+        <w:rPr>
+          <w:rFonts w:cs="Times New Roman"/>
           <w:szCs w:val="24"/>
         </w:rPr>
         <w:t xml:space="preserve">Dr. Andrea </w:t>
@@ -40,8 +40,7 @@
       <w:proofErr w:type="spellStart"/>
       <w:r>
         <w:rPr>
-          <w:rFonts w:ascii="Arial" w:hAnsi="Arial" w:cs="Arial"/>
-          <w:sz w:val="24"/>
+          <w:rFonts w:cs="Times New Roman"/>
           <w:szCs w:val="24"/>
         </w:rPr>
         <w:t>Prosperetti</w:t>
@@ -50,17 +49,17 @@
     </w:p>
     <w:p>
       <w:pPr>
+        <w:spacing w:line="480" w:lineRule="auto"/>
+        <w:contextualSpacing/>
         <w:jc w:val="center"/>
         <w:rPr>
-          <w:rFonts w:ascii="Arial" w:hAnsi="Arial" w:cs="Arial"/>
-          <w:sz w:val="24"/>
-          <w:szCs w:val="24"/>
-        </w:rPr>
-      </w:pPr>
-      <w:r>
-        <w:rPr>
-          <w:rFonts w:ascii="Arial" w:hAnsi="Arial" w:cs="Arial"/>
-          <w:sz w:val="24"/>
+          <w:rFonts w:cs="Times New Roman"/>
+          <w:szCs w:val="24"/>
+        </w:rPr>
+      </w:pPr>
+      <w:r>
+        <w:rPr>
+          <w:rFonts w:cs="Times New Roman"/>
           <w:szCs w:val="24"/>
         </w:rPr>
         <w:t xml:space="preserve">Dr. Amit </w:t>
@@ -68,8 +67,7 @@
       <w:proofErr w:type="spellStart"/>
       <w:r>
         <w:rPr>
-          <w:rFonts w:ascii="Arial" w:hAnsi="Arial" w:cs="Arial"/>
-          <w:sz w:val="24"/>
+          <w:rFonts w:cs="Times New Roman"/>
           <w:szCs w:val="24"/>
         </w:rPr>
         <w:t>Amritkar</w:t>
@@ -78,118 +76,112 @@
     </w:p>
     <w:p>
       <w:pPr>
+        <w:spacing w:line="480" w:lineRule="auto"/>
+        <w:contextualSpacing/>
+        <w:rPr>
+          <w:rFonts w:cs="Times New Roman"/>
+          <w:sz w:val="28"/>
+          <w:szCs w:val="24"/>
+        </w:rPr>
+      </w:pPr>
+    </w:p>
+    <w:p>
+      <w:pPr>
+        <w:spacing w:line="480" w:lineRule="auto"/>
+        <w:contextualSpacing/>
+        <w:rPr>
+          <w:rFonts w:cs="Times New Roman"/>
+          <w:sz w:val="28"/>
+          <w:szCs w:val="24"/>
+        </w:rPr>
+      </w:pPr>
+    </w:p>
+    <w:p>
+      <w:pPr>
+        <w:spacing w:line="480" w:lineRule="auto"/>
+        <w:contextualSpacing/>
+        <w:rPr>
+          <w:rFonts w:cs="Times New Roman"/>
+          <w:sz w:val="28"/>
+          <w:szCs w:val="24"/>
+        </w:rPr>
+      </w:pPr>
+    </w:p>
+    <w:p>
+      <w:pPr>
+        <w:spacing w:line="480" w:lineRule="auto"/>
+        <w:contextualSpacing/>
+        <w:rPr>
+          <w:rFonts w:cs="Times New Roman"/>
+          <w:sz w:val="28"/>
+          <w:szCs w:val="24"/>
+        </w:rPr>
+      </w:pPr>
+    </w:p>
+    <w:p>
+      <w:pPr>
+        <w:spacing w:line="480" w:lineRule="auto"/>
+        <w:contextualSpacing/>
+        <w:rPr>
+          <w:rFonts w:cs="Times New Roman"/>
+          <w:sz w:val="28"/>
+          <w:szCs w:val="24"/>
+        </w:rPr>
+      </w:pPr>
+    </w:p>
+    <w:p>
+      <w:pPr>
+        <w:spacing w:line="480" w:lineRule="auto"/>
+        <w:contextualSpacing/>
         <w:jc w:val="center"/>
         <w:rPr>
-          <w:rFonts w:ascii="Arial" w:hAnsi="Arial" w:cs="Arial"/>
-          <w:sz w:val="28"/>
-          <w:szCs w:val="24"/>
-        </w:rPr>
-      </w:pPr>
-    </w:p>
-    <w:p>
-      <w:pPr>
+          <w:rFonts w:cs="Times New Roman"/>
+          <w:szCs w:val="24"/>
+        </w:rPr>
+      </w:pPr>
+    </w:p>
+    <w:p>
+      <w:pPr>
+        <w:spacing w:line="480" w:lineRule="auto"/>
+        <w:contextualSpacing/>
         <w:jc w:val="center"/>
         <w:rPr>
-          <w:rFonts w:ascii="Arial" w:hAnsi="Arial" w:cs="Arial"/>
-          <w:sz w:val="28"/>
-          <w:szCs w:val="24"/>
-        </w:rPr>
-      </w:pPr>
-    </w:p>
-    <w:p>
-      <w:pPr>
+          <w:rFonts w:cs="Times New Roman"/>
+          <w:sz w:val="32"/>
+          <w:szCs w:val="24"/>
+        </w:rPr>
+      </w:pPr>
+      <w:r>
+        <w:rPr>
+          <w:rFonts w:cs="Times New Roman"/>
+          <w:sz w:val="32"/>
+          <w:szCs w:val="24"/>
+        </w:rPr>
+        <w:t>Solving Poisson’s Equation on a Rectangle</w:t>
+      </w:r>
+    </w:p>
+    <w:p>
+      <w:pPr>
+        <w:spacing w:line="480" w:lineRule="auto"/>
+        <w:contextualSpacing/>
         <w:jc w:val="center"/>
         <w:rPr>
-          <w:rFonts w:ascii="Arial" w:hAnsi="Arial" w:cs="Arial"/>
-          <w:sz w:val="28"/>
-          <w:szCs w:val="24"/>
-        </w:rPr>
-      </w:pPr>
-    </w:p>
-    <w:p>
-      <w:pPr>
-        <w:jc w:val="center"/>
-        <w:rPr>
-          <w:rFonts w:ascii="Arial" w:hAnsi="Arial" w:cs="Arial"/>
-          <w:sz w:val="28"/>
-          <w:szCs w:val="24"/>
-        </w:rPr>
-      </w:pPr>
-    </w:p>
-    <w:p>
-      <w:pPr>
-        <w:rPr>
-          <w:rFonts w:ascii="Arial" w:hAnsi="Arial" w:cs="Arial"/>
-          <w:sz w:val="28"/>
-          <w:szCs w:val="24"/>
-        </w:rPr>
-      </w:pPr>
-    </w:p>
-    <w:p>
-      <w:pPr>
-        <w:rPr>
-          <w:rFonts w:ascii="Arial" w:hAnsi="Arial" w:cs="Arial"/>
-          <w:sz w:val="28"/>
-          <w:szCs w:val="24"/>
-        </w:rPr>
-      </w:pPr>
-    </w:p>
-    <w:p>
-      <w:pPr>
-        <w:rPr>
-          <w:rFonts w:ascii="Arial" w:hAnsi="Arial" w:cs="Arial"/>
-          <w:sz w:val="28"/>
-          <w:szCs w:val="24"/>
-        </w:rPr>
-      </w:pPr>
-    </w:p>
-    <w:p>
-      <w:pPr>
-        <w:jc w:val="center"/>
-        <w:rPr>
-          <w:rFonts w:ascii="Arial" w:hAnsi="Arial" w:cs="Arial"/>
-          <w:szCs w:val="24"/>
-        </w:rPr>
-      </w:pPr>
-    </w:p>
-    <w:p>
-      <w:pPr>
-        <w:jc w:val="center"/>
-        <w:rPr>
-          <w:rFonts w:ascii="Arial" w:hAnsi="Arial" w:cs="Arial"/>
+          <w:rFonts w:cs="Times New Roman"/>
           <w:sz w:val="32"/>
           <w:szCs w:val="24"/>
         </w:rPr>
       </w:pPr>
       <w:r>
         <w:rPr>
-          <w:rFonts w:ascii="Arial" w:hAnsi="Arial" w:cs="Arial"/>
+          <w:rFonts w:cs="Times New Roman"/>
           <w:sz w:val="32"/>
           <w:szCs w:val="24"/>
         </w:rPr>
-        <w:t>Solving Poisson’s Equation on a Rectangle</w:t>
-      </w:r>
-    </w:p>
-    <w:p>
-      <w:pPr>
-        <w:jc w:val="center"/>
-        <w:rPr>
-          <w:rFonts w:ascii="Arial" w:hAnsi="Arial" w:cs="Arial"/>
-          <w:sz w:val="32"/>
-          <w:szCs w:val="24"/>
-        </w:rPr>
-      </w:pPr>
-      <w:r>
-        <w:rPr>
-          <w:rFonts w:ascii="Arial" w:hAnsi="Arial" w:cs="Arial"/>
-          <w:sz w:val="32"/>
-          <w:szCs w:val="24"/>
-        </w:rPr>
         <w:t xml:space="preserve">Project ID: </w:t>
       </w:r>
       <w:r>
         <w:rPr>
-          <w:rFonts w:ascii="Arial" w:hAnsi="Arial" w:cs="Arial"/>
+          <w:rFonts w:cs="Times New Roman"/>
           <w:b/>
           <w:sz w:val="32"/>
           <w:szCs w:val="24"/>
@@ -199,9 +191,55 @@
     </w:p>
     <w:p>
       <w:pPr>
+        <w:spacing w:line="480" w:lineRule="auto"/>
+        <w:contextualSpacing/>
+        <w:rPr>
+          <w:rFonts w:cs="Times New Roman"/>
+          <w:sz w:val="28"/>
+          <w:szCs w:val="24"/>
+        </w:rPr>
+      </w:pPr>
+    </w:p>
+    <w:p>
+      <w:pPr>
+        <w:spacing w:line="480" w:lineRule="auto"/>
+        <w:contextualSpacing/>
+        <w:rPr>
+          <w:rFonts w:cs="Times New Roman"/>
+          <w:sz w:val="28"/>
+          <w:szCs w:val="24"/>
+        </w:rPr>
+      </w:pPr>
+    </w:p>
+    <w:p>
+      <w:pPr>
+        <w:spacing w:line="480" w:lineRule="auto"/>
+        <w:contextualSpacing/>
+        <w:rPr>
+          <w:rFonts w:cs="Times New Roman"/>
+          <w:sz w:val="28"/>
+          <w:szCs w:val="24"/>
+        </w:rPr>
+      </w:pPr>
+    </w:p>
+    <w:p>
+      <w:pPr>
+        <w:spacing w:line="480" w:lineRule="auto"/>
+        <w:contextualSpacing/>
+        <w:rPr>
+          <w:rFonts w:cs="Times New Roman"/>
+          <w:sz w:val="28"/>
+          <w:szCs w:val="24"/>
+        </w:rPr>
+      </w:pPr>
+    </w:p>
+    <w:p>
+      <w:pPr>
+        <w:spacing w:line="480" w:lineRule="auto"/>
+        <w:contextualSpacing/>
         <w:jc w:val="center"/>
         <w:rPr>
-          <w:rFonts w:ascii="Arial" w:hAnsi="Arial" w:cs="Arial"/>
+          <w:rFonts w:cs="Times New Roman"/>
           <w:sz w:val="28"/>
           <w:szCs w:val="24"/>
         </w:rPr>
@@ -209,9 +247,11 @@
     </w:p>
     <w:p>
       <w:pPr>
+        <w:spacing w:line="480" w:lineRule="auto"/>
+        <w:contextualSpacing/>
         <w:jc w:val="center"/>
         <w:rPr>
-          <w:rFonts w:ascii="Arial" w:hAnsi="Arial" w:cs="Arial"/>
+          <w:rFonts w:cs="Times New Roman"/>
           <w:sz w:val="28"/>
           <w:szCs w:val="24"/>
         </w:rPr>
@@ -219,8 +259,11 @@
     </w:p>
     <w:p>
       <w:pPr>
-        <w:rPr>
-          <w:rFonts w:ascii="Arial" w:hAnsi="Arial" w:cs="Arial"/>
+        <w:spacing w:line="480" w:lineRule="auto"/>
+        <w:contextualSpacing/>
+        <w:jc w:val="center"/>
+        <w:rPr>
+          <w:rFonts w:cs="Times New Roman"/>
           <w:sz w:val="28"/>
           <w:szCs w:val="24"/>
         </w:rPr>
@@ -228,62 +271,27 @@
     </w:p>
     <w:p>
       <w:pPr>
-        <w:rPr>
-          <w:rFonts w:ascii="Arial" w:hAnsi="Arial" w:cs="Arial"/>
-          <w:sz w:val="28"/>
-          <w:szCs w:val="24"/>
-        </w:rPr>
-      </w:pPr>
-    </w:p>
-    <w:p>
-      <w:pPr>
-        <w:rPr>
-          <w:rFonts w:ascii="Arial" w:hAnsi="Arial" w:cs="Arial"/>
-          <w:sz w:val="28"/>
-          <w:szCs w:val="24"/>
-        </w:rPr>
-      </w:pPr>
-    </w:p>
-    <w:p>
-      <w:pPr>
-        <w:rPr>
-          <w:rFonts w:ascii="Arial" w:hAnsi="Arial" w:cs="Arial"/>
-          <w:sz w:val="28"/>
-          <w:szCs w:val="24"/>
-        </w:rPr>
-      </w:pPr>
-    </w:p>
-    <w:p>
-      <w:pPr>
-        <w:jc w:val="center"/>
-        <w:rPr>
-          <w:rFonts w:ascii="Arial" w:hAnsi="Arial" w:cs="Arial"/>
-          <w:sz w:val="28"/>
-          <w:szCs w:val="24"/>
-        </w:rPr>
-      </w:pPr>
-    </w:p>
-    <w:p>
-      <w:pPr>
-        <w:rPr>
-          <w:rFonts w:ascii="Arial" w:hAnsi="Arial" w:cs="Arial"/>
-          <w:szCs w:val="24"/>
-        </w:rPr>
-      </w:pPr>
-    </w:p>
-    <w:p>
-      <w:pPr>
+        <w:spacing w:line="480" w:lineRule="auto"/>
+        <w:contextualSpacing/>
+        <w:rPr>
+          <w:rFonts w:cs="Times New Roman"/>
+          <w:szCs w:val="24"/>
+        </w:rPr>
+      </w:pPr>
+    </w:p>
+    <w:p>
+      <w:pPr>
+        <w:spacing w:line="480" w:lineRule="auto"/>
+        <w:contextualSpacing/>
         <w:jc w:val="right"/>
         <w:rPr>
-          <w:rFonts w:ascii="Arial" w:hAnsi="Arial" w:cs="Arial"/>
-          <w:sz w:val="24"/>
-          <w:szCs w:val="24"/>
-        </w:rPr>
-      </w:pPr>
-      <w:r>
-        <w:rPr>
-          <w:rFonts w:ascii="Arial" w:hAnsi="Arial" w:cs="Arial"/>
-          <w:sz w:val="24"/>
+          <w:rFonts w:cs="Times New Roman"/>
+          <w:szCs w:val="24"/>
+        </w:rPr>
+      </w:pPr>
+      <w:r>
+        <w:rPr>
+          <w:rFonts w:cs="Times New Roman"/>
           <w:szCs w:val="24"/>
         </w:rPr>
         <w:t xml:space="preserve">Nidal Kiwai </w:t>
@@ -291,8 +299,7 @@
       <w:proofErr w:type="spellStart"/>
       <w:r>
         <w:rPr>
-          <w:rFonts w:ascii="Arial" w:hAnsi="Arial" w:cs="Arial"/>
-          <w:sz w:val="24"/>
+          <w:rFonts w:cs="Times New Roman"/>
           <w:szCs w:val="24"/>
         </w:rPr>
         <w:t>Chaban</w:t>
@@ -301,17 +308,17 @@
     </w:p>
     <w:p>
       <w:pPr>
+        <w:spacing w:line="480" w:lineRule="auto"/>
+        <w:contextualSpacing/>
         <w:jc w:val="right"/>
         <w:rPr>
-          <w:rFonts w:ascii="Arial" w:hAnsi="Arial" w:cs="Arial"/>
-          <w:sz w:val="24"/>
-          <w:szCs w:val="24"/>
-        </w:rPr>
-      </w:pPr>
-      <w:r>
-        <w:rPr>
-          <w:rFonts w:ascii="Arial" w:hAnsi="Arial" w:cs="Arial"/>
-          <w:sz w:val="24"/>
+          <w:rFonts w:cs="Times New Roman"/>
+          <w:szCs w:val="24"/>
+        </w:rPr>
+      </w:pPr>
+      <w:r>
+        <w:rPr>
+          <w:rFonts w:cs="Times New Roman"/>
           <w:szCs w:val="24"/>
         </w:rPr>
         <w:t>1278641</w:t>
@@ -320,209 +327,193 @@
     <w:p>
       <w:pPr>
         <w:pStyle w:val="Heading1"/>
-        <w:rPr>
-          <w:rFonts w:cs="Arial"/>
-        </w:rPr>
-      </w:pPr>
-      <w:r>
-        <w:rPr>
-          <w:rFonts w:cs="Arial"/>
-        </w:rPr>
+        <w:contextualSpacing/>
+      </w:pPr>
+      <w:r>
         <w:lastRenderedPageBreak/>
         <w:t>Abstract</w:t>
       </w:r>
     </w:p>
     <w:p>
       <w:pPr>
-        <w:rPr>
-          <w:rFonts w:ascii="Arial" w:hAnsi="Arial" w:cs="Arial"/>
-        </w:rPr>
-      </w:pPr>
-      <w:r>
-        <w:rPr>
-          <w:rFonts w:ascii="Arial" w:hAnsi="Arial" w:cs="Arial"/>
+        <w:spacing w:line="480" w:lineRule="auto"/>
+        <w:contextualSpacing/>
+        <w:rPr>
+          <w:rFonts w:cs="Times New Roman"/>
+        </w:rPr>
+      </w:pPr>
+      <w:r>
+        <w:rPr>
+          <w:rFonts w:cs="Times New Roman"/>
         </w:rPr>
         <w:tab/>
       </w:r>
     </w:p>
     <w:p>
       <w:pPr>
-        <w:rPr>
-          <w:rFonts w:ascii="Arial" w:hAnsi="Arial" w:cs="Arial"/>
-        </w:rPr>
-      </w:pPr>
-    </w:p>
-    <w:p>
-      <w:pPr>
-        <w:rPr>
-          <w:rFonts w:ascii="Arial" w:hAnsi="Arial" w:cs="Arial"/>
-        </w:rPr>
-      </w:pPr>
-    </w:p>
-    <w:p>
-      <w:pPr>
-        <w:rPr>
-          <w:rFonts w:ascii="Arial" w:hAnsi="Arial" w:cs="Arial"/>
-        </w:rPr>
-      </w:pPr>
-    </w:p>
-    <w:p>
-      <w:pPr>
-        <w:rPr>
-          <w:rFonts w:ascii="Arial" w:hAnsi="Arial" w:cs="Arial"/>
-        </w:rPr>
-      </w:pPr>
-    </w:p>
-    <w:p>
-      <w:pPr>
-        <w:rPr>
-          <w:rFonts w:ascii="Arial" w:hAnsi="Arial" w:cs="Arial"/>
-        </w:rPr>
-      </w:pPr>
-    </w:p>
-    <w:p>
-      <w:pPr>
-        <w:rPr>
-          <w:rFonts w:ascii="Arial" w:hAnsi="Arial" w:cs="Arial"/>
-        </w:rPr>
-      </w:pPr>
-    </w:p>
-    <w:p>
-      <w:pPr>
-        <w:rPr>
-          <w:rFonts w:ascii="Arial" w:hAnsi="Arial" w:cs="Arial"/>
-        </w:rPr>
-      </w:pPr>
-    </w:p>
-    <w:p>
-      <w:pPr>
-        <w:rPr>
-          <w:rFonts w:ascii="Arial" w:hAnsi="Arial" w:cs="Arial"/>
-        </w:rPr>
-      </w:pPr>
-    </w:p>
-    <w:p>
-      <w:pPr>
-        <w:rPr>
-          <w:rFonts w:ascii="Arial" w:hAnsi="Arial" w:cs="Arial"/>
-        </w:rPr>
-      </w:pPr>
-    </w:p>
-    <w:p>
-      <w:pPr>
-        <w:rPr>
-          <w:rFonts w:ascii="Arial" w:hAnsi="Arial" w:cs="Arial"/>
-        </w:rPr>
-      </w:pPr>
-    </w:p>
-    <w:p>
-      <w:pPr>
-        <w:rPr>
-          <w:rFonts w:ascii="Arial" w:hAnsi="Arial" w:cs="Arial"/>
-        </w:rPr>
-      </w:pPr>
-    </w:p>
-    <w:p>
-      <w:pPr>
-        <w:rPr>
-          <w:rFonts w:ascii="Arial" w:hAnsi="Arial" w:cs="Arial"/>
-        </w:rPr>
-      </w:pPr>
-    </w:p>
-    <w:p>
-      <w:pPr>
-        <w:rPr>
-          <w:rFonts w:ascii="Arial" w:hAnsi="Arial" w:cs="Arial"/>
-        </w:rPr>
-      </w:pPr>
-    </w:p>
-    <w:p>
-      <w:pPr>
-        <w:rPr>
-          <w:rFonts w:ascii="Arial" w:hAnsi="Arial" w:cs="Arial"/>
-        </w:rPr>
-      </w:pPr>
-    </w:p>
-    <w:p>
-      <w:pPr>
-        <w:rPr>
-          <w:rFonts w:ascii="Arial" w:hAnsi="Arial" w:cs="Arial"/>
-        </w:rPr>
-      </w:pPr>
-    </w:p>
-    <w:p>
-      <w:pPr>
-        <w:rPr>
-          <w:rFonts w:ascii="Arial" w:hAnsi="Arial" w:cs="Arial"/>
-        </w:rPr>
-      </w:pPr>
-    </w:p>
-    <w:p>
-      <w:pPr>
-        <w:rPr>
-          <w:rFonts w:ascii="Arial" w:hAnsi="Arial" w:cs="Arial"/>
-        </w:rPr>
-      </w:pPr>
-    </w:p>
-    <w:p>
-      <w:pPr>
-        <w:rPr>
-          <w:rFonts w:ascii="Arial" w:hAnsi="Arial" w:cs="Arial"/>
-        </w:rPr>
-      </w:pPr>
-    </w:p>
-    <w:p>
-      <w:pPr>
-        <w:rPr>
-          <w:rFonts w:ascii="Arial" w:hAnsi="Arial" w:cs="Arial"/>
-        </w:rPr>
-      </w:pPr>
-    </w:p>
-    <w:p>
-      <w:pPr>
-        <w:rPr>
-          <w:rFonts w:ascii="Arial" w:hAnsi="Arial" w:cs="Arial"/>
-        </w:rPr>
-      </w:pPr>
-    </w:p>
-    <w:p>
-      <w:pPr>
-        <w:rPr>
-          <w:rFonts w:ascii="Arial" w:hAnsi="Arial" w:cs="Arial"/>
-        </w:rPr>
-      </w:pPr>
-    </w:p>
-    <w:p>
-      <w:pPr>
-        <w:rPr>
-          <w:rFonts w:ascii="Arial" w:hAnsi="Arial" w:cs="Arial"/>
-        </w:rPr>
-      </w:pPr>
-    </w:p>
-    <w:p>
-      <w:pPr>
-        <w:rPr>
-          <w:rFonts w:ascii="Arial" w:hAnsi="Arial" w:cs="Arial"/>
-        </w:rPr>
-      </w:pPr>
-    </w:p>
-    <w:p>
-      <w:pPr>
-        <w:rPr>
-          <w:rFonts w:ascii="Arial" w:hAnsi="Arial" w:cs="Arial"/>
+        <w:spacing w:line="480" w:lineRule="auto"/>
+        <w:contextualSpacing/>
+        <w:rPr>
+          <w:rFonts w:cs="Times New Roman"/>
+        </w:rPr>
+      </w:pPr>
+    </w:p>
+    <w:p>
+      <w:pPr>
+        <w:spacing w:line="480" w:lineRule="auto"/>
+        <w:contextualSpacing/>
+        <w:rPr>
+          <w:rFonts w:cs="Times New Roman"/>
+        </w:rPr>
+      </w:pPr>
+    </w:p>
+    <w:p>
+      <w:pPr>
+        <w:spacing w:line="480" w:lineRule="auto"/>
+        <w:contextualSpacing/>
+        <w:rPr>
+          <w:rFonts w:cs="Times New Roman"/>
+        </w:rPr>
+      </w:pPr>
+    </w:p>
+    <w:p>
+      <w:pPr>
+        <w:spacing w:line="480" w:lineRule="auto"/>
+        <w:contextualSpacing/>
+        <w:rPr>
+          <w:rFonts w:cs="Times New Roman"/>
+        </w:rPr>
+      </w:pPr>
+    </w:p>
+    <w:p>
+      <w:pPr>
+        <w:spacing w:line="480" w:lineRule="auto"/>
+        <w:contextualSpacing/>
+        <w:rPr>
+          <w:rFonts w:cs="Times New Roman"/>
+        </w:rPr>
+      </w:pPr>
+    </w:p>
+    <w:p>
+      <w:pPr>
+        <w:spacing w:line="480" w:lineRule="auto"/>
+        <w:contextualSpacing/>
+        <w:rPr>
+          <w:rFonts w:cs="Times New Roman"/>
+        </w:rPr>
+      </w:pPr>
+    </w:p>
+    <w:p>
+      <w:pPr>
+        <w:spacing w:line="480" w:lineRule="auto"/>
+        <w:contextualSpacing/>
+        <w:rPr>
+          <w:rFonts w:cs="Times New Roman"/>
+        </w:rPr>
+      </w:pPr>
+    </w:p>
+    <w:p>
+      <w:pPr>
+        <w:spacing w:line="480" w:lineRule="auto"/>
+        <w:contextualSpacing/>
+        <w:rPr>
+          <w:rFonts w:cs="Times New Roman"/>
+        </w:rPr>
+      </w:pPr>
+    </w:p>
+    <w:p>
+      <w:pPr>
+        <w:spacing w:line="480" w:lineRule="auto"/>
+        <w:contextualSpacing/>
+        <w:rPr>
+          <w:rFonts w:cs="Times New Roman"/>
+        </w:rPr>
+      </w:pPr>
+    </w:p>
+    <w:p>
+      <w:pPr>
+        <w:spacing w:line="480" w:lineRule="auto"/>
+        <w:contextualSpacing/>
+        <w:rPr>
+          <w:rFonts w:cs="Times New Roman"/>
+        </w:rPr>
+      </w:pPr>
+    </w:p>
+    <w:p>
+      <w:pPr>
+        <w:spacing w:line="480" w:lineRule="auto"/>
+        <w:contextualSpacing/>
+        <w:rPr>
+          <w:rFonts w:cs="Times New Roman"/>
+        </w:rPr>
+      </w:pPr>
+    </w:p>
+    <w:p>
+      <w:pPr>
+        <w:spacing w:line="480" w:lineRule="auto"/>
+        <w:contextualSpacing/>
+        <w:rPr>
+          <w:rFonts w:cs="Times New Roman"/>
+        </w:rPr>
+      </w:pPr>
+    </w:p>
+    <w:p>
+      <w:pPr>
+        <w:spacing w:line="480" w:lineRule="auto"/>
+        <w:contextualSpacing/>
+        <w:rPr>
+          <w:rFonts w:cs="Times New Roman"/>
+        </w:rPr>
+      </w:pPr>
+    </w:p>
+    <w:p>
+      <w:pPr>
+        <w:spacing w:line="480" w:lineRule="auto"/>
+        <w:contextualSpacing/>
+        <w:rPr>
+          <w:rFonts w:cs="Times New Roman"/>
+        </w:rPr>
+      </w:pPr>
+    </w:p>
+    <w:p>
+      <w:pPr>
+        <w:spacing w:line="480" w:lineRule="auto"/>
+        <w:contextualSpacing/>
+        <w:rPr>
+          <w:rFonts w:cs="Times New Roman"/>
+        </w:rPr>
+      </w:pPr>
+    </w:p>
+    <w:p>
+      <w:pPr>
+        <w:spacing w:line="480" w:lineRule="auto"/>
+        <w:contextualSpacing/>
+        <w:rPr>
+          <w:rFonts w:cs="Times New Roman"/>
+        </w:rPr>
+      </w:pPr>
+    </w:p>
+    <w:p>
+      <w:pPr>
+        <w:spacing w:line="480" w:lineRule="auto"/>
+        <w:contextualSpacing/>
+        <w:rPr>
+          <w:rFonts w:cs="Times New Roman"/>
         </w:rPr>
       </w:pPr>
     </w:p>
     <w:p>
       <w:pPr>
         <w:pStyle w:val="Heading1"/>
-        <w:rPr>
-          <w:rFonts w:cs="Arial"/>
-        </w:rPr>
-      </w:pPr>
-      <w:r>
-        <w:rPr>
-          <w:rFonts w:cs="Arial"/>
+        <w:spacing w:line="480" w:lineRule="auto"/>
+        <w:contextualSpacing/>
+        <w:rPr>
+          <w:rFonts w:cs="Times New Roman"/>
+        </w:rPr>
+      </w:pPr>
+      <w:r>
+        <w:rPr>
+          <w:rFonts w:cs="Times New Roman"/>
         </w:rPr>
         <w:lastRenderedPageBreak/>
         <w:t>Mathematical Statement of the Problem</w:t>
@@ -530,20 +521,15 @@
     </w:p>
     <w:p>
       <w:pPr>
-        <w:rPr>
-          <w:rFonts w:ascii="Arial" w:hAnsi="Arial" w:cs="Arial"/>
-        </w:rPr>
-      </w:pPr>
-    </w:p>
-    <w:p>
-      <w:pPr>
-        <w:rPr>
-          <w:rFonts w:ascii="Arial" w:hAnsi="Arial" w:cs="Arial"/>
-        </w:rPr>
-      </w:pPr>
-      <w:r>
-        <w:rPr>
-          <w:rFonts w:ascii="Arial" w:hAnsi="Arial" w:cs="Arial"/>
+        <w:spacing w:line="480" w:lineRule="auto"/>
+        <w:contextualSpacing/>
+        <w:rPr>
+          <w:rFonts w:cs="Times New Roman"/>
+        </w:rPr>
+      </w:pPr>
+      <w:r>
+        <w:rPr>
+          <w:rFonts w:cs="Times New Roman"/>
           <w:noProof/>
         </w:rPr>
         <w:drawing>
@@ -562,7 +548,7 @@
                     <pic:cNvPicPr/>
                   </pic:nvPicPr>
                   <pic:blipFill>
-                    <a:blip r:embed="rId4" cstate="print">
+                    <a:blip r:embed="rId5" cstate="print">
                       <a:extLst>
                         <a:ext uri="{28A0092B-C50C-407E-A947-70E740481C1C}">
                           <a14:useLocalDpi xmlns:a14="http://schemas.microsoft.com/office/drawing/2010/main" val="0"/>
@@ -591,28 +577,25 @@
     </w:p>
     <w:p>
       <w:pPr>
-        <w:rPr>
-          <w:rFonts w:ascii="Arial" w:hAnsi="Arial" w:cs="Arial"/>
-        </w:rPr>
-      </w:pPr>
-    </w:p>
-    <w:p>
-      <w:pPr>
-        <w:rPr>
-          <w:rFonts w:ascii="Arial" w:hAnsi="Arial" w:cs="Arial"/>
+        <w:spacing w:line="480" w:lineRule="auto"/>
+        <w:contextualSpacing/>
+        <w:rPr>
+          <w:rFonts w:cs="Times New Roman"/>
         </w:rPr>
       </w:pPr>
     </w:p>
     <w:p>
       <w:pPr>
         <w:pStyle w:val="Heading1"/>
-        <w:rPr>
-          <w:rFonts w:cs="Arial"/>
-        </w:rPr>
-      </w:pPr>
-      <w:r>
-        <w:rPr>
-          <w:rFonts w:cs="Arial"/>
+        <w:spacing w:line="480" w:lineRule="auto"/>
+        <w:contextualSpacing/>
+        <w:rPr>
+          <w:rFonts w:cs="Times New Roman"/>
+        </w:rPr>
+      </w:pPr>
+      <w:r>
+        <w:rPr>
+          <w:rFonts w:cs="Times New Roman"/>
         </w:rPr>
         <w:lastRenderedPageBreak/>
         <w:t>Discretization of the Equations</w:t>
@@ -620,35 +603,33 @@
     </w:p>
     <w:p>
       <w:pPr>
-        <w:rPr>
-          <w:rFonts w:ascii="Arial" w:hAnsi="Arial" w:cs="Arial"/>
-        </w:rPr>
-      </w:pPr>
-    </w:p>
-    <w:p>
-      <w:pPr>
         <w:pStyle w:val="Heading2"/>
-        <w:rPr>
-          <w:rFonts w:cs="Arial"/>
-        </w:rPr>
-      </w:pPr>
-      <w:r>
-        <w:rPr>
-          <w:rFonts w:cs="Arial"/>
+        <w:spacing w:line="480" w:lineRule="auto"/>
+        <w:contextualSpacing/>
+        <w:rPr>
+          <w:rFonts w:cs="Times New Roman"/>
+        </w:rPr>
+      </w:pPr>
+      <w:r>
+        <w:rPr>
+          <w:rFonts w:cs="Times New Roman"/>
         </w:rPr>
         <w:t>Discretizing</w:t>
       </w:r>
       <w:r>
         <w:rPr>
-          <w:rFonts w:cs="Arial"/>
+          <w:rFonts w:cs="Times New Roman"/>
         </w:rPr>
         <w:t xml:space="preserve"> Poisson Equation</w:t>
       </w:r>
     </w:p>
     <w:p>
       <w:pPr>
-        <w:rPr>
-          <w:rFonts w:ascii="Arial" w:eastAsiaTheme="majorEastAsia" w:hAnsi="Arial" w:cs="Arial"/>
+        <w:spacing w:line="480" w:lineRule="auto"/>
+        <w:contextualSpacing/>
+        <w:rPr>
+          <w:rFonts w:eastAsiaTheme="majorEastAsia" w:cs="Times New Roman"/>
+          <w:szCs w:val="24"/>
         </w:rPr>
       </w:pPr>
       <m:oMathPara>
@@ -657,8 +638,9 @@
             <m:fPr>
               <m:ctrlPr>
                 <w:rPr>
-                  <w:rFonts w:ascii="Cambria Math" w:hAnsi="Cambria Math" w:cs="Arial"/>
+                  <w:rFonts w:ascii="Cambria Math" w:hAnsi="Cambria Math" w:cs="Times New Roman"/>
                   <w:i/>
+                  <w:szCs w:val="24"/>
                 </w:rPr>
               </m:ctrlPr>
             </m:fPr>
@@ -667,15 +649,17 @@
                 <m:sSupPr>
                   <m:ctrlPr>
                     <w:rPr>
-                      <w:rFonts w:ascii="Cambria Math" w:hAnsi="Cambria Math" w:cs="Arial"/>
+                      <w:rFonts w:ascii="Cambria Math" w:hAnsi="Cambria Math" w:cs="Times New Roman"/>
                       <w:i/>
+                      <w:szCs w:val="24"/>
                     </w:rPr>
                   </m:ctrlPr>
                 </m:sSupPr>
                 <m:e>
                   <m:r>
                     <w:rPr>
-                      <w:rFonts w:ascii="Cambria Math" w:hAnsi="Cambria Math" w:cs="Arial"/>
+                      <w:rFonts w:ascii="Cambria Math" w:hAnsi="Cambria Math" w:cs="Times New Roman"/>
+                      <w:szCs w:val="24"/>
                     </w:rPr>
                     <m:t>d</m:t>
                   </m:r>
@@ -683,7 +667,8 @@
                 <m:sup>
                   <m:r>
                     <w:rPr>
-                      <w:rFonts w:ascii="Cambria Math" w:hAnsi="Cambria Math" w:cs="Arial"/>
+                      <w:rFonts w:ascii="Cambria Math" w:hAnsi="Cambria Math" w:cs="Times New Roman"/>
+                      <w:szCs w:val="24"/>
                     </w:rPr>
                     <m:t>2</m:t>
                   </m:r>
@@ -691,7 +676,8 @@
               </m:sSup>
               <m:r>
                 <w:rPr>
-                  <w:rFonts w:ascii="Cambria Math" w:hAnsi="Cambria Math" w:cs="Arial"/>
+                  <w:rFonts w:ascii="Cambria Math" w:hAnsi="Cambria Math" w:cs="Times New Roman"/>
+                  <w:szCs w:val="24"/>
                 </w:rPr>
                 <m:t>u</m:t>
               </m:r>
@@ -699,7 +685,8 @@
             <m:den>
               <m:r>
                 <w:rPr>
-                  <w:rFonts w:ascii="Cambria Math" w:hAnsi="Cambria Math" w:cs="Arial"/>
+                  <w:rFonts w:ascii="Cambria Math" w:hAnsi="Cambria Math" w:cs="Times New Roman"/>
+                  <w:szCs w:val="24"/>
                 </w:rPr>
                 <m:t>d</m:t>
               </m:r>
@@ -707,15 +694,17 @@
                 <m:sSupPr>
                   <m:ctrlPr>
                     <w:rPr>
-                      <w:rFonts w:ascii="Cambria Math" w:hAnsi="Cambria Math" w:cs="Arial"/>
+                      <w:rFonts w:ascii="Cambria Math" w:hAnsi="Cambria Math" w:cs="Times New Roman"/>
                       <w:i/>
+                      <w:szCs w:val="24"/>
                     </w:rPr>
                   </m:ctrlPr>
                 </m:sSupPr>
                 <m:e>
                   <m:r>
                     <w:rPr>
-                      <w:rFonts w:ascii="Cambria Math" w:hAnsi="Cambria Math" w:cs="Arial"/>
+                      <w:rFonts w:ascii="Cambria Math" w:hAnsi="Cambria Math" w:cs="Times New Roman"/>
+                      <w:szCs w:val="24"/>
                     </w:rPr>
                     <m:t>x</m:t>
                   </m:r>
@@ -723,7 +712,8 @@
                 <m:sup>
                   <m:r>
                     <w:rPr>
-                      <w:rFonts w:ascii="Cambria Math" w:hAnsi="Cambria Math" w:cs="Arial"/>
+                      <w:rFonts w:ascii="Cambria Math" w:hAnsi="Cambria Math" w:cs="Times New Roman"/>
+                      <w:szCs w:val="24"/>
                     </w:rPr>
                     <m:t>2</m:t>
                   </m:r>
@@ -733,7 +723,8 @@
           </m:f>
           <m:r>
             <w:rPr>
-              <w:rFonts w:ascii="Cambria Math" w:hAnsi="Cambria Math" w:cs="Arial"/>
+              <w:rFonts w:ascii="Cambria Math" w:hAnsi="Cambria Math" w:cs="Times New Roman"/>
+              <w:szCs w:val="24"/>
             </w:rPr>
             <m:t>+</m:t>
           </m:r>
@@ -741,8 +732,9 @@
             <m:fPr>
               <m:ctrlPr>
                 <w:rPr>
-                  <w:rFonts w:ascii="Cambria Math" w:hAnsi="Cambria Math" w:cs="Arial"/>
+                  <w:rFonts w:ascii="Cambria Math" w:hAnsi="Cambria Math" w:cs="Times New Roman"/>
                   <w:i/>
+                  <w:szCs w:val="24"/>
                 </w:rPr>
               </m:ctrlPr>
             </m:fPr>
@@ -751,15 +743,17 @@
                 <m:sSupPr>
                   <m:ctrlPr>
                     <w:rPr>
-                      <w:rFonts w:ascii="Cambria Math" w:hAnsi="Cambria Math" w:cs="Arial"/>
+                      <w:rFonts w:ascii="Cambria Math" w:hAnsi="Cambria Math" w:cs="Times New Roman"/>
                       <w:i/>
+                      <w:szCs w:val="24"/>
                     </w:rPr>
                   </m:ctrlPr>
                 </m:sSupPr>
                 <m:e>
                   <m:r>
                     <w:rPr>
-                      <w:rFonts w:ascii="Cambria Math" w:hAnsi="Cambria Math" w:cs="Arial"/>
+                      <w:rFonts w:ascii="Cambria Math" w:hAnsi="Cambria Math" w:cs="Times New Roman"/>
+                      <w:szCs w:val="24"/>
                     </w:rPr>
                     <m:t>d</m:t>
                   </m:r>
@@ -767,7 +761,8 @@
                 <m:sup>
                   <m:r>
                     <w:rPr>
-                      <w:rFonts w:ascii="Cambria Math" w:hAnsi="Cambria Math" w:cs="Arial"/>
+                      <w:rFonts w:ascii="Cambria Math" w:hAnsi="Cambria Math" w:cs="Times New Roman"/>
+                      <w:szCs w:val="24"/>
                     </w:rPr>
                     <m:t>2</m:t>
                   </m:r>
@@ -775,7 +770,8 @@
               </m:sSup>
               <m:r>
                 <w:rPr>
-                  <w:rFonts w:ascii="Cambria Math" w:hAnsi="Cambria Math" w:cs="Arial"/>
+                  <w:rFonts w:ascii="Cambria Math" w:hAnsi="Cambria Math" w:cs="Times New Roman"/>
+                  <w:szCs w:val="24"/>
                 </w:rPr>
                 <m:t>u</m:t>
               </m:r>
@@ -783,7 +779,8 @@
             <m:den>
               <m:r>
                 <w:rPr>
-                  <w:rFonts w:ascii="Cambria Math" w:hAnsi="Cambria Math" w:cs="Arial"/>
+                  <w:rFonts w:ascii="Cambria Math" w:hAnsi="Cambria Math" w:cs="Times New Roman"/>
+                  <w:szCs w:val="24"/>
                 </w:rPr>
                 <m:t>d</m:t>
               </m:r>
@@ -791,15 +788,17 @@
                 <m:sSupPr>
                   <m:ctrlPr>
                     <w:rPr>
-                      <w:rFonts w:ascii="Cambria Math" w:hAnsi="Cambria Math" w:cs="Arial"/>
+                      <w:rFonts w:ascii="Cambria Math" w:hAnsi="Cambria Math" w:cs="Times New Roman"/>
                       <w:i/>
+                      <w:szCs w:val="24"/>
                     </w:rPr>
                   </m:ctrlPr>
                 </m:sSupPr>
                 <m:e>
                   <m:r>
                     <w:rPr>
-                      <w:rFonts w:ascii="Cambria Math" w:hAnsi="Cambria Math" w:cs="Arial"/>
+                      <w:rFonts w:ascii="Cambria Math" w:hAnsi="Cambria Math" w:cs="Times New Roman"/>
+                      <w:szCs w:val="24"/>
                     </w:rPr>
                     <m:t>y</m:t>
                   </m:r>
@@ -807,7 +806,8 @@
                 <m:sup>
                   <m:r>
                     <w:rPr>
-                      <w:rFonts w:ascii="Cambria Math" w:hAnsi="Cambria Math" w:cs="Arial"/>
+                      <w:rFonts w:ascii="Cambria Math" w:hAnsi="Cambria Math" w:cs="Times New Roman"/>
+                      <w:szCs w:val="24"/>
                     </w:rPr>
                     <m:t>2</m:t>
                   </m:r>
@@ -817,7 +817,8 @@
           </m:f>
           <m:r>
             <w:rPr>
-              <w:rFonts w:ascii="Cambria Math" w:hAnsi="Cambria Math" w:cs="Arial"/>
+              <w:rFonts w:ascii="Cambria Math" w:hAnsi="Cambria Math" w:cs="Times New Roman"/>
+              <w:szCs w:val="24"/>
             </w:rPr>
             <m:t>=-F(x,y)</m:t>
           </m:r>
@@ -826,15 +827,11 @@
     </w:p>
     <w:p>
       <w:pPr>
-        <w:rPr>
-          <w:rFonts w:ascii="Arial" w:eastAsiaTheme="majorEastAsia" w:hAnsi="Arial" w:cs="Arial"/>
-        </w:rPr>
-      </w:pPr>
-    </w:p>
-    <w:p>
-      <w:pPr>
-        <w:rPr>
-          <w:rFonts w:ascii="Arial" w:eastAsiaTheme="majorEastAsia" w:hAnsi="Arial" w:cs="Arial"/>
+        <w:spacing w:line="480" w:lineRule="auto"/>
+        <w:contextualSpacing/>
+        <w:rPr>
+          <w:rFonts w:eastAsiaTheme="majorEastAsia" w:cs="Times New Roman"/>
+          <w:szCs w:val="24"/>
         </w:rPr>
       </w:pPr>
       <m:oMathPara>
@@ -843,8 +840,9 @@
             <m:fPr>
               <m:ctrlPr>
                 <w:rPr>
-                  <w:rFonts w:ascii="Cambria Math" w:eastAsiaTheme="majorEastAsia" w:hAnsi="Cambria Math" w:cs="Arial"/>
+                  <w:rFonts w:ascii="Cambria Math" w:eastAsiaTheme="majorEastAsia" w:hAnsi="Cambria Math" w:cs="Times New Roman"/>
                   <w:i/>
+                  <w:szCs w:val="24"/>
                 </w:rPr>
               </m:ctrlPr>
             </m:fPr>
@@ -853,15 +851,17 @@
                 <m:sSubPr>
                   <m:ctrlPr>
                     <w:rPr>
-                      <w:rFonts w:ascii="Cambria Math" w:hAnsi="Cambria Math" w:cs="Arial"/>
+                      <w:rFonts w:ascii="Cambria Math" w:hAnsi="Cambria Math" w:cs="Times New Roman"/>
                       <w:i/>
+                      <w:szCs w:val="24"/>
                     </w:rPr>
                   </m:ctrlPr>
                 </m:sSubPr>
                 <m:e>
                   <m:r>
                     <w:rPr>
-                      <w:rFonts w:ascii="Cambria Math" w:hAnsi="Cambria Math" w:cs="Arial"/>
+                      <w:rFonts w:ascii="Cambria Math" w:hAnsi="Cambria Math" w:cs="Times New Roman"/>
+                      <w:szCs w:val="24"/>
                     </w:rPr>
                     <m:t>u</m:t>
                   </m:r>
@@ -869,7 +869,8 @@
                 <m:sub>
                   <m:r>
                     <w:rPr>
-                      <w:rFonts w:ascii="Cambria Math" w:hAnsi="Cambria Math" w:cs="Arial"/>
+                      <w:rFonts w:ascii="Cambria Math" w:hAnsi="Cambria Math" w:cs="Times New Roman"/>
+                      <w:szCs w:val="24"/>
                     </w:rPr>
                     <m:t>i+1,j</m:t>
                   </m:r>
@@ -877,7 +878,8 @@
               </m:sSub>
               <m:r>
                 <w:rPr>
-                  <w:rFonts w:ascii="Cambria Math" w:hAnsi="Cambria Math" w:cs="Arial"/>
+                  <w:rFonts w:ascii="Cambria Math" w:hAnsi="Cambria Math" w:cs="Times New Roman"/>
+                  <w:szCs w:val="24"/>
                 </w:rPr>
                 <m:t>-2</m:t>
               </m:r>
@@ -885,15 +887,17 @@
                 <m:sSubPr>
                   <m:ctrlPr>
                     <w:rPr>
-                      <w:rFonts w:ascii="Cambria Math" w:hAnsi="Cambria Math" w:cs="Arial"/>
+                      <w:rFonts w:ascii="Cambria Math" w:hAnsi="Cambria Math" w:cs="Times New Roman"/>
                       <w:i/>
+                      <w:szCs w:val="24"/>
                     </w:rPr>
                   </m:ctrlPr>
                 </m:sSubPr>
                 <m:e>
                   <m:r>
                     <w:rPr>
-                      <w:rFonts w:ascii="Cambria Math" w:hAnsi="Cambria Math" w:cs="Arial"/>
+                      <w:rFonts w:ascii="Cambria Math" w:hAnsi="Cambria Math" w:cs="Times New Roman"/>
+                      <w:szCs w:val="24"/>
                     </w:rPr>
                     <m:t>u</m:t>
                   </m:r>
@@ -901,7 +905,8 @@
                 <m:sub>
                   <m:r>
                     <w:rPr>
-                      <w:rFonts w:ascii="Cambria Math" w:hAnsi="Cambria Math" w:cs="Arial"/>
+                      <w:rFonts w:ascii="Cambria Math" w:hAnsi="Cambria Math" w:cs="Times New Roman"/>
+                      <w:szCs w:val="24"/>
                     </w:rPr>
                     <m:t>i,j</m:t>
                   </m:r>
@@ -909,7 +914,8 @@
               </m:sSub>
               <m:r>
                 <w:rPr>
-                  <w:rFonts w:ascii="Cambria Math" w:hAnsi="Cambria Math" w:cs="Arial"/>
+                  <w:rFonts w:ascii="Cambria Math" w:hAnsi="Cambria Math" w:cs="Times New Roman"/>
+                  <w:szCs w:val="24"/>
                 </w:rPr>
                 <m:t>+</m:t>
               </m:r>
@@ -917,15 +923,17 @@
                 <m:sSubPr>
                   <m:ctrlPr>
                     <w:rPr>
-                      <w:rFonts w:ascii="Cambria Math" w:hAnsi="Cambria Math" w:cs="Arial"/>
+                      <w:rFonts w:ascii="Cambria Math" w:hAnsi="Cambria Math" w:cs="Times New Roman"/>
                       <w:i/>
+                      <w:szCs w:val="24"/>
                     </w:rPr>
                   </m:ctrlPr>
                 </m:sSubPr>
                 <m:e>
                   <m:r>
                     <w:rPr>
-                      <w:rFonts w:ascii="Cambria Math" w:hAnsi="Cambria Math" w:cs="Arial"/>
+                      <w:rFonts w:ascii="Cambria Math" w:hAnsi="Cambria Math" w:cs="Times New Roman"/>
+                      <w:szCs w:val="24"/>
                     </w:rPr>
                     <m:t>u</m:t>
                   </m:r>
@@ -933,21 +941,10 @@
                 <m:sub>
                   <m:r>
                     <w:rPr>
-                      <w:rFonts w:ascii="Cambria Math" w:hAnsi="Cambria Math" w:cs="Arial"/>
-                    </w:rPr>
-                    <m:t>i</m:t>
-                  </m:r>
-                  <m:r>
-                    <w:rPr>
-                      <w:rFonts w:ascii="Cambria Math" w:hAnsi="Cambria Math" w:cs="Arial"/>
-                    </w:rPr>
-                    <m:t>-</m:t>
-                  </m:r>
-                  <m:r>
-                    <w:rPr>
-                      <w:rFonts w:ascii="Cambria Math" w:hAnsi="Cambria Math" w:cs="Arial"/>
-                    </w:rPr>
-                    <m:t>1,j</m:t>
+                      <w:rFonts w:ascii="Cambria Math" w:hAnsi="Cambria Math" w:cs="Times New Roman"/>
+                      <w:szCs w:val="24"/>
+                    </w:rPr>
+                    <m:t>i-1,j</m:t>
                   </m:r>
                 </m:sub>
               </m:sSub>
@@ -958,7 +955,8 @@
                   <m:sty m:val="p"/>
                 </m:rPr>
                 <w:rPr>
-                  <w:rFonts w:ascii="Cambria Math" w:eastAsiaTheme="majorEastAsia" w:hAnsi="Cambria Math" w:cs="Arial"/>
+                  <w:rFonts w:ascii="Cambria Math" w:eastAsiaTheme="majorEastAsia" w:hAnsi="Cambria Math" w:cs="Times New Roman"/>
+                  <w:szCs w:val="24"/>
                 </w:rPr>
                 <m:t>Δ</m:t>
               </m:r>
@@ -966,15 +964,17 @@
                 <m:sSupPr>
                   <m:ctrlPr>
                     <w:rPr>
-                      <w:rFonts w:ascii="Cambria Math" w:eastAsiaTheme="majorEastAsia" w:hAnsi="Cambria Math" w:cs="Arial"/>
+                      <w:rFonts w:ascii="Cambria Math" w:eastAsiaTheme="majorEastAsia" w:hAnsi="Cambria Math" w:cs="Times New Roman"/>
                       <w:i/>
+                      <w:szCs w:val="24"/>
                     </w:rPr>
                   </m:ctrlPr>
                 </m:sSupPr>
                 <m:e>
                   <m:r>
                     <w:rPr>
-                      <w:rFonts w:ascii="Cambria Math" w:eastAsiaTheme="majorEastAsia" w:hAnsi="Cambria Math" w:cs="Arial"/>
+                      <w:rFonts w:ascii="Cambria Math" w:eastAsiaTheme="majorEastAsia" w:hAnsi="Cambria Math" w:cs="Times New Roman"/>
+                      <w:szCs w:val="24"/>
                     </w:rPr>
                     <m:t>x</m:t>
                   </m:r>
@@ -982,7 +982,8 @@
                 <m:sup>
                   <m:r>
                     <w:rPr>
-                      <w:rFonts w:ascii="Cambria Math" w:eastAsiaTheme="majorEastAsia" w:hAnsi="Cambria Math" w:cs="Arial"/>
+                      <w:rFonts w:ascii="Cambria Math" w:eastAsiaTheme="majorEastAsia" w:hAnsi="Cambria Math" w:cs="Times New Roman"/>
+                      <w:szCs w:val="24"/>
                     </w:rPr>
                     <m:t>2</m:t>
                   </m:r>
@@ -992,7 +993,8 @@
           </m:f>
           <m:r>
             <w:rPr>
-              <w:rFonts w:ascii="Cambria Math" w:eastAsiaTheme="majorEastAsia" w:hAnsi="Cambria Math" w:cs="Arial"/>
+              <w:rFonts w:ascii="Cambria Math" w:eastAsiaTheme="majorEastAsia" w:hAnsi="Cambria Math" w:cs="Times New Roman"/>
+              <w:szCs w:val="24"/>
             </w:rPr>
             <m:t>+</m:t>
           </m:r>
@@ -1000,8 +1002,9 @@
             <m:fPr>
               <m:ctrlPr>
                 <w:rPr>
-                  <w:rFonts w:ascii="Cambria Math" w:eastAsiaTheme="majorEastAsia" w:hAnsi="Cambria Math" w:cs="Arial"/>
+                  <w:rFonts w:ascii="Cambria Math" w:eastAsiaTheme="majorEastAsia" w:hAnsi="Cambria Math" w:cs="Times New Roman"/>
                   <w:i/>
+                  <w:szCs w:val="24"/>
                 </w:rPr>
               </m:ctrlPr>
             </m:fPr>
@@ -1010,15 +1013,17 @@
                 <m:sSubPr>
                   <m:ctrlPr>
                     <w:rPr>
-                      <w:rFonts w:ascii="Cambria Math" w:hAnsi="Cambria Math" w:cs="Arial"/>
+                      <w:rFonts w:ascii="Cambria Math" w:hAnsi="Cambria Math" w:cs="Times New Roman"/>
                       <w:i/>
+                      <w:szCs w:val="24"/>
                     </w:rPr>
                   </m:ctrlPr>
                 </m:sSubPr>
                 <m:e>
                   <m:r>
                     <w:rPr>
-                      <w:rFonts w:ascii="Cambria Math" w:hAnsi="Cambria Math" w:cs="Arial"/>
+                      <w:rFonts w:ascii="Cambria Math" w:hAnsi="Cambria Math" w:cs="Times New Roman"/>
+                      <w:szCs w:val="24"/>
                     </w:rPr>
                     <m:t>u</m:t>
                   </m:r>
@@ -1026,21 +1031,17 @@
                 <m:sub>
                   <m:r>
                     <w:rPr>
-                      <w:rFonts w:ascii="Cambria Math" w:hAnsi="Cambria Math" w:cs="Arial"/>
-                    </w:rPr>
-                    <m:t>i,j</m:t>
-                  </m:r>
-                  <m:r>
-                    <w:rPr>
-                      <w:rFonts w:ascii="Cambria Math" w:hAnsi="Cambria Math" w:cs="Arial"/>
-                    </w:rPr>
-                    <m:t>+1</m:t>
+                      <w:rFonts w:ascii="Cambria Math" w:hAnsi="Cambria Math" w:cs="Times New Roman"/>
+                      <w:szCs w:val="24"/>
+                    </w:rPr>
+                    <m:t>i,j+1</m:t>
                   </m:r>
                 </m:sub>
               </m:sSub>
               <m:r>
                 <w:rPr>
-                  <w:rFonts w:ascii="Cambria Math" w:hAnsi="Cambria Math" w:cs="Arial"/>
+                  <w:rFonts w:ascii="Cambria Math" w:hAnsi="Cambria Math" w:cs="Times New Roman"/>
+                  <w:szCs w:val="24"/>
                 </w:rPr>
                 <m:t>-2</m:t>
               </m:r>
@@ -1048,15 +1049,17 @@
                 <m:sSubPr>
                   <m:ctrlPr>
                     <w:rPr>
-                      <w:rFonts w:ascii="Cambria Math" w:hAnsi="Cambria Math" w:cs="Arial"/>
+                      <w:rFonts w:ascii="Cambria Math" w:hAnsi="Cambria Math" w:cs="Times New Roman"/>
                       <w:i/>
+                      <w:szCs w:val="24"/>
                     </w:rPr>
                   </m:ctrlPr>
                 </m:sSubPr>
                 <m:e>
                   <m:r>
                     <w:rPr>
-                      <w:rFonts w:ascii="Cambria Math" w:hAnsi="Cambria Math" w:cs="Arial"/>
+                      <w:rFonts w:ascii="Cambria Math" w:hAnsi="Cambria Math" w:cs="Times New Roman"/>
+                      <w:szCs w:val="24"/>
                     </w:rPr>
                     <m:t>u</m:t>
                   </m:r>
@@ -1064,7 +1067,8 @@
                 <m:sub>
                   <m:r>
                     <w:rPr>
-                      <w:rFonts w:ascii="Cambria Math" w:hAnsi="Cambria Math" w:cs="Arial"/>
+                      <w:rFonts w:ascii="Cambria Math" w:hAnsi="Cambria Math" w:cs="Times New Roman"/>
+                      <w:szCs w:val="24"/>
                     </w:rPr>
                     <m:t>i,j</m:t>
                   </m:r>
@@ -1072,7 +1076,8 @@
               </m:sSub>
               <m:r>
                 <w:rPr>
-                  <w:rFonts w:ascii="Cambria Math" w:hAnsi="Cambria Math" w:cs="Arial"/>
+                  <w:rFonts w:ascii="Cambria Math" w:hAnsi="Cambria Math" w:cs="Times New Roman"/>
+                  <w:szCs w:val="24"/>
                 </w:rPr>
                 <m:t>+</m:t>
               </m:r>
@@ -1080,15 +1085,17 @@
                 <m:sSubPr>
                   <m:ctrlPr>
                     <w:rPr>
-                      <w:rFonts w:ascii="Cambria Math" w:hAnsi="Cambria Math" w:cs="Arial"/>
+                      <w:rFonts w:ascii="Cambria Math" w:hAnsi="Cambria Math" w:cs="Times New Roman"/>
                       <w:i/>
+                      <w:szCs w:val="24"/>
                     </w:rPr>
                   </m:ctrlPr>
                 </m:sSubPr>
                 <m:e>
                   <m:r>
                     <w:rPr>
-                      <w:rFonts w:ascii="Cambria Math" w:hAnsi="Cambria Math" w:cs="Arial"/>
+                      <w:rFonts w:ascii="Cambria Math" w:hAnsi="Cambria Math" w:cs="Times New Roman"/>
+                      <w:szCs w:val="24"/>
                     </w:rPr>
                     <m:t>u</m:t>
                   </m:r>
@@ -1096,15 +1103,10 @@
                 <m:sub>
                   <m:r>
                     <w:rPr>
-                      <w:rFonts w:ascii="Cambria Math" w:hAnsi="Cambria Math" w:cs="Arial"/>
-                    </w:rPr>
-                    <m:t>i,j</m:t>
-                  </m:r>
-                  <m:r>
-                    <w:rPr>
-                      <w:rFonts w:ascii="Cambria Math" w:hAnsi="Cambria Math" w:cs="Arial"/>
-                    </w:rPr>
-                    <m:t>-1</m:t>
+                      <w:rFonts w:ascii="Cambria Math" w:hAnsi="Cambria Math" w:cs="Times New Roman"/>
+                      <w:szCs w:val="24"/>
+                    </w:rPr>
+                    <m:t>i,j-1</m:t>
                   </m:r>
                 </m:sub>
               </m:sSub>
@@ -1115,7 +1117,8 @@
                   <m:sty m:val="p"/>
                 </m:rPr>
                 <w:rPr>
-                  <w:rFonts w:ascii="Cambria Math" w:eastAsiaTheme="majorEastAsia" w:hAnsi="Cambria Math" w:cs="Arial"/>
+                  <w:rFonts w:ascii="Cambria Math" w:eastAsiaTheme="majorEastAsia" w:hAnsi="Cambria Math" w:cs="Times New Roman"/>
+                  <w:szCs w:val="24"/>
                 </w:rPr>
                 <m:t>Δ</m:t>
               </m:r>
@@ -1123,15 +1126,17 @@
                 <m:sSupPr>
                   <m:ctrlPr>
                     <w:rPr>
-                      <w:rFonts w:ascii="Cambria Math" w:eastAsiaTheme="majorEastAsia" w:hAnsi="Cambria Math" w:cs="Arial"/>
+                      <w:rFonts w:ascii="Cambria Math" w:eastAsiaTheme="majorEastAsia" w:hAnsi="Cambria Math" w:cs="Times New Roman"/>
                       <w:i/>
+                      <w:szCs w:val="24"/>
                     </w:rPr>
                   </m:ctrlPr>
                 </m:sSupPr>
                 <m:e>
                   <m:r>
                     <w:rPr>
-                      <w:rFonts w:ascii="Cambria Math" w:eastAsiaTheme="majorEastAsia" w:hAnsi="Cambria Math" w:cs="Arial"/>
+                      <w:rFonts w:ascii="Cambria Math" w:eastAsiaTheme="majorEastAsia" w:hAnsi="Cambria Math" w:cs="Times New Roman"/>
+                      <w:szCs w:val="24"/>
                     </w:rPr>
                     <m:t>y</m:t>
                   </m:r>
@@ -1139,7 +1144,8 @@
                 <m:sup>
                   <m:r>
                     <w:rPr>
-                      <w:rFonts w:ascii="Cambria Math" w:eastAsiaTheme="majorEastAsia" w:hAnsi="Cambria Math" w:cs="Arial"/>
+                      <w:rFonts w:ascii="Cambria Math" w:eastAsiaTheme="majorEastAsia" w:hAnsi="Cambria Math" w:cs="Times New Roman"/>
+                      <w:szCs w:val="24"/>
                     </w:rPr>
                     <m:t>2</m:t>
                   </m:r>
@@ -1149,7 +1155,8 @@
           </m:f>
           <m:r>
             <w:rPr>
-              <w:rFonts w:ascii="Cambria Math" w:eastAsiaTheme="majorEastAsia" w:hAnsi="Cambria Math" w:cs="Arial"/>
+              <w:rFonts w:ascii="Cambria Math" w:eastAsiaTheme="majorEastAsia" w:hAnsi="Cambria Math" w:cs="Times New Roman"/>
+              <w:szCs w:val="24"/>
             </w:rPr>
             <m:t>=-</m:t>
           </m:r>
@@ -1157,15 +1164,17 @@
             <m:sSubPr>
               <m:ctrlPr>
                 <w:rPr>
-                  <w:rFonts w:ascii="Cambria Math" w:eastAsiaTheme="majorEastAsia" w:hAnsi="Cambria Math" w:cs="Arial"/>
+                  <w:rFonts w:ascii="Cambria Math" w:eastAsiaTheme="majorEastAsia" w:hAnsi="Cambria Math" w:cs="Times New Roman"/>
                   <w:i/>
+                  <w:szCs w:val="24"/>
                 </w:rPr>
               </m:ctrlPr>
             </m:sSubPr>
             <m:e>
               <m:r>
                 <w:rPr>
-                  <w:rFonts w:ascii="Cambria Math" w:eastAsiaTheme="majorEastAsia" w:hAnsi="Cambria Math" w:cs="Arial"/>
+                  <w:rFonts w:ascii="Cambria Math" w:eastAsiaTheme="majorEastAsia" w:hAnsi="Cambria Math" w:cs="Times New Roman"/>
+                  <w:szCs w:val="24"/>
                 </w:rPr>
                 <m:t>F</m:t>
               </m:r>
@@ -1173,7 +1182,8 @@
             <m:sub>
               <m:r>
                 <w:rPr>
-                  <w:rFonts w:ascii="Cambria Math" w:eastAsiaTheme="majorEastAsia" w:hAnsi="Cambria Math" w:cs="Arial"/>
+                  <w:rFonts w:ascii="Cambria Math" w:eastAsiaTheme="majorEastAsia" w:hAnsi="Cambria Math" w:cs="Times New Roman"/>
+                  <w:szCs w:val="24"/>
                 </w:rPr>
                 <m:t>i,j</m:t>
               </m:r>
@@ -1184,15 +1194,11 @@
     </w:p>
     <w:p>
       <w:pPr>
-        <w:rPr>
-          <w:rFonts w:ascii="Arial" w:eastAsiaTheme="majorEastAsia" w:hAnsi="Arial" w:cs="Arial"/>
-        </w:rPr>
-      </w:pPr>
-    </w:p>
-    <w:p>
-      <w:pPr>
-        <w:rPr>
-          <w:rFonts w:ascii="Arial" w:eastAsiaTheme="minorEastAsia" w:hAnsi="Arial" w:cs="Arial"/>
+        <w:spacing w:line="480" w:lineRule="auto"/>
+        <w:contextualSpacing/>
+        <w:rPr>
+          <w:rFonts w:eastAsiaTheme="minorEastAsia" w:cs="Times New Roman"/>
+          <w:szCs w:val="24"/>
         </w:rPr>
       </w:pPr>
       <m:oMathPara>
@@ -1201,15 +1207,17 @@
             <m:sSubPr>
               <m:ctrlPr>
                 <w:rPr>
-                  <w:rFonts w:ascii="Cambria Math" w:hAnsi="Cambria Math" w:cs="Arial"/>
+                  <w:rFonts w:ascii="Cambria Math" w:hAnsi="Cambria Math" w:cs="Times New Roman"/>
                   <w:i/>
+                  <w:szCs w:val="24"/>
                 </w:rPr>
               </m:ctrlPr>
             </m:sSubPr>
             <m:e>
               <m:r>
                 <w:rPr>
-                  <w:rFonts w:ascii="Cambria Math" w:hAnsi="Cambria Math" w:cs="Arial"/>
+                  <w:rFonts w:ascii="Cambria Math" w:hAnsi="Cambria Math" w:cs="Times New Roman"/>
+                  <w:szCs w:val="24"/>
                 </w:rPr>
                 <m:t>u</m:t>
               </m:r>
@@ -1217,7 +1225,8 @@
             <m:sub>
               <m:r>
                 <w:rPr>
-                  <w:rFonts w:ascii="Cambria Math" w:hAnsi="Cambria Math" w:cs="Arial"/>
+                  <w:rFonts w:ascii="Cambria Math" w:hAnsi="Cambria Math" w:cs="Times New Roman"/>
+                  <w:szCs w:val="24"/>
                 </w:rPr>
                 <m:t>i+1,j</m:t>
               </m:r>
@@ -1225,7 +1234,8 @@
           </m:sSub>
           <m:r>
             <w:rPr>
-              <w:rFonts w:ascii="Cambria Math" w:hAnsi="Cambria Math" w:cs="Arial"/>
+              <w:rFonts w:ascii="Cambria Math" w:hAnsi="Cambria Math" w:cs="Times New Roman"/>
+              <w:szCs w:val="24"/>
             </w:rPr>
             <m:t>+</m:t>
           </m:r>
@@ -1233,15 +1243,17 @@
             <m:sSubPr>
               <m:ctrlPr>
                 <w:rPr>
-                  <w:rFonts w:ascii="Cambria Math" w:hAnsi="Cambria Math" w:cs="Arial"/>
+                  <w:rFonts w:ascii="Cambria Math" w:hAnsi="Cambria Math" w:cs="Times New Roman"/>
                   <w:i/>
+                  <w:szCs w:val="24"/>
                 </w:rPr>
               </m:ctrlPr>
             </m:sSubPr>
             <m:e>
               <m:r>
                 <w:rPr>
-                  <w:rFonts w:ascii="Cambria Math" w:hAnsi="Cambria Math" w:cs="Arial"/>
+                  <w:rFonts w:ascii="Cambria Math" w:hAnsi="Cambria Math" w:cs="Times New Roman"/>
+                  <w:szCs w:val="24"/>
                 </w:rPr>
                 <m:t>u</m:t>
               </m:r>
@@ -1249,27 +1261,17 @@
             <m:sub>
               <m:r>
                 <w:rPr>
-                  <w:rFonts w:ascii="Cambria Math" w:hAnsi="Cambria Math" w:cs="Arial"/>
-                </w:rPr>
-                <m:t>i</m:t>
-              </m:r>
-              <m:r>
-                <w:rPr>
-                  <w:rFonts w:ascii="Cambria Math" w:hAnsi="Cambria Math" w:cs="Arial"/>
-                </w:rPr>
-                <m:t>-</m:t>
-              </m:r>
-              <m:r>
-                <w:rPr>
-                  <w:rFonts w:ascii="Cambria Math" w:hAnsi="Cambria Math" w:cs="Arial"/>
-                </w:rPr>
-                <m:t>1,j</m:t>
+                  <w:rFonts w:ascii="Cambria Math" w:hAnsi="Cambria Math" w:cs="Times New Roman"/>
+                  <w:szCs w:val="24"/>
+                </w:rPr>
+                <m:t>i-1,j</m:t>
               </m:r>
             </m:sub>
           </m:sSub>
           <m:r>
             <w:rPr>
-              <w:rFonts w:ascii="Cambria Math" w:hAnsi="Cambria Math" w:cs="Arial"/>
+              <w:rFonts w:ascii="Cambria Math" w:hAnsi="Cambria Math" w:cs="Times New Roman"/>
+              <w:szCs w:val="24"/>
             </w:rPr>
             <m:t>+</m:t>
           </m:r>
@@ -1277,15 +1279,17 @@
             <m:sSubPr>
               <m:ctrlPr>
                 <w:rPr>
-                  <w:rFonts w:ascii="Cambria Math" w:hAnsi="Cambria Math" w:cs="Arial"/>
+                  <w:rFonts w:ascii="Cambria Math" w:hAnsi="Cambria Math" w:cs="Times New Roman"/>
                   <w:i/>
+                  <w:szCs w:val="24"/>
                 </w:rPr>
               </m:ctrlPr>
             </m:sSubPr>
             <m:e>
               <m:r>
                 <w:rPr>
-                  <w:rFonts w:ascii="Cambria Math" w:hAnsi="Cambria Math" w:cs="Arial"/>
+                  <w:rFonts w:ascii="Cambria Math" w:hAnsi="Cambria Math" w:cs="Times New Roman"/>
+                  <w:szCs w:val="24"/>
                 </w:rPr>
                 <m:t>u</m:t>
               </m:r>
@@ -1293,21 +1297,17 @@
             <m:sub>
               <m:r>
                 <w:rPr>
-                  <w:rFonts w:ascii="Cambria Math" w:hAnsi="Cambria Math" w:cs="Arial"/>
-                </w:rPr>
-                <m:t>i,j</m:t>
-              </m:r>
-              <m:r>
-                <w:rPr>
-                  <w:rFonts w:ascii="Cambria Math" w:hAnsi="Cambria Math" w:cs="Arial"/>
-                </w:rPr>
-                <m:t>+1</m:t>
+                  <w:rFonts w:ascii="Cambria Math" w:hAnsi="Cambria Math" w:cs="Times New Roman"/>
+                  <w:szCs w:val="24"/>
+                </w:rPr>
+                <m:t>i,j+1</m:t>
               </m:r>
             </m:sub>
           </m:sSub>
           <m:r>
             <w:rPr>
-              <w:rFonts w:ascii="Cambria Math" w:hAnsi="Cambria Math" w:cs="Arial"/>
+              <w:rFonts w:ascii="Cambria Math" w:hAnsi="Cambria Math" w:cs="Times New Roman"/>
+              <w:szCs w:val="24"/>
             </w:rPr>
             <m:t>+</m:t>
           </m:r>
@@ -1315,15 +1315,17 @@
             <m:sSubPr>
               <m:ctrlPr>
                 <w:rPr>
-                  <w:rFonts w:ascii="Cambria Math" w:hAnsi="Cambria Math" w:cs="Arial"/>
+                  <w:rFonts w:ascii="Cambria Math" w:hAnsi="Cambria Math" w:cs="Times New Roman"/>
                   <w:i/>
+                  <w:szCs w:val="24"/>
                 </w:rPr>
               </m:ctrlPr>
             </m:sSubPr>
             <m:e>
               <m:r>
                 <w:rPr>
-                  <w:rFonts w:ascii="Cambria Math" w:hAnsi="Cambria Math" w:cs="Arial"/>
+                  <w:rFonts w:ascii="Cambria Math" w:hAnsi="Cambria Math" w:cs="Times New Roman"/>
+                  <w:szCs w:val="24"/>
                 </w:rPr>
                 <m:t>u</m:t>
               </m:r>
@@ -1331,21 +1333,17 @@
             <m:sub>
               <m:r>
                 <w:rPr>
-                  <w:rFonts w:ascii="Cambria Math" w:hAnsi="Cambria Math" w:cs="Arial"/>
-                </w:rPr>
-                <m:t>i,j</m:t>
-              </m:r>
-              <m:r>
-                <w:rPr>
-                  <w:rFonts w:ascii="Cambria Math" w:hAnsi="Cambria Math" w:cs="Arial"/>
-                </w:rPr>
-                <m:t>-1</m:t>
+                  <w:rFonts w:ascii="Cambria Math" w:hAnsi="Cambria Math" w:cs="Times New Roman"/>
+                  <w:szCs w:val="24"/>
+                </w:rPr>
+                <m:t>i,j-1</m:t>
               </m:r>
             </m:sub>
           </m:sSub>
           <m:r>
             <w:rPr>
-              <w:rFonts w:ascii="Cambria Math" w:hAnsi="Cambria Math" w:cs="Arial"/>
+              <w:rFonts w:ascii="Cambria Math" w:hAnsi="Cambria Math" w:cs="Times New Roman"/>
+              <w:szCs w:val="24"/>
             </w:rPr>
             <m:t>-4</m:t>
           </m:r>
@@ -1353,15 +1351,17 @@
             <m:sSubPr>
               <m:ctrlPr>
                 <w:rPr>
-                  <w:rFonts w:ascii="Cambria Math" w:hAnsi="Cambria Math" w:cs="Arial"/>
+                  <w:rFonts w:ascii="Cambria Math" w:hAnsi="Cambria Math" w:cs="Times New Roman"/>
                   <w:i/>
+                  <w:szCs w:val="24"/>
                 </w:rPr>
               </m:ctrlPr>
             </m:sSubPr>
             <m:e>
               <m:r>
                 <w:rPr>
-                  <w:rFonts w:ascii="Cambria Math" w:hAnsi="Cambria Math" w:cs="Arial"/>
+                  <w:rFonts w:ascii="Cambria Math" w:hAnsi="Cambria Math" w:cs="Times New Roman"/>
+                  <w:szCs w:val="24"/>
                 </w:rPr>
                 <m:t>u</m:t>
               </m:r>
@@ -1369,7 +1369,8 @@
             <m:sub>
               <m:r>
                 <w:rPr>
-                  <w:rFonts w:ascii="Cambria Math" w:hAnsi="Cambria Math" w:cs="Arial"/>
+                  <w:rFonts w:ascii="Cambria Math" w:hAnsi="Cambria Math" w:cs="Times New Roman"/>
+                  <w:szCs w:val="24"/>
                 </w:rPr>
                 <m:t>i,j</m:t>
               </m:r>
@@ -1377,7 +1378,8 @@
           </m:sSub>
           <m:r>
             <w:rPr>
-              <w:rFonts w:ascii="Cambria Math" w:hAnsi="Cambria Math" w:cs="Arial"/>
+              <w:rFonts w:ascii="Cambria Math" w:hAnsi="Cambria Math" w:cs="Times New Roman"/>
+              <w:szCs w:val="24"/>
             </w:rPr>
             <m:t>=</m:t>
           </m:r>
@@ -1385,15 +1387,17 @@
             <m:sSupPr>
               <m:ctrlPr>
                 <w:rPr>
-                  <w:rFonts w:ascii="Cambria Math" w:hAnsi="Cambria Math" w:cs="Arial"/>
+                  <w:rFonts w:ascii="Cambria Math" w:hAnsi="Cambria Math" w:cs="Times New Roman"/>
                   <w:i/>
+                  <w:szCs w:val="24"/>
                 </w:rPr>
               </m:ctrlPr>
             </m:sSupPr>
             <m:e>
               <m:r>
                 <w:rPr>
-                  <w:rFonts w:ascii="Cambria Math" w:hAnsi="Cambria Math" w:cs="Arial"/>
+                  <w:rFonts w:ascii="Cambria Math" w:hAnsi="Cambria Math" w:cs="Times New Roman"/>
+                  <w:szCs w:val="24"/>
                 </w:rPr>
                 <m:t>-h</m:t>
               </m:r>
@@ -1401,7 +1405,8 @@
             <m:sup>
               <m:r>
                 <w:rPr>
-                  <w:rFonts w:ascii="Cambria Math" w:hAnsi="Cambria Math" w:cs="Arial"/>
+                  <w:rFonts w:ascii="Cambria Math" w:hAnsi="Cambria Math" w:cs="Times New Roman"/>
+                  <w:szCs w:val="24"/>
                 </w:rPr>
                 <m:t>2</m:t>
               </m:r>
@@ -1411,15 +1416,17 @@
             <m:sSubPr>
               <m:ctrlPr>
                 <w:rPr>
-                  <w:rFonts w:ascii="Cambria Math" w:hAnsi="Cambria Math" w:cs="Arial"/>
+                  <w:rFonts w:ascii="Cambria Math" w:hAnsi="Cambria Math" w:cs="Times New Roman"/>
                   <w:i/>
+                  <w:szCs w:val="24"/>
                 </w:rPr>
               </m:ctrlPr>
             </m:sSubPr>
             <m:e>
               <m:r>
                 <w:rPr>
-                  <w:rFonts w:ascii="Cambria Math" w:hAnsi="Cambria Math" w:cs="Arial"/>
+                  <w:rFonts w:ascii="Cambria Math" w:hAnsi="Cambria Math" w:cs="Times New Roman"/>
+                  <w:szCs w:val="24"/>
                 </w:rPr>
                 <m:t>F</m:t>
               </m:r>
@@ -1427,7 +1434,8 @@
             <m:sub>
               <m:r>
                 <w:rPr>
-                  <w:rFonts w:ascii="Cambria Math" w:hAnsi="Cambria Math" w:cs="Arial"/>
+                  <w:rFonts w:ascii="Cambria Math" w:hAnsi="Cambria Math" w:cs="Times New Roman"/>
+                  <w:szCs w:val="24"/>
                 </w:rPr>
                 <m:t>i,j</m:t>
               </m:r>
@@ -1438,39 +1446,52 @@
     </w:p>
     <w:p>
       <w:pPr>
-        <w:rPr>
-          <w:rFonts w:ascii="Arial" w:eastAsiaTheme="minorEastAsia" w:hAnsi="Arial" w:cs="Arial"/>
-        </w:rPr>
-      </w:pPr>
-    </w:p>
-    <w:p>
-      <w:pPr>
-        <w:rPr>
-          <w:rFonts w:ascii="Arial" w:eastAsiaTheme="minorEastAsia" w:hAnsi="Arial" w:cs="Arial"/>
-        </w:rPr>
-      </w:pPr>
-      <w:r>
-        <w:rPr>
-          <w:rFonts w:ascii="Arial" w:eastAsiaTheme="minorEastAsia" w:hAnsi="Arial" w:cs="Arial"/>
-        </w:rPr>
-        <w:t>Rea</w:t>
-      </w:r>
-      <w:r>
-        <w:rPr>
-          <w:rFonts w:ascii="Arial" w:eastAsiaTheme="minorEastAsia" w:hAnsi="Arial" w:cs="Arial"/>
-        </w:rPr>
-        <w:t xml:space="preserve">rranging for </w:t>
+        <w:spacing w:line="480" w:lineRule="auto"/>
+        <w:contextualSpacing/>
+        <w:rPr>
+          <w:rFonts w:eastAsiaTheme="minorEastAsia" w:cs="Times New Roman"/>
+          <w:szCs w:val="24"/>
+        </w:rPr>
+      </w:pPr>
+    </w:p>
+    <w:p>
+      <w:pPr>
+        <w:spacing w:line="480" w:lineRule="auto"/>
+        <w:contextualSpacing/>
+        <w:rPr>
+          <w:rFonts w:eastAsiaTheme="minorEastAsia" w:cs="Times New Roman"/>
+          <w:szCs w:val="24"/>
+        </w:rPr>
+      </w:pPr>
+    </w:p>
+    <w:p>
+      <w:pPr>
+        <w:spacing w:line="480" w:lineRule="auto"/>
+        <w:contextualSpacing/>
+        <w:rPr>
+          <w:rFonts w:eastAsiaTheme="minorEastAsia" w:cs="Times New Roman"/>
+          <w:szCs w:val="24"/>
+        </w:rPr>
+      </w:pPr>
+      <w:r>
+        <w:rPr>
+          <w:rFonts w:eastAsiaTheme="minorEastAsia" w:cs="Times New Roman"/>
+          <w:szCs w:val="24"/>
+        </w:rPr>
+        <w:t xml:space="preserve">Rearranging for </w:t>
       </w:r>
       <w:proofErr w:type="spellStart"/>
       <w:r>
         <w:rPr>
-          <w:rFonts w:ascii="Arial" w:eastAsiaTheme="minorEastAsia" w:hAnsi="Arial" w:cs="Arial"/>
+          <w:rFonts w:eastAsiaTheme="minorEastAsia" w:cs="Times New Roman"/>
+          <w:szCs w:val="24"/>
         </w:rPr>
         <w:t>u</w:t>
       </w:r>
       <w:r>
         <w:rPr>
-          <w:rFonts w:ascii="Arial" w:eastAsiaTheme="minorEastAsia" w:hAnsi="Arial" w:cs="Arial"/>
+          <w:rFonts w:eastAsiaTheme="minorEastAsia" w:cs="Times New Roman"/>
+          <w:szCs w:val="24"/>
           <w:vertAlign w:val="subscript"/>
         </w:rPr>
         <w:t>i</w:t>
@@ -1478,7 +1499,8 @@
       <w:proofErr w:type="gramStart"/>
       <w:r>
         <w:rPr>
-          <w:rFonts w:ascii="Arial" w:eastAsiaTheme="minorEastAsia" w:hAnsi="Arial" w:cs="Arial"/>
+          <w:rFonts w:eastAsiaTheme="minorEastAsia" w:cs="Times New Roman"/>
+          <w:szCs w:val="24"/>
           <w:vertAlign w:val="subscript"/>
         </w:rPr>
         <w:t>,j</w:t>
@@ -1487,22 +1509,19 @@
       <w:proofErr w:type="gramEnd"/>
       <w:r>
         <w:rPr>
-          <w:rFonts w:ascii="Arial" w:eastAsiaTheme="minorEastAsia" w:hAnsi="Arial" w:cs="Arial"/>
+          <w:rFonts w:eastAsiaTheme="minorEastAsia" w:cs="Times New Roman"/>
+          <w:szCs w:val="24"/>
         </w:rPr>
         <w:t xml:space="preserve"> </w:t>
       </w:r>
     </w:p>
     <w:p>
       <w:pPr>
-        <w:rPr>
-          <w:rFonts w:ascii="Arial" w:eastAsiaTheme="minorEastAsia" w:hAnsi="Arial" w:cs="Arial"/>
-        </w:rPr>
-      </w:pPr>
-    </w:p>
-    <w:p>
-      <w:pPr>
-        <w:rPr>
-          <w:rFonts w:ascii="Arial" w:eastAsiaTheme="minorEastAsia" w:hAnsi="Arial" w:cs="Arial"/>
+        <w:spacing w:line="480" w:lineRule="auto"/>
+        <w:contextualSpacing/>
+        <w:rPr>
+          <w:rFonts w:eastAsiaTheme="minorEastAsia" w:cs="Times New Roman"/>
+          <w:szCs w:val="24"/>
         </w:rPr>
       </w:pPr>
       <m:oMathPara>
@@ -1511,15 +1530,17 @@
             <m:sSubPr>
               <m:ctrlPr>
                 <w:rPr>
-                  <w:rFonts w:ascii="Cambria Math" w:hAnsi="Cambria Math" w:cs="Arial"/>
+                  <w:rFonts w:ascii="Cambria Math" w:hAnsi="Cambria Math" w:cs="Times New Roman"/>
                   <w:i/>
+                  <w:szCs w:val="24"/>
                 </w:rPr>
               </m:ctrlPr>
             </m:sSubPr>
             <m:e>
               <m:r>
                 <w:rPr>
-                  <w:rFonts w:ascii="Cambria Math" w:hAnsi="Cambria Math" w:cs="Arial"/>
+                  <w:rFonts w:ascii="Cambria Math" w:hAnsi="Cambria Math" w:cs="Times New Roman"/>
+                  <w:szCs w:val="24"/>
                 </w:rPr>
                 <m:t>u</m:t>
               </m:r>
@@ -1527,7 +1548,8 @@
             <m:sub>
               <m:r>
                 <w:rPr>
-                  <w:rFonts w:ascii="Cambria Math" w:hAnsi="Cambria Math" w:cs="Arial"/>
+                  <w:rFonts w:ascii="Cambria Math" w:hAnsi="Cambria Math" w:cs="Times New Roman"/>
+                  <w:szCs w:val="24"/>
                 </w:rPr>
                 <m:t>i,j</m:t>
               </m:r>
@@ -1535,7 +1557,8 @@
           </m:sSub>
           <m:r>
             <w:rPr>
-              <w:rFonts w:ascii="Cambria Math" w:hAnsi="Cambria Math" w:cs="Arial"/>
+              <w:rFonts w:ascii="Cambria Math" w:hAnsi="Cambria Math" w:cs="Times New Roman"/>
+              <w:szCs w:val="24"/>
             </w:rPr>
             <m:t>=</m:t>
           </m:r>
@@ -1543,15 +1566,17 @@
             <m:fPr>
               <m:ctrlPr>
                 <w:rPr>
-                  <w:rFonts w:ascii="Cambria Math" w:hAnsi="Cambria Math" w:cs="Arial"/>
+                  <w:rFonts w:ascii="Cambria Math" w:hAnsi="Cambria Math" w:cs="Times New Roman"/>
                   <w:i/>
+                  <w:szCs w:val="24"/>
                 </w:rPr>
               </m:ctrlPr>
             </m:fPr>
             <m:num>
               <m:r>
                 <w:rPr>
-                  <w:rFonts w:ascii="Cambria Math" w:hAnsi="Cambria Math" w:cs="Arial"/>
+                  <w:rFonts w:ascii="Cambria Math" w:hAnsi="Cambria Math" w:cs="Times New Roman"/>
+                  <w:szCs w:val="24"/>
                 </w:rPr>
                 <m:t>1</m:t>
               </m:r>
@@ -1559,7 +1584,8 @@
             <m:den>
               <m:r>
                 <w:rPr>
-                  <w:rFonts w:ascii="Cambria Math" w:hAnsi="Cambria Math" w:cs="Arial"/>
+                  <w:rFonts w:ascii="Cambria Math" w:hAnsi="Cambria Math" w:cs="Times New Roman"/>
+                  <w:szCs w:val="24"/>
                 </w:rPr>
                 <m:t>4</m:t>
               </m:r>
@@ -1567,7 +1593,8 @@
           </m:f>
           <m:r>
             <w:rPr>
-              <w:rFonts w:ascii="Cambria Math" w:hAnsi="Cambria Math" w:cs="Arial"/>
+              <w:rFonts w:ascii="Cambria Math" w:hAnsi="Cambria Math" w:cs="Times New Roman"/>
+              <w:szCs w:val="24"/>
             </w:rPr>
             <m:t>[</m:t>
           </m:r>
@@ -1575,15 +1602,17 @@
             <m:sSubPr>
               <m:ctrlPr>
                 <w:rPr>
-                  <w:rFonts w:ascii="Cambria Math" w:hAnsi="Cambria Math" w:cs="Arial"/>
+                  <w:rFonts w:ascii="Cambria Math" w:hAnsi="Cambria Math" w:cs="Times New Roman"/>
                   <w:i/>
+                  <w:szCs w:val="24"/>
                 </w:rPr>
               </m:ctrlPr>
             </m:sSubPr>
             <m:e>
               <m:r>
                 <w:rPr>
-                  <w:rFonts w:ascii="Cambria Math" w:hAnsi="Cambria Math" w:cs="Arial"/>
+                  <w:rFonts w:ascii="Cambria Math" w:hAnsi="Cambria Math" w:cs="Times New Roman"/>
+                  <w:szCs w:val="24"/>
                 </w:rPr>
                 <m:t>u</m:t>
               </m:r>
@@ -1591,7 +1620,8 @@
             <m:sub>
               <m:r>
                 <w:rPr>
-                  <w:rFonts w:ascii="Cambria Math" w:hAnsi="Cambria Math" w:cs="Arial"/>
+                  <w:rFonts w:ascii="Cambria Math" w:hAnsi="Cambria Math" w:cs="Times New Roman"/>
+                  <w:szCs w:val="24"/>
                 </w:rPr>
                 <m:t>i+1.j</m:t>
               </m:r>
@@ -1599,7 +1629,8 @@
           </m:sSub>
           <m:r>
             <w:rPr>
-              <w:rFonts w:ascii="Cambria Math" w:hAnsi="Cambria Math" w:cs="Arial"/>
+              <w:rFonts w:ascii="Cambria Math" w:hAnsi="Cambria Math" w:cs="Times New Roman"/>
+              <w:szCs w:val="24"/>
             </w:rPr>
             <m:t>+</m:t>
           </m:r>
@@ -1607,15 +1638,17 @@
             <m:sSubPr>
               <m:ctrlPr>
                 <w:rPr>
-                  <w:rFonts w:ascii="Cambria Math" w:hAnsi="Cambria Math" w:cs="Arial"/>
+                  <w:rFonts w:ascii="Cambria Math" w:hAnsi="Cambria Math" w:cs="Times New Roman"/>
                   <w:i/>
+                  <w:szCs w:val="24"/>
                 </w:rPr>
               </m:ctrlPr>
             </m:sSubPr>
             <m:e>
               <m:r>
                 <w:rPr>
-                  <w:rFonts w:ascii="Cambria Math" w:hAnsi="Cambria Math" w:cs="Arial"/>
+                  <w:rFonts w:ascii="Cambria Math" w:hAnsi="Cambria Math" w:cs="Times New Roman"/>
+                  <w:szCs w:val="24"/>
                 </w:rPr>
                 <m:t>u</m:t>
               </m:r>
@@ -1623,7 +1656,8 @@
             <m:sub>
               <m:r>
                 <w:rPr>
-                  <w:rFonts w:ascii="Cambria Math" w:hAnsi="Cambria Math" w:cs="Arial"/>
+                  <w:rFonts w:ascii="Cambria Math" w:hAnsi="Cambria Math" w:cs="Times New Roman"/>
+                  <w:szCs w:val="24"/>
                 </w:rPr>
                 <m:t>i-1,j</m:t>
               </m:r>
@@ -1631,7 +1665,8 @@
           </m:sSub>
           <m:r>
             <w:rPr>
-              <w:rFonts w:ascii="Cambria Math" w:hAnsi="Cambria Math" w:cs="Arial"/>
+              <w:rFonts w:ascii="Cambria Math" w:hAnsi="Cambria Math" w:cs="Times New Roman"/>
+              <w:szCs w:val="24"/>
             </w:rPr>
             <m:t>+</m:t>
           </m:r>
@@ -1639,15 +1674,17 @@
             <m:sSubPr>
               <m:ctrlPr>
                 <w:rPr>
-                  <w:rFonts w:ascii="Cambria Math" w:hAnsi="Cambria Math" w:cs="Arial"/>
+                  <w:rFonts w:ascii="Cambria Math" w:hAnsi="Cambria Math" w:cs="Times New Roman"/>
                   <w:i/>
+                  <w:szCs w:val="24"/>
                 </w:rPr>
               </m:ctrlPr>
             </m:sSubPr>
             <m:e>
               <m:r>
                 <w:rPr>
-                  <w:rFonts w:ascii="Cambria Math" w:hAnsi="Cambria Math" w:cs="Arial"/>
+                  <w:rFonts w:ascii="Cambria Math" w:hAnsi="Cambria Math" w:cs="Times New Roman"/>
+                  <w:szCs w:val="24"/>
                 </w:rPr>
                 <m:t>u</m:t>
               </m:r>
@@ -1655,7 +1692,8 @@
             <m:sub>
               <m:r>
                 <w:rPr>
-                  <w:rFonts w:ascii="Cambria Math" w:hAnsi="Cambria Math" w:cs="Arial"/>
+                  <w:rFonts w:ascii="Cambria Math" w:hAnsi="Cambria Math" w:cs="Times New Roman"/>
+                  <w:szCs w:val="24"/>
                 </w:rPr>
                 <m:t>i,j+1</m:t>
               </m:r>
@@ -1663,7 +1701,8 @@
           </m:sSub>
           <m:r>
             <w:rPr>
-              <w:rFonts w:ascii="Cambria Math" w:hAnsi="Cambria Math" w:cs="Arial"/>
+              <w:rFonts w:ascii="Cambria Math" w:hAnsi="Cambria Math" w:cs="Times New Roman"/>
+              <w:szCs w:val="24"/>
             </w:rPr>
             <m:t>+</m:t>
           </m:r>
@@ -1671,15 +1710,17 @@
             <m:sSubPr>
               <m:ctrlPr>
                 <w:rPr>
-                  <w:rFonts w:ascii="Cambria Math" w:hAnsi="Cambria Math" w:cs="Arial"/>
+                  <w:rFonts w:ascii="Cambria Math" w:hAnsi="Cambria Math" w:cs="Times New Roman"/>
                   <w:i/>
+                  <w:szCs w:val="24"/>
                 </w:rPr>
               </m:ctrlPr>
             </m:sSubPr>
             <m:e>
               <m:r>
                 <w:rPr>
-                  <w:rFonts w:ascii="Cambria Math" w:hAnsi="Cambria Math" w:cs="Arial"/>
+                  <w:rFonts w:ascii="Cambria Math" w:hAnsi="Cambria Math" w:cs="Times New Roman"/>
+                  <w:szCs w:val="24"/>
                 </w:rPr>
                 <m:t>u</m:t>
               </m:r>
@@ -1687,7 +1728,8 @@
             <m:sub>
               <m:r>
                 <w:rPr>
-                  <w:rFonts w:ascii="Cambria Math" w:hAnsi="Cambria Math" w:cs="Arial"/>
+                  <w:rFonts w:ascii="Cambria Math" w:hAnsi="Cambria Math" w:cs="Times New Roman"/>
+                  <w:szCs w:val="24"/>
                 </w:rPr>
                 <m:t>i,j-1</m:t>
               </m:r>
@@ -1695,7 +1737,8 @@
           </m:sSub>
           <m:r>
             <w:rPr>
-              <w:rFonts w:ascii="Cambria Math" w:hAnsi="Cambria Math" w:cs="Arial"/>
+              <w:rFonts w:ascii="Cambria Math" w:hAnsi="Cambria Math" w:cs="Times New Roman"/>
+              <w:szCs w:val="24"/>
             </w:rPr>
             <m:t>+</m:t>
           </m:r>
@@ -1703,15 +1746,17 @@
             <m:sSupPr>
               <m:ctrlPr>
                 <w:rPr>
-                  <w:rFonts w:ascii="Cambria Math" w:hAnsi="Cambria Math" w:cs="Arial"/>
+                  <w:rFonts w:ascii="Cambria Math" w:hAnsi="Cambria Math" w:cs="Times New Roman"/>
                   <w:i/>
+                  <w:szCs w:val="24"/>
                 </w:rPr>
               </m:ctrlPr>
             </m:sSupPr>
             <m:e>
               <m:r>
                 <w:rPr>
-                  <w:rFonts w:ascii="Cambria Math" w:hAnsi="Cambria Math" w:cs="Arial"/>
+                  <w:rFonts w:ascii="Cambria Math" w:hAnsi="Cambria Math" w:cs="Times New Roman"/>
+                  <w:szCs w:val="24"/>
                 </w:rPr>
                 <m:t>h</m:t>
               </m:r>
@@ -1719,7 +1764,8 @@
             <m:sup>
               <m:r>
                 <w:rPr>
-                  <w:rFonts w:ascii="Cambria Math" w:hAnsi="Cambria Math" w:cs="Arial"/>
+                  <w:rFonts w:ascii="Cambria Math" w:hAnsi="Cambria Math" w:cs="Times New Roman"/>
+                  <w:szCs w:val="24"/>
                 </w:rPr>
                 <m:t>2</m:t>
               </m:r>
@@ -1729,15 +1775,17 @@
             <m:sSubPr>
               <m:ctrlPr>
                 <w:rPr>
-                  <w:rFonts w:ascii="Cambria Math" w:hAnsi="Cambria Math" w:cs="Arial"/>
+                  <w:rFonts w:ascii="Cambria Math" w:hAnsi="Cambria Math" w:cs="Times New Roman"/>
                   <w:i/>
+                  <w:szCs w:val="24"/>
                 </w:rPr>
               </m:ctrlPr>
             </m:sSubPr>
             <m:e>
               <m:r>
                 <w:rPr>
-                  <w:rFonts w:ascii="Cambria Math" w:hAnsi="Cambria Math" w:cs="Arial"/>
+                  <w:rFonts w:ascii="Cambria Math" w:hAnsi="Cambria Math" w:cs="Times New Roman"/>
+                  <w:szCs w:val="24"/>
                 </w:rPr>
                 <m:t>F</m:t>
               </m:r>
@@ -1745,53 +1793,74 @@
             <m:sub>
               <m:r>
                 <w:rPr>
-                  <w:rFonts w:ascii="Cambria Math" w:hAnsi="Cambria Math" w:cs="Arial"/>
+                  <w:rFonts w:ascii="Cambria Math" w:hAnsi="Cambria Math" w:cs="Times New Roman"/>
+                  <w:szCs w:val="24"/>
                 </w:rPr>
                 <m:t>i,j</m:t>
               </m:r>
             </m:sub>
           </m:sSub>
+          <m:r>
+            <w:rPr>
+              <w:rFonts w:ascii="Cambria Math" w:hAnsi="Cambria Math" w:cs="Times New Roman"/>
+              <w:szCs w:val="24"/>
+            </w:rPr>
+            <m:t>]</m:t>
+          </m:r>
         </m:oMath>
       </m:oMathPara>
     </w:p>
     <w:p>
       <w:pPr>
-        <w:rPr>
-          <w:rFonts w:ascii="Arial" w:eastAsiaTheme="minorEastAsia" w:hAnsi="Arial" w:cs="Arial"/>
-        </w:rPr>
-      </w:pPr>
-    </w:p>
-    <w:p>
-      <w:pPr>
-        <w:rPr>
-          <w:rFonts w:ascii="Arial" w:eastAsiaTheme="minorEastAsia" w:hAnsi="Arial" w:cs="Arial"/>
-        </w:rPr>
-      </w:pPr>
-    </w:p>
-    <w:p>
-      <w:pPr>
-        <w:rPr>
-          <w:rFonts w:ascii="Arial" w:eastAsiaTheme="minorEastAsia" w:hAnsi="Arial" w:cs="Arial"/>
-        </w:rPr>
-      </w:pPr>
-      <w:r>
-        <w:rPr>
-          <w:rFonts w:ascii="Arial" w:eastAsiaTheme="minorEastAsia" w:hAnsi="Arial" w:cs="Arial"/>
-        </w:rPr>
-        <w:t xml:space="preserve">For Gauss-Seidel method </w:t>
-      </w:r>
-    </w:p>
-    <w:p>
-      <w:pPr>
-        <w:rPr>
-          <w:rFonts w:ascii="Arial" w:eastAsiaTheme="minorEastAsia" w:hAnsi="Arial" w:cs="Arial"/>
-        </w:rPr>
-      </w:pPr>
-    </w:p>
-    <w:p>
-      <w:pPr>
-        <w:rPr>
-          <w:rFonts w:ascii="Arial" w:eastAsiaTheme="minorEastAsia" w:hAnsi="Arial" w:cs="Arial"/>
+        <w:spacing w:line="480" w:lineRule="auto"/>
+        <w:contextualSpacing/>
+        <w:rPr>
+          <w:rFonts w:eastAsiaTheme="minorEastAsia" w:cs="Times New Roman"/>
+          <w:szCs w:val="24"/>
+        </w:rPr>
+      </w:pPr>
+    </w:p>
+    <w:p>
+      <w:pPr>
+        <w:spacing w:line="480" w:lineRule="auto"/>
+        <w:contextualSpacing/>
+        <w:rPr>
+          <w:rFonts w:eastAsiaTheme="minorEastAsia" w:cs="Times New Roman"/>
+          <w:szCs w:val="24"/>
+        </w:rPr>
+      </w:pPr>
+    </w:p>
+    <w:p>
+      <w:pPr>
+        <w:spacing w:line="480" w:lineRule="auto"/>
+        <w:contextualSpacing/>
+        <w:rPr>
+          <w:rFonts w:eastAsiaTheme="minorEastAsia" w:cs="Times New Roman"/>
+          <w:szCs w:val="24"/>
+        </w:rPr>
+      </w:pPr>
+      <w:r>
+        <w:rPr>
+          <w:rFonts w:eastAsiaTheme="minorEastAsia" w:cs="Times New Roman"/>
+          <w:szCs w:val="24"/>
+        </w:rPr>
+        <w:t>For Gauss-Seidel M</w:t>
+      </w:r>
+      <w:r>
+        <w:rPr>
+          <w:rFonts w:eastAsiaTheme="minorEastAsia" w:cs="Times New Roman"/>
+          <w:szCs w:val="24"/>
+        </w:rPr>
+        <w:t xml:space="preserve">ethod </w:t>
+      </w:r>
+    </w:p>
+    <w:p>
+      <w:pPr>
+        <w:spacing w:line="480" w:lineRule="auto"/>
+        <w:contextualSpacing/>
+        <w:rPr>
+          <w:rFonts w:eastAsiaTheme="minorEastAsia" w:cs="Times New Roman"/>
+          <w:szCs w:val="24"/>
         </w:rPr>
       </w:pPr>
       <m:oMathPara>
@@ -1800,15 +1869,17 @@
             <m:sSubPr>
               <m:ctrlPr>
                 <w:rPr>
-                  <w:rFonts w:ascii="Cambria Math" w:hAnsi="Cambria Math" w:cs="Arial"/>
+                  <w:rFonts w:ascii="Cambria Math" w:hAnsi="Cambria Math" w:cs="Times New Roman"/>
                   <w:i/>
+                  <w:szCs w:val="24"/>
                 </w:rPr>
               </m:ctrlPr>
             </m:sSubPr>
             <m:e>
               <m:r>
                 <w:rPr>
-                  <w:rFonts w:ascii="Cambria Math" w:hAnsi="Cambria Math" w:cs="Arial"/>
+                  <w:rFonts w:ascii="Cambria Math" w:hAnsi="Cambria Math" w:cs="Times New Roman"/>
+                  <w:szCs w:val="24"/>
                 </w:rPr>
                 <m:t>u</m:t>
               </m:r>
@@ -1816,7 +1887,8 @@
             <m:sub>
               <m:r>
                 <w:rPr>
-                  <w:rFonts w:ascii="Cambria Math" w:hAnsi="Cambria Math" w:cs="Arial"/>
+                  <w:rFonts w:ascii="Cambria Math" w:hAnsi="Cambria Math" w:cs="Times New Roman"/>
+                  <w:szCs w:val="24"/>
                 </w:rPr>
                 <m:t>i,j</m:t>
               </m:r>
@@ -1824,7 +1896,8 @@
           </m:sSub>
           <m:r>
             <w:rPr>
-              <w:rFonts w:ascii="Cambria Math" w:hAnsi="Cambria Math" w:cs="Arial"/>
+              <w:rFonts w:ascii="Cambria Math" w:hAnsi="Cambria Math" w:cs="Times New Roman"/>
+              <w:szCs w:val="24"/>
             </w:rPr>
             <m:t>=</m:t>
           </m:r>
@@ -1832,15 +1905,17 @@
             <m:fPr>
               <m:ctrlPr>
                 <w:rPr>
-                  <w:rFonts w:ascii="Cambria Math" w:hAnsi="Cambria Math" w:cs="Arial"/>
+                  <w:rFonts w:ascii="Cambria Math" w:hAnsi="Cambria Math" w:cs="Times New Roman"/>
                   <w:i/>
+                  <w:szCs w:val="24"/>
                 </w:rPr>
               </m:ctrlPr>
             </m:fPr>
             <m:num>
               <m:r>
                 <w:rPr>
-                  <w:rFonts w:ascii="Cambria Math" w:hAnsi="Cambria Math" w:cs="Arial"/>
+                  <w:rFonts w:ascii="Cambria Math" w:hAnsi="Cambria Math" w:cs="Times New Roman"/>
+                  <w:szCs w:val="24"/>
                 </w:rPr>
                 <m:t>1</m:t>
               </m:r>
@@ -1848,7 +1923,8 @@
             <m:den>
               <m:r>
                 <w:rPr>
-                  <w:rFonts w:ascii="Cambria Math" w:hAnsi="Cambria Math" w:cs="Arial"/>
+                  <w:rFonts w:ascii="Cambria Math" w:hAnsi="Cambria Math" w:cs="Times New Roman"/>
+                  <w:szCs w:val="24"/>
                 </w:rPr>
                 <m:t>4</m:t>
               </m:r>
@@ -1856,7 +1932,8 @@
           </m:f>
           <m:r>
             <w:rPr>
-              <w:rFonts w:ascii="Cambria Math" w:hAnsi="Cambria Math" w:cs="Arial"/>
+              <w:rFonts w:ascii="Cambria Math" w:hAnsi="Cambria Math" w:cs="Times New Roman"/>
+              <w:szCs w:val="24"/>
             </w:rPr>
             <m:t>[</m:t>
           </m:r>
@@ -1864,15 +1941,17 @@
             <m:sSubSupPr>
               <m:ctrlPr>
                 <w:rPr>
-                  <w:rFonts w:ascii="Cambria Math" w:hAnsi="Cambria Math" w:cs="Arial"/>
+                  <w:rFonts w:ascii="Cambria Math" w:hAnsi="Cambria Math" w:cs="Times New Roman"/>
                   <w:i/>
+                  <w:szCs w:val="24"/>
                 </w:rPr>
               </m:ctrlPr>
             </m:sSubSupPr>
             <m:e>
               <m:r>
                 <w:rPr>
-                  <w:rFonts w:ascii="Cambria Math" w:hAnsi="Cambria Math" w:cs="Arial"/>
+                  <w:rFonts w:ascii="Cambria Math" w:hAnsi="Cambria Math" w:cs="Times New Roman"/>
+                  <w:szCs w:val="24"/>
                 </w:rPr>
                 <m:t>u</m:t>
               </m:r>
@@ -1880,7 +1959,8 @@
             <m:sub>
               <m:r>
                 <w:rPr>
-                  <w:rFonts w:ascii="Cambria Math" w:hAnsi="Cambria Math" w:cs="Arial"/>
+                  <w:rFonts w:ascii="Cambria Math" w:hAnsi="Cambria Math" w:cs="Times New Roman"/>
+                  <w:szCs w:val="24"/>
                 </w:rPr>
                 <m:t>i+1.j</m:t>
               </m:r>
@@ -1888,7 +1968,8 @@
             <m:sup>
               <m:r>
                 <w:rPr>
-                  <w:rFonts w:ascii="Cambria Math" w:hAnsi="Cambria Math" w:cs="Arial"/>
+                  <w:rFonts w:ascii="Cambria Math" w:hAnsi="Cambria Math" w:cs="Times New Roman"/>
+                  <w:szCs w:val="24"/>
                 </w:rPr>
                 <m:t>n</m:t>
               </m:r>
@@ -1896,7 +1977,8 @@
           </m:sSubSup>
           <m:r>
             <w:rPr>
-              <w:rFonts w:ascii="Cambria Math" w:hAnsi="Cambria Math" w:cs="Arial"/>
+              <w:rFonts w:ascii="Cambria Math" w:hAnsi="Cambria Math" w:cs="Times New Roman"/>
+              <w:szCs w:val="24"/>
             </w:rPr>
             <m:t>+</m:t>
           </m:r>
@@ -1904,15 +1986,17 @@
             <m:sSubSupPr>
               <m:ctrlPr>
                 <w:rPr>
-                  <w:rFonts w:ascii="Cambria Math" w:hAnsi="Cambria Math" w:cs="Arial"/>
+                  <w:rFonts w:ascii="Cambria Math" w:hAnsi="Cambria Math" w:cs="Times New Roman"/>
                   <w:i/>
+                  <w:szCs w:val="24"/>
                 </w:rPr>
               </m:ctrlPr>
             </m:sSubSupPr>
             <m:e>
               <m:r>
                 <w:rPr>
-                  <w:rFonts w:ascii="Cambria Math" w:hAnsi="Cambria Math" w:cs="Arial"/>
+                  <w:rFonts w:ascii="Cambria Math" w:hAnsi="Cambria Math" w:cs="Times New Roman"/>
+                  <w:szCs w:val="24"/>
                 </w:rPr>
                 <m:t>u</m:t>
               </m:r>
@@ -1920,7 +2004,8 @@
             <m:sub>
               <m:r>
                 <w:rPr>
-                  <w:rFonts w:ascii="Cambria Math" w:hAnsi="Cambria Math" w:cs="Arial"/>
+                  <w:rFonts w:ascii="Cambria Math" w:hAnsi="Cambria Math" w:cs="Times New Roman"/>
+                  <w:szCs w:val="24"/>
                 </w:rPr>
                 <m:t>i-1,j</m:t>
               </m:r>
@@ -1928,7 +2013,8 @@
             <m:sup>
               <m:r>
                 <w:rPr>
-                  <w:rFonts w:ascii="Cambria Math" w:hAnsi="Cambria Math" w:cs="Arial"/>
+                  <w:rFonts w:ascii="Cambria Math" w:hAnsi="Cambria Math" w:cs="Times New Roman"/>
+                  <w:szCs w:val="24"/>
                 </w:rPr>
                 <m:t>n+1</m:t>
               </m:r>
@@ -1936,7 +2022,8 @@
           </m:sSubSup>
           <m:r>
             <w:rPr>
-              <w:rFonts w:ascii="Cambria Math" w:hAnsi="Cambria Math" w:cs="Arial"/>
+              <w:rFonts w:ascii="Cambria Math" w:hAnsi="Cambria Math" w:cs="Times New Roman"/>
+              <w:szCs w:val="24"/>
             </w:rPr>
             <m:t>+</m:t>
           </m:r>
@@ -1944,15 +2031,17 @@
             <m:sSubSupPr>
               <m:ctrlPr>
                 <w:rPr>
-                  <w:rFonts w:ascii="Cambria Math" w:hAnsi="Cambria Math" w:cs="Arial"/>
+                  <w:rFonts w:ascii="Cambria Math" w:hAnsi="Cambria Math" w:cs="Times New Roman"/>
                   <w:i/>
+                  <w:szCs w:val="24"/>
                 </w:rPr>
               </m:ctrlPr>
             </m:sSubSupPr>
             <m:e>
               <m:r>
                 <w:rPr>
-                  <w:rFonts w:ascii="Cambria Math" w:hAnsi="Cambria Math" w:cs="Arial"/>
+                  <w:rFonts w:ascii="Cambria Math" w:hAnsi="Cambria Math" w:cs="Times New Roman"/>
+                  <w:szCs w:val="24"/>
                 </w:rPr>
                 <m:t>u</m:t>
               </m:r>
@@ -1960,7 +2049,8 @@
             <m:sub>
               <m:r>
                 <w:rPr>
-                  <w:rFonts w:ascii="Cambria Math" w:hAnsi="Cambria Math" w:cs="Arial"/>
+                  <w:rFonts w:ascii="Cambria Math" w:hAnsi="Cambria Math" w:cs="Times New Roman"/>
+                  <w:szCs w:val="24"/>
                 </w:rPr>
                 <m:t>i,j+1</m:t>
               </m:r>
@@ -1968,7 +2058,8 @@
             <m:sup>
               <m:r>
                 <w:rPr>
-                  <w:rFonts w:ascii="Cambria Math" w:hAnsi="Cambria Math" w:cs="Arial"/>
+                  <w:rFonts w:ascii="Cambria Math" w:hAnsi="Cambria Math" w:cs="Times New Roman"/>
+                  <w:szCs w:val="24"/>
                 </w:rPr>
                 <m:t>n</m:t>
               </m:r>
@@ -1976,7 +2067,8 @@
           </m:sSubSup>
           <m:r>
             <w:rPr>
-              <w:rFonts w:ascii="Cambria Math" w:hAnsi="Cambria Math" w:cs="Arial"/>
+              <w:rFonts w:ascii="Cambria Math" w:hAnsi="Cambria Math" w:cs="Times New Roman"/>
+              <w:szCs w:val="24"/>
             </w:rPr>
             <m:t>+</m:t>
           </m:r>
@@ -1984,15 +2076,17 @@
             <m:sSubSupPr>
               <m:ctrlPr>
                 <w:rPr>
-                  <w:rFonts w:ascii="Cambria Math" w:hAnsi="Cambria Math" w:cs="Arial"/>
+                  <w:rFonts w:ascii="Cambria Math" w:hAnsi="Cambria Math" w:cs="Times New Roman"/>
                   <w:i/>
+                  <w:szCs w:val="24"/>
                 </w:rPr>
               </m:ctrlPr>
             </m:sSubSupPr>
             <m:e>
               <m:r>
                 <w:rPr>
-                  <w:rFonts w:ascii="Cambria Math" w:hAnsi="Cambria Math" w:cs="Arial"/>
+                  <w:rFonts w:ascii="Cambria Math" w:hAnsi="Cambria Math" w:cs="Times New Roman"/>
+                  <w:szCs w:val="24"/>
                 </w:rPr>
                 <m:t>u</m:t>
               </m:r>
@@ -2000,7 +2094,8 @@
             <m:sub>
               <m:r>
                 <w:rPr>
-                  <w:rFonts w:ascii="Cambria Math" w:hAnsi="Cambria Math" w:cs="Arial"/>
+                  <w:rFonts w:ascii="Cambria Math" w:hAnsi="Cambria Math" w:cs="Times New Roman"/>
+                  <w:szCs w:val="24"/>
                 </w:rPr>
                 <m:t>i,j-1</m:t>
               </m:r>
@@ -2008,7 +2103,8 @@
             <m:sup>
               <m:r>
                 <w:rPr>
-                  <w:rFonts w:ascii="Cambria Math" w:hAnsi="Cambria Math" w:cs="Arial"/>
+                  <w:rFonts w:ascii="Cambria Math" w:hAnsi="Cambria Math" w:cs="Times New Roman"/>
+                  <w:szCs w:val="24"/>
                 </w:rPr>
                 <m:t>n+1</m:t>
               </m:r>
@@ -2016,7 +2112,8 @@
           </m:sSubSup>
           <m:r>
             <w:rPr>
-              <w:rFonts w:ascii="Cambria Math" w:hAnsi="Cambria Math" w:cs="Arial"/>
+              <w:rFonts w:ascii="Cambria Math" w:hAnsi="Cambria Math" w:cs="Times New Roman"/>
+              <w:szCs w:val="24"/>
             </w:rPr>
             <m:t>+</m:t>
           </m:r>
@@ -2024,15 +2121,17 @@
             <m:sSupPr>
               <m:ctrlPr>
                 <w:rPr>
-                  <w:rFonts w:ascii="Cambria Math" w:hAnsi="Cambria Math" w:cs="Arial"/>
+                  <w:rFonts w:ascii="Cambria Math" w:hAnsi="Cambria Math" w:cs="Times New Roman"/>
                   <w:i/>
+                  <w:szCs w:val="24"/>
                 </w:rPr>
               </m:ctrlPr>
             </m:sSupPr>
             <m:e>
               <m:r>
                 <w:rPr>
-                  <w:rFonts w:ascii="Cambria Math" w:hAnsi="Cambria Math" w:cs="Arial"/>
+                  <w:rFonts w:ascii="Cambria Math" w:hAnsi="Cambria Math" w:cs="Times New Roman"/>
+                  <w:szCs w:val="24"/>
                 </w:rPr>
                 <m:t>h</m:t>
               </m:r>
@@ -2040,7 +2139,8 @@
             <m:sup>
               <m:r>
                 <w:rPr>
-                  <w:rFonts w:ascii="Cambria Math" w:hAnsi="Cambria Math" w:cs="Arial"/>
+                  <w:rFonts w:ascii="Cambria Math" w:hAnsi="Cambria Math" w:cs="Times New Roman"/>
+                  <w:szCs w:val="24"/>
                 </w:rPr>
                 <m:t>2</m:t>
               </m:r>
@@ -2050,15 +2150,17 @@
             <m:sSubPr>
               <m:ctrlPr>
                 <w:rPr>
-                  <w:rFonts w:ascii="Cambria Math" w:hAnsi="Cambria Math" w:cs="Arial"/>
+                  <w:rFonts w:ascii="Cambria Math" w:hAnsi="Cambria Math" w:cs="Times New Roman"/>
                   <w:i/>
+                  <w:szCs w:val="24"/>
                 </w:rPr>
               </m:ctrlPr>
             </m:sSubPr>
             <m:e>
               <m:r>
                 <w:rPr>
-                  <w:rFonts w:ascii="Cambria Math" w:hAnsi="Cambria Math" w:cs="Arial"/>
+                  <w:rFonts w:ascii="Cambria Math" w:hAnsi="Cambria Math" w:cs="Times New Roman"/>
+                  <w:szCs w:val="24"/>
                 </w:rPr>
                 <m:t>F</m:t>
               </m:r>
@@ -2066,24 +2168,1639 @@
             <m:sub>
               <m:r>
                 <w:rPr>
-                  <w:rFonts w:ascii="Cambria Math" w:hAnsi="Cambria Math" w:cs="Arial"/>
+                  <w:rFonts w:ascii="Cambria Math" w:hAnsi="Cambria Math" w:cs="Times New Roman"/>
+                  <w:szCs w:val="24"/>
                 </w:rPr>
                 <m:t>i,j</m:t>
               </m:r>
             </m:sub>
           </m:sSub>
+          <m:r>
+            <w:rPr>
+              <w:rFonts w:ascii="Cambria Math" w:hAnsi="Cambria Math" w:cs="Times New Roman"/>
+              <w:szCs w:val="24"/>
+            </w:rPr>
+            <m:t>]</m:t>
+          </m:r>
         </m:oMath>
       </m:oMathPara>
     </w:p>
     <w:p>
       <w:pPr>
-        <w:rPr>
-          <w:rFonts w:ascii="Arial" w:eastAsiaTheme="minorEastAsia" w:hAnsi="Arial" w:cs="Arial"/>
-        </w:rPr>
-      </w:pPr>
+        <w:spacing w:line="480" w:lineRule="auto"/>
+        <w:contextualSpacing/>
+        <w:rPr>
+          <w:rFonts w:eastAsiaTheme="minorEastAsia" w:cs="Times New Roman"/>
+          <w:szCs w:val="24"/>
+        </w:rPr>
+      </w:pPr>
+    </w:p>
+    <w:p>
+      <w:pPr>
+        <w:spacing w:line="480" w:lineRule="auto"/>
+        <w:contextualSpacing/>
+        <w:rPr>
+          <w:rFonts w:eastAsiaTheme="minorEastAsia" w:cs="Times New Roman"/>
+          <w:szCs w:val="24"/>
+        </w:rPr>
+      </w:pPr>
+    </w:p>
+    <w:p>
+      <w:pPr>
+        <w:spacing w:line="480" w:lineRule="auto"/>
+        <w:contextualSpacing/>
+        <w:rPr>
+          <w:rFonts w:eastAsiaTheme="minorEastAsia" w:cs="Times New Roman"/>
+          <w:szCs w:val="24"/>
+        </w:rPr>
+      </w:pPr>
+      <w:r>
+        <w:rPr>
+          <w:rFonts w:eastAsiaTheme="minorEastAsia" w:cs="Times New Roman"/>
+          <w:szCs w:val="24"/>
+        </w:rPr>
+        <w:t>For Successive Ov</w:t>
+      </w:r>
+      <w:r>
+        <w:rPr>
+          <w:rFonts w:eastAsiaTheme="minorEastAsia" w:cs="Times New Roman"/>
+          <w:szCs w:val="24"/>
+        </w:rPr>
+        <w:t>er Relaxation</w:t>
+      </w:r>
+      <w:r>
+        <w:rPr>
+          <w:rFonts w:eastAsiaTheme="minorEastAsia" w:cs="Times New Roman"/>
+          <w:szCs w:val="24"/>
+        </w:rPr>
+        <w:t xml:space="preserve"> Method</w:t>
+      </w:r>
+    </w:p>
+    <w:p>
+      <w:pPr>
+        <w:spacing w:line="480" w:lineRule="auto"/>
+        <w:contextualSpacing/>
+        <w:rPr>
+          <w:rFonts w:eastAsiaTheme="minorEastAsia" w:cs="Times New Roman"/>
+          <w:szCs w:val="24"/>
+        </w:rPr>
+      </w:pPr>
+      <m:oMathPara>
+        <m:oMath>
+          <m:sSub>
+            <m:sSubPr>
+              <m:ctrlPr>
+                <w:rPr>
+                  <w:rFonts w:ascii="Cambria Math" w:hAnsi="Cambria Math" w:cs="Times New Roman"/>
+                  <w:i/>
+                  <w:szCs w:val="24"/>
+                </w:rPr>
+              </m:ctrlPr>
+            </m:sSubPr>
+            <m:e>
+              <m:r>
+                <w:rPr>
+                  <w:rFonts w:ascii="Cambria Math" w:hAnsi="Cambria Math" w:cs="Times New Roman"/>
+                  <w:szCs w:val="24"/>
+                </w:rPr>
+                <m:t>u</m:t>
+              </m:r>
+            </m:e>
+            <m:sub>
+              <m:r>
+                <w:rPr>
+                  <w:rFonts w:ascii="Cambria Math" w:hAnsi="Cambria Math" w:cs="Times New Roman"/>
+                  <w:szCs w:val="24"/>
+                </w:rPr>
+                <m:t>i,j</m:t>
+              </m:r>
+            </m:sub>
+          </m:sSub>
+          <m:r>
+            <w:rPr>
+              <w:rFonts w:ascii="Cambria Math" w:hAnsi="Cambria Math" w:cs="Times New Roman"/>
+              <w:szCs w:val="24"/>
+            </w:rPr>
+            <m:t>=</m:t>
+          </m:r>
+          <m:f>
+            <m:fPr>
+              <m:ctrlPr>
+                <w:rPr>
+                  <w:rFonts w:ascii="Cambria Math" w:hAnsi="Cambria Math" w:cs="Times New Roman"/>
+                  <w:i/>
+                  <w:szCs w:val="24"/>
+                </w:rPr>
+              </m:ctrlPr>
+            </m:fPr>
+            <m:num>
+              <m:r>
+                <m:rPr>
+                  <m:sty m:val="p"/>
+                </m:rPr>
+                <w:rPr>
+                  <w:rFonts w:ascii="Cambria Math" w:hAnsi="Cambria Math" w:cs="Times New Roman"/>
+                  <w:szCs w:val="24"/>
+                </w:rPr>
+                <m:t>β</m:t>
+              </m:r>
+            </m:num>
+            <m:den>
+              <m:r>
+                <w:rPr>
+                  <w:rFonts w:ascii="Cambria Math" w:hAnsi="Cambria Math" w:cs="Times New Roman"/>
+                  <w:szCs w:val="24"/>
+                </w:rPr>
+                <m:t>4</m:t>
+              </m:r>
+            </m:den>
+          </m:f>
+          <m:d>
+            <m:dPr>
+              <m:begChr m:val="["/>
+              <m:endChr m:val="]"/>
+              <m:ctrlPr>
+                <w:rPr>
+                  <w:rFonts w:ascii="Cambria Math" w:hAnsi="Cambria Math" w:cs="Times New Roman"/>
+                  <w:i/>
+                  <w:szCs w:val="24"/>
+                </w:rPr>
+              </m:ctrlPr>
+            </m:dPr>
+            <m:e>
+              <m:sSubSup>
+                <m:sSubSupPr>
+                  <m:ctrlPr>
+                    <w:rPr>
+                      <w:rFonts w:ascii="Cambria Math" w:hAnsi="Cambria Math" w:cs="Times New Roman"/>
+                      <w:i/>
+                      <w:szCs w:val="24"/>
+                    </w:rPr>
+                  </m:ctrlPr>
+                </m:sSubSupPr>
+                <m:e>
+                  <m:r>
+                    <w:rPr>
+                      <w:rFonts w:ascii="Cambria Math" w:hAnsi="Cambria Math" w:cs="Times New Roman"/>
+                      <w:szCs w:val="24"/>
+                    </w:rPr>
+                    <m:t>u</m:t>
+                  </m:r>
+                </m:e>
+                <m:sub>
+                  <m:r>
+                    <w:rPr>
+                      <w:rFonts w:ascii="Cambria Math" w:hAnsi="Cambria Math" w:cs="Times New Roman"/>
+                      <w:szCs w:val="24"/>
+                    </w:rPr>
+                    <m:t>i+1.j</m:t>
+                  </m:r>
+                </m:sub>
+                <m:sup>
+                  <m:r>
+                    <w:rPr>
+                      <w:rFonts w:ascii="Cambria Math" w:hAnsi="Cambria Math" w:cs="Times New Roman"/>
+                      <w:szCs w:val="24"/>
+                    </w:rPr>
+                    <m:t>n</m:t>
+                  </m:r>
+                </m:sup>
+              </m:sSubSup>
+              <m:r>
+                <w:rPr>
+                  <w:rFonts w:ascii="Cambria Math" w:hAnsi="Cambria Math" w:cs="Times New Roman"/>
+                  <w:szCs w:val="24"/>
+                </w:rPr>
+                <m:t>+</m:t>
+              </m:r>
+              <m:sSubSup>
+                <m:sSubSupPr>
+                  <m:ctrlPr>
+                    <w:rPr>
+                      <w:rFonts w:ascii="Cambria Math" w:hAnsi="Cambria Math" w:cs="Times New Roman"/>
+                      <w:i/>
+                      <w:szCs w:val="24"/>
+                    </w:rPr>
+                  </m:ctrlPr>
+                </m:sSubSupPr>
+                <m:e>
+                  <m:r>
+                    <w:rPr>
+                      <w:rFonts w:ascii="Cambria Math" w:hAnsi="Cambria Math" w:cs="Times New Roman"/>
+                      <w:szCs w:val="24"/>
+                    </w:rPr>
+                    <m:t>u</m:t>
+                  </m:r>
+                </m:e>
+                <m:sub>
+                  <m:r>
+                    <w:rPr>
+                      <w:rFonts w:ascii="Cambria Math" w:hAnsi="Cambria Math" w:cs="Times New Roman"/>
+                      <w:szCs w:val="24"/>
+                    </w:rPr>
+                    <m:t>i-1,j</m:t>
+                  </m:r>
+                </m:sub>
+                <m:sup>
+                  <m:r>
+                    <w:rPr>
+                      <w:rFonts w:ascii="Cambria Math" w:hAnsi="Cambria Math" w:cs="Times New Roman"/>
+                      <w:szCs w:val="24"/>
+                    </w:rPr>
+                    <m:t>n+1</m:t>
+                  </m:r>
+                </m:sup>
+              </m:sSubSup>
+              <m:r>
+                <w:rPr>
+                  <w:rFonts w:ascii="Cambria Math" w:hAnsi="Cambria Math" w:cs="Times New Roman"/>
+                  <w:szCs w:val="24"/>
+                </w:rPr>
+                <m:t>+</m:t>
+              </m:r>
+              <m:sSubSup>
+                <m:sSubSupPr>
+                  <m:ctrlPr>
+                    <w:rPr>
+                      <w:rFonts w:ascii="Cambria Math" w:hAnsi="Cambria Math" w:cs="Times New Roman"/>
+                      <w:i/>
+                      <w:szCs w:val="24"/>
+                    </w:rPr>
+                  </m:ctrlPr>
+                </m:sSubSupPr>
+                <m:e>
+                  <m:r>
+                    <w:rPr>
+                      <w:rFonts w:ascii="Cambria Math" w:hAnsi="Cambria Math" w:cs="Times New Roman"/>
+                      <w:szCs w:val="24"/>
+                    </w:rPr>
+                    <m:t>u</m:t>
+                  </m:r>
+                </m:e>
+                <m:sub>
+                  <m:r>
+                    <w:rPr>
+                      <w:rFonts w:ascii="Cambria Math" w:hAnsi="Cambria Math" w:cs="Times New Roman"/>
+                      <w:szCs w:val="24"/>
+                    </w:rPr>
+                    <m:t>i,j+1</m:t>
+                  </m:r>
+                </m:sub>
+                <m:sup>
+                  <m:r>
+                    <w:rPr>
+                      <w:rFonts w:ascii="Cambria Math" w:hAnsi="Cambria Math" w:cs="Times New Roman"/>
+                      <w:szCs w:val="24"/>
+                    </w:rPr>
+                    <m:t>n</m:t>
+                  </m:r>
+                </m:sup>
+              </m:sSubSup>
+              <m:r>
+                <w:rPr>
+                  <w:rFonts w:ascii="Cambria Math" w:hAnsi="Cambria Math" w:cs="Times New Roman"/>
+                  <w:szCs w:val="24"/>
+                </w:rPr>
+                <m:t>+</m:t>
+              </m:r>
+              <m:sSubSup>
+                <m:sSubSupPr>
+                  <m:ctrlPr>
+                    <w:rPr>
+                      <w:rFonts w:ascii="Cambria Math" w:hAnsi="Cambria Math" w:cs="Times New Roman"/>
+                      <w:i/>
+                      <w:szCs w:val="24"/>
+                    </w:rPr>
+                  </m:ctrlPr>
+                </m:sSubSupPr>
+                <m:e>
+                  <m:r>
+                    <w:rPr>
+                      <w:rFonts w:ascii="Cambria Math" w:hAnsi="Cambria Math" w:cs="Times New Roman"/>
+                      <w:szCs w:val="24"/>
+                    </w:rPr>
+                    <m:t>u</m:t>
+                  </m:r>
+                </m:e>
+                <m:sub>
+                  <m:r>
+                    <w:rPr>
+                      <w:rFonts w:ascii="Cambria Math" w:hAnsi="Cambria Math" w:cs="Times New Roman"/>
+                      <w:szCs w:val="24"/>
+                    </w:rPr>
+                    <m:t>i,j-1</m:t>
+                  </m:r>
+                </m:sub>
+                <m:sup>
+                  <m:r>
+                    <w:rPr>
+                      <w:rFonts w:ascii="Cambria Math" w:hAnsi="Cambria Math" w:cs="Times New Roman"/>
+                      <w:szCs w:val="24"/>
+                    </w:rPr>
+                    <m:t>n+1</m:t>
+                  </m:r>
+                </m:sup>
+              </m:sSubSup>
+              <m:r>
+                <w:rPr>
+                  <w:rFonts w:ascii="Cambria Math" w:hAnsi="Cambria Math" w:cs="Times New Roman"/>
+                  <w:szCs w:val="24"/>
+                </w:rPr>
+                <m:t>+</m:t>
+              </m:r>
+              <m:sSup>
+                <m:sSupPr>
+                  <m:ctrlPr>
+                    <w:rPr>
+                      <w:rFonts w:ascii="Cambria Math" w:hAnsi="Cambria Math" w:cs="Times New Roman"/>
+                      <w:i/>
+                      <w:szCs w:val="24"/>
+                    </w:rPr>
+                  </m:ctrlPr>
+                </m:sSupPr>
+                <m:e>
+                  <m:r>
+                    <w:rPr>
+                      <w:rFonts w:ascii="Cambria Math" w:hAnsi="Cambria Math" w:cs="Times New Roman"/>
+                      <w:szCs w:val="24"/>
+                    </w:rPr>
+                    <m:t>h</m:t>
+                  </m:r>
+                </m:e>
+                <m:sup>
+                  <m:r>
+                    <w:rPr>
+                      <w:rFonts w:ascii="Cambria Math" w:hAnsi="Cambria Math" w:cs="Times New Roman"/>
+                      <w:szCs w:val="24"/>
+                    </w:rPr>
+                    <m:t>2</m:t>
+                  </m:r>
+                </m:sup>
+              </m:sSup>
+              <m:sSub>
+                <m:sSubPr>
+                  <m:ctrlPr>
+                    <w:rPr>
+                      <w:rFonts w:ascii="Cambria Math" w:hAnsi="Cambria Math" w:cs="Times New Roman"/>
+                      <w:i/>
+                      <w:szCs w:val="24"/>
+                    </w:rPr>
+                  </m:ctrlPr>
+                </m:sSubPr>
+                <m:e>
+                  <m:r>
+                    <w:rPr>
+                      <w:rFonts w:ascii="Cambria Math" w:hAnsi="Cambria Math" w:cs="Times New Roman"/>
+                      <w:szCs w:val="24"/>
+                    </w:rPr>
+                    <m:t>F</m:t>
+                  </m:r>
+                </m:e>
+                <m:sub>
+                  <m:r>
+                    <w:rPr>
+                      <w:rFonts w:ascii="Cambria Math" w:hAnsi="Cambria Math" w:cs="Times New Roman"/>
+                      <w:szCs w:val="24"/>
+                    </w:rPr>
+                    <m:t>i,j</m:t>
+                  </m:r>
+                </m:sub>
+              </m:sSub>
+            </m:e>
+          </m:d>
+          <m:r>
+            <w:rPr>
+              <w:rFonts w:ascii="Cambria Math" w:hAnsi="Cambria Math" w:cs="Times New Roman"/>
+              <w:szCs w:val="24"/>
+            </w:rPr>
+            <m:t>+</m:t>
+          </m:r>
+          <m:d>
+            <m:dPr>
+              <m:ctrlPr>
+                <w:rPr>
+                  <w:rFonts w:ascii="Cambria Math" w:hAnsi="Cambria Math" w:cs="Times New Roman"/>
+                  <w:i/>
+                  <w:szCs w:val="24"/>
+                </w:rPr>
+              </m:ctrlPr>
+            </m:dPr>
+            <m:e>
+              <m:r>
+                <w:rPr>
+                  <w:rFonts w:ascii="Cambria Math" w:hAnsi="Cambria Math" w:cs="Times New Roman"/>
+                  <w:szCs w:val="24"/>
+                </w:rPr>
+                <m:t>1-β</m:t>
+              </m:r>
+            </m:e>
+          </m:d>
+          <m:sSubSup>
+            <m:sSubSupPr>
+              <m:ctrlPr>
+                <w:rPr>
+                  <w:rFonts w:ascii="Cambria Math" w:hAnsi="Cambria Math" w:cs="Times New Roman"/>
+                  <w:i/>
+                  <w:szCs w:val="24"/>
+                </w:rPr>
+              </m:ctrlPr>
+            </m:sSubSupPr>
+            <m:e>
+              <m:r>
+                <w:rPr>
+                  <w:rFonts w:ascii="Cambria Math" w:hAnsi="Cambria Math" w:cs="Times New Roman"/>
+                  <w:szCs w:val="24"/>
+                </w:rPr>
+                <m:t>u</m:t>
+              </m:r>
+            </m:e>
+            <m:sub>
+              <m:r>
+                <w:rPr>
+                  <w:rFonts w:ascii="Cambria Math" w:hAnsi="Cambria Math" w:cs="Times New Roman"/>
+                  <w:szCs w:val="24"/>
+                </w:rPr>
+                <m:t>i,j</m:t>
+              </m:r>
+            </m:sub>
+            <m:sup>
+              <m:r>
+                <w:rPr>
+                  <w:rFonts w:ascii="Cambria Math" w:hAnsi="Cambria Math" w:cs="Times New Roman"/>
+                  <w:szCs w:val="24"/>
+                </w:rPr>
+                <m:t>n-1</m:t>
+              </m:r>
+            </m:sup>
+          </m:sSubSup>
+        </m:oMath>
+      </m:oMathPara>
+    </w:p>
+    <w:p>
+      <w:pPr>
+        <w:spacing w:line="480" w:lineRule="auto"/>
+        <w:contextualSpacing/>
+        <w:rPr>
+          <w:rFonts w:eastAsiaTheme="minorEastAsia" w:cs="Times New Roman"/>
+          <w:szCs w:val="24"/>
+        </w:rPr>
+      </w:pPr>
+    </w:p>
+    <w:p>
+      <w:pPr>
+        <w:spacing w:line="480" w:lineRule="auto"/>
+        <w:contextualSpacing/>
+        <w:rPr>
+          <w:rFonts w:eastAsiaTheme="minorEastAsia" w:cs="Times New Roman"/>
+          <w:szCs w:val="24"/>
+        </w:rPr>
+      </w:pPr>
+    </w:p>
+    <w:p>
+      <w:pPr>
+        <w:spacing w:line="480" w:lineRule="auto"/>
+        <w:contextualSpacing/>
+        <w:rPr>
+          <w:rFonts w:eastAsiaTheme="minorEastAsia" w:cs="Times New Roman"/>
+          <w:szCs w:val="24"/>
+        </w:rPr>
+      </w:pPr>
+    </w:p>
+    <w:p>
+      <w:pPr>
+        <w:pStyle w:val="Heading1"/>
+        <w:spacing w:line="480" w:lineRule="auto"/>
+        <w:contextualSpacing/>
+        <w:rPr>
+          <w:rFonts w:eastAsiaTheme="minorEastAsia" w:cs="Times New Roman"/>
+        </w:rPr>
+      </w:pPr>
+      <w:r>
+        <w:rPr>
+          <w:rFonts w:eastAsiaTheme="minorEastAsia" w:cs="Times New Roman"/>
+        </w:rPr>
+        <w:lastRenderedPageBreak/>
+        <w:t>Description of Numerical Methods Used</w:t>
+      </w:r>
+    </w:p>
+    <w:p>
+      <w:pPr>
+        <w:spacing w:line="480" w:lineRule="auto"/>
+        <w:contextualSpacing/>
+        <w:rPr>
+          <w:rFonts w:cs="Times New Roman"/>
+        </w:rPr>
+      </w:pPr>
+    </w:p>
+    <w:p>
+      <w:pPr>
+        <w:pStyle w:val="Heading2"/>
+        <w:spacing w:line="480" w:lineRule="auto"/>
+        <w:contextualSpacing/>
+      </w:pPr>
+      <w:r>
+        <w:t>Gauss</w:t>
+      </w:r>
+      <w:r>
+        <w:t>-Seidel Method</w:t>
+      </w:r>
+    </w:p>
+    <w:p>
+      <w:pPr>
+        <w:contextualSpacing/>
+        <w:rPr>
+          <w:rFonts w:cstheme="majorBidi"/>
+          <w:sz w:val="28"/>
+          <w:szCs w:val="26"/>
+        </w:rPr>
+      </w:pPr>
+      <w:r>
+        <w:t xml:space="preserve">The Gauss-Seidel Method is an iterative linear technique for solving square systems. It is defined by the form </w:t>
+      </w:r>
+    </w:p>
+    <w:p>
+      <w:pPr>
+        <w:spacing w:line="480" w:lineRule="auto"/>
+        <w:contextualSpacing/>
+        <w:jc w:val="center"/>
+        <w:rPr>
+          <w:rFonts w:cs="Times New Roman"/>
+          <w:szCs w:val="24"/>
+        </w:rPr>
+      </w:pPr>
+      <w:r>
+        <w:rPr>
+          <w:rFonts w:cs="Times New Roman"/>
+          <w:noProof/>
+          <w:szCs w:val="24"/>
+        </w:rPr>
+        <w:drawing>
+          <wp:inline distT="0" distB="0" distL="0" distR="0">
+            <wp:extent cx="4629140" cy="523875"/>
+            <wp:effectExtent l="0" t="0" r="635" b="0"/>
+            <wp:docPr id="6" name="Picture 6" descr="C:\Users\nkiwaich\Pictures\Capture.PNG"/>
+            <wp:cNvGraphicFramePr>
+              <a:graphicFrameLocks xmlns:a="http://schemas.openxmlformats.org/drawingml/2006/main" noChangeAspect="1"/>
+            </wp:cNvGraphicFramePr>
+            <a:graphic xmlns:a="http://schemas.openxmlformats.org/drawingml/2006/main">
+              <a:graphicData uri="http://schemas.openxmlformats.org/drawingml/2006/picture">
+                <pic:pic xmlns:pic="http://schemas.openxmlformats.org/drawingml/2006/picture">
+                  <pic:nvPicPr>
+                    <pic:cNvPr id="0" name="Picture 4" descr="C:\Users\nkiwaich\Pictures\Capture.PNG"/>
+                    <pic:cNvPicPr>
+                      <a:picLocks noChangeAspect="1" noChangeArrowheads="1"/>
+                    </pic:cNvPicPr>
+                  </pic:nvPicPr>
+                  <pic:blipFill>
+                    <a:blip r:embed="rId6">
+                      <a:extLst>
+                        <a:ext uri="{28A0092B-C50C-407E-A947-70E740481C1C}">
+                          <a14:useLocalDpi xmlns:a14="http://schemas.microsoft.com/office/drawing/2010/main" val="0"/>
+                        </a:ext>
+                      </a:extLst>
+                    </a:blip>
+                    <a:srcRect/>
+                    <a:stretch>
+                      <a:fillRect/>
+                    </a:stretch>
+                  </pic:blipFill>
+                  <pic:spPr bwMode="auto">
+                    <a:xfrm>
+                      <a:off x="0" y="0"/>
+                      <a:ext cx="5125761" cy="580077"/>
+                    </a:xfrm>
+                    <a:prstGeom prst="rect">
+                      <a:avLst/>
+                    </a:prstGeom>
+                    <a:noFill/>
+                    <a:ln>
+                      <a:noFill/>
+                    </a:ln>
+                  </pic:spPr>
+                </pic:pic>
+              </a:graphicData>
+            </a:graphic>
+          </wp:inline>
+        </w:drawing>
+      </w:r>
+    </w:p>
+    <w:p>
+      <w:pPr>
+        <w:spacing w:line="480" w:lineRule="auto"/>
+        <w:ind w:firstLine="720"/>
+        <w:contextualSpacing/>
+        <w:jc w:val="both"/>
+        <w:rPr>
+          <w:rFonts w:cs="Times New Roman"/>
+          <w:szCs w:val="24"/>
+        </w:rPr>
+      </w:pPr>
+      <w:proofErr w:type="gramStart"/>
+      <w:r>
+        <w:rPr>
+          <w:rFonts w:cs="Times New Roman"/>
+          <w:szCs w:val="24"/>
+        </w:rPr>
+        <w:t>where</w:t>
+      </w:r>
+      <w:proofErr w:type="gramEnd"/>
+      <w:r>
+        <w:rPr>
+          <w:rFonts w:cs="Times New Roman"/>
+          <w:szCs w:val="24"/>
+        </w:rPr>
+        <w:t xml:space="preserve"> the procedure is generally continued until the changes between x and the next iteration of x are below a set tolerance.</w:t>
+      </w:r>
+    </w:p>
+    <w:p>
+      <w:pPr>
+        <w:spacing w:line="480" w:lineRule="auto"/>
+        <w:contextualSpacing/>
+        <w:jc w:val="both"/>
+        <w:rPr>
+          <w:rFonts w:cs="Times New Roman"/>
+          <w:szCs w:val="24"/>
+        </w:rPr>
+      </w:pPr>
+      <w:r>
+        <w:rPr>
+          <w:rFonts w:cs="Times New Roman"/>
+          <w:szCs w:val="24"/>
+        </w:rPr>
+        <w:tab/>
+        <w:t>Convergence for Gauss-Seidel method are dependent on the matrix A. It converges if A is symmetric positive-definite or A is strictly diagonally dominant.</w:t>
+      </w:r>
+      <w:r>
+        <w:rPr>
+          <w:rFonts w:cs="Times New Roman"/>
+          <w:szCs w:val="24"/>
+        </w:rPr>
+        <w:t xml:space="preserve"> Even if conditions are not satisfied, Gauss-Seidel converges sometimes.</w:t>
+      </w:r>
+    </w:p>
+    <w:p>
+      <w:pPr>
+        <w:spacing w:line="480" w:lineRule="auto"/>
+        <w:contextualSpacing/>
+        <w:jc w:val="center"/>
+        <w:rPr>
+          <w:rFonts w:cs="Times New Roman"/>
+          <w:szCs w:val="24"/>
+        </w:rPr>
+      </w:pPr>
+      <w:r>
+        <w:rPr>
+          <w:rFonts w:cs="Times New Roman"/>
+          <w:noProof/>
+          <w:szCs w:val="24"/>
+        </w:rPr>
+        <w:drawing>
+          <wp:inline distT="0" distB="0" distL="0" distR="0">
+            <wp:extent cx="3620201" cy="3476625"/>
+            <wp:effectExtent l="0" t="0" r="0" b="0"/>
+            <wp:docPr id="12" name="Picture 12"/>
+            <wp:cNvGraphicFramePr>
+              <a:graphicFrameLocks xmlns:a="http://schemas.openxmlformats.org/drawingml/2006/main" noChangeAspect="1"/>
+            </wp:cNvGraphicFramePr>
+            <a:graphic xmlns:a="http://schemas.openxmlformats.org/drawingml/2006/main">
+              <a:graphicData uri="http://schemas.openxmlformats.org/drawingml/2006/picture">
+                <pic:pic xmlns:pic="http://schemas.openxmlformats.org/drawingml/2006/picture">
+                  <pic:nvPicPr>
+                    <pic:cNvPr id="12" name="Capture2.PNG"/>
+                    <pic:cNvPicPr/>
+                  </pic:nvPicPr>
+                  <pic:blipFill>
+                    <a:blip r:embed="rId7">
+                      <a:extLst>
+                        <a:ext uri="{28A0092B-C50C-407E-A947-70E740481C1C}">
+                          <a14:useLocalDpi xmlns:a14="http://schemas.microsoft.com/office/drawing/2010/main" val="0"/>
+                        </a:ext>
+                      </a:extLst>
+                    </a:blip>
+                    <a:stretch>
+                      <a:fillRect/>
+                    </a:stretch>
+                  </pic:blipFill>
+                  <pic:spPr>
+                    <a:xfrm>
+                      <a:off x="0" y="0"/>
+                      <a:ext cx="3631007" cy="3487003"/>
+                    </a:xfrm>
+                    <a:prstGeom prst="rect">
+                      <a:avLst/>
+                    </a:prstGeom>
+                  </pic:spPr>
+                </pic:pic>
+              </a:graphicData>
+            </a:graphic>
+          </wp:inline>
+        </w:drawing>
+      </w:r>
+    </w:p>
+    <w:p>
+      <w:pPr>
+        <w:spacing w:line="480" w:lineRule="auto"/>
+        <w:contextualSpacing/>
+        <w:jc w:val="center"/>
+        <w:rPr>
+          <w:rFonts w:cs="Times New Roman"/>
+          <w:szCs w:val="24"/>
+        </w:rPr>
+      </w:pPr>
+    </w:p>
+    <w:p>
+      <w:pPr>
+        <w:pStyle w:val="Heading2"/>
+      </w:pPr>
+      <w:r>
+        <w:lastRenderedPageBreak/>
+        <w:t xml:space="preserve">Successive </w:t>
+      </w:r>
+      <w:r>
+        <w:t>Over</w:t>
+      </w:r>
+      <w:r>
+        <w:t xml:space="preserve"> Relaxation</w:t>
+      </w:r>
+      <w:r>
+        <w:tab/>
+      </w:r>
+    </w:p>
+    <w:p>
+      <w:pPr>
+        <w:spacing w:line="480" w:lineRule="auto"/>
+        <w:contextualSpacing/>
+        <w:jc w:val="both"/>
+        <w:rPr>
+          <w:rFonts w:cs="Times New Roman"/>
+          <w:szCs w:val="24"/>
+        </w:rPr>
+      </w:pPr>
+    </w:p>
+    <w:p>
+      <w:pPr>
+        <w:spacing w:line="480" w:lineRule="auto"/>
+        <w:contextualSpacing/>
+        <w:rPr>
+          <w:rFonts w:cs="Times New Roman"/>
+          <w:szCs w:val="24"/>
+        </w:rPr>
+      </w:pPr>
+      <w:r>
+        <w:rPr>
+          <w:rFonts w:cs="Times New Roman"/>
+          <w:szCs w:val="24"/>
+        </w:rPr>
+        <w:t xml:space="preserve">The successive over-relaxation (SOR) is a variant of the Gauss-Seidel method for solving a linear system of equations, resulting in faster convergence. </w:t>
+      </w:r>
+      <w:r>
+        <w:rPr>
+          <w:rFonts w:cs="Times New Roman"/>
+          <w:noProof/>
+          <w:szCs w:val="24"/>
+        </w:rPr>
+        <w:drawing>
+          <wp:inline distT="0" distB="0" distL="0" distR="0">
+            <wp:extent cx="2695575" cy="266700"/>
+            <wp:effectExtent l="0" t="0" r="9525" b="0"/>
+            <wp:docPr id="15" name="Picture 15" descr="C:\Users\nkiwaich\Pictures\4.PNG"/>
+            <wp:cNvGraphicFramePr>
+              <a:graphicFrameLocks xmlns:a="http://schemas.openxmlformats.org/drawingml/2006/main" noChangeAspect="1"/>
+            </wp:cNvGraphicFramePr>
+            <a:graphic xmlns:a="http://schemas.openxmlformats.org/drawingml/2006/main">
+              <a:graphicData uri="http://schemas.openxmlformats.org/drawingml/2006/picture">
+                <pic:pic xmlns:pic="http://schemas.openxmlformats.org/drawingml/2006/picture">
+                  <pic:nvPicPr>
+                    <pic:cNvPr id="0" name="Picture 32" descr="C:\Users\nkiwaich\Pictures\4.PNG"/>
+                    <pic:cNvPicPr>
+                      <a:picLocks noChangeAspect="1" noChangeArrowheads="1"/>
+                    </pic:cNvPicPr>
+                  </pic:nvPicPr>
+                  <pic:blipFill>
+                    <a:blip r:embed="rId8">
+                      <a:extLst>
+                        <a:ext uri="{28A0092B-C50C-407E-A947-70E740481C1C}">
+                          <a14:useLocalDpi xmlns:a14="http://schemas.microsoft.com/office/drawing/2010/main" val="0"/>
+                        </a:ext>
+                      </a:extLst>
+                    </a:blip>
+                    <a:srcRect/>
+                    <a:stretch>
+                      <a:fillRect/>
+                    </a:stretch>
+                  </pic:blipFill>
+                  <pic:spPr bwMode="auto">
+                    <a:xfrm>
+                      <a:off x="0" y="0"/>
+                      <a:ext cx="2695575" cy="266700"/>
+                    </a:xfrm>
+                    <a:prstGeom prst="rect">
+                      <a:avLst/>
+                    </a:prstGeom>
+                    <a:noFill/>
+                    <a:ln>
+                      <a:noFill/>
+                    </a:ln>
+                  </pic:spPr>
+                </pic:pic>
+              </a:graphicData>
+            </a:graphic>
+          </wp:inline>
+        </w:drawing>
+      </w:r>
+      <w:r>
+        <w:rPr>
+          <w:rFonts w:cs="Times New Roman"/>
+          <w:szCs w:val="24"/>
+        </w:rPr>
+        <w:t xml:space="preserve"> </w:t>
+      </w:r>
+      <w:proofErr w:type="gramStart"/>
+      <w:r>
+        <w:rPr>
+          <w:rFonts w:cs="Times New Roman"/>
+          <w:szCs w:val="24"/>
+        </w:rPr>
+        <w:t>where</w:t>
+      </w:r>
+      <w:proofErr w:type="gramEnd"/>
+      <w:r>
+        <w:rPr>
+          <w:rFonts w:cs="Times New Roman"/>
+          <w:szCs w:val="24"/>
+        </w:rPr>
+        <w:t xml:space="preserve"> w is the relaxation factor, thus</w:t>
+      </w:r>
+      <w:r>
+        <w:rPr>
+          <w:rFonts w:cs="Times New Roman"/>
+          <w:noProof/>
+          <w:szCs w:val="24"/>
+        </w:rPr>
+        <w:drawing>
+          <wp:inline distT="0" distB="0" distL="0" distR="0">
+            <wp:extent cx="5162550" cy="447773"/>
+            <wp:effectExtent l="0" t="0" r="0" b="9525"/>
+            <wp:docPr id="13" name="Picture 13" descr="C:\Users\nkiwaich\Pictures\Capture1.PNG"/>
+            <wp:cNvGraphicFramePr>
+              <a:graphicFrameLocks xmlns:a="http://schemas.openxmlformats.org/drawingml/2006/main" noChangeAspect="1"/>
+            </wp:cNvGraphicFramePr>
+            <a:graphic xmlns:a="http://schemas.openxmlformats.org/drawingml/2006/main">
+              <a:graphicData uri="http://schemas.openxmlformats.org/drawingml/2006/picture">
+                <pic:pic xmlns:pic="http://schemas.openxmlformats.org/drawingml/2006/picture">
+                  <pic:nvPicPr>
+                    <pic:cNvPr id="0" name="Picture 30" descr="C:\Users\nkiwaich\Pictures\Capture1.PNG"/>
+                    <pic:cNvPicPr>
+                      <a:picLocks noChangeAspect="1" noChangeArrowheads="1"/>
+                    </pic:cNvPicPr>
+                  </pic:nvPicPr>
+                  <pic:blipFill>
+                    <a:blip r:embed="rId9">
+                      <a:extLst>
+                        <a:ext uri="{28A0092B-C50C-407E-A947-70E740481C1C}">
+                          <a14:useLocalDpi xmlns:a14="http://schemas.microsoft.com/office/drawing/2010/main" val="0"/>
+                        </a:ext>
+                      </a:extLst>
+                    </a:blip>
+                    <a:srcRect/>
+                    <a:stretch>
+                      <a:fillRect/>
+                    </a:stretch>
+                  </pic:blipFill>
+                  <pic:spPr bwMode="auto">
+                    <a:xfrm>
+                      <a:off x="0" y="0"/>
+                      <a:ext cx="5652599" cy="490277"/>
+                    </a:xfrm>
+                    <a:prstGeom prst="rect">
+                      <a:avLst/>
+                    </a:prstGeom>
+                    <a:noFill/>
+                    <a:ln>
+                      <a:noFill/>
+                    </a:ln>
+                  </pic:spPr>
+                </pic:pic>
+              </a:graphicData>
+            </a:graphic>
+          </wp:inline>
+        </w:drawing>
+      </w:r>
+    </w:p>
+    <w:p>
+      <w:pPr>
+        <w:spacing w:line="480" w:lineRule="auto"/>
+        <w:contextualSpacing/>
+        <w:jc w:val="both"/>
+        <w:rPr>
+          <w:rFonts w:cs="Times New Roman"/>
+          <w:szCs w:val="24"/>
+        </w:rPr>
+      </w:pPr>
+      <w:r>
+        <w:rPr>
+          <w:rFonts w:cs="Times New Roman"/>
+          <w:szCs w:val="24"/>
+        </w:rPr>
+        <w:tab/>
+        <w:t>Where w is the choice for relaxation, and depends of the coefficient matrix. Usually, w is greater than 0 and smaller than 2.</w:t>
+      </w:r>
+    </w:p>
+    <w:p>
+      <w:pPr>
+        <w:spacing w:line="480" w:lineRule="auto"/>
+        <w:contextualSpacing/>
+        <w:jc w:val="both"/>
+        <w:rPr>
+          <w:rFonts w:cs="Times New Roman"/>
+          <w:szCs w:val="24"/>
+        </w:rPr>
+      </w:pPr>
+    </w:p>
+    <w:p>
+      <w:pPr>
+        <w:spacing w:line="480" w:lineRule="auto"/>
+        <w:contextualSpacing/>
+        <w:jc w:val="center"/>
+        <w:rPr>
+          <w:rFonts w:cs="Times New Roman"/>
+          <w:szCs w:val="24"/>
+        </w:rPr>
+      </w:pPr>
+      <w:r>
+        <w:rPr>
+          <w:rFonts w:cs="Times New Roman"/>
+          <w:noProof/>
+          <w:szCs w:val="24"/>
+        </w:rPr>
+        <w:drawing>
+          <wp:inline distT="0" distB="0" distL="0" distR="0">
+            <wp:extent cx="3429000" cy="3467100"/>
+            <wp:effectExtent l="0" t="0" r="0" b="0"/>
+            <wp:docPr id="14" name="Picture 14" descr="C:\Users\nkiwaich\Pictures\Capture3.PNG"/>
+            <wp:cNvGraphicFramePr>
+              <a:graphicFrameLocks xmlns:a="http://schemas.openxmlformats.org/drawingml/2006/main" noChangeAspect="1"/>
+            </wp:cNvGraphicFramePr>
+            <a:graphic xmlns:a="http://schemas.openxmlformats.org/drawingml/2006/main">
+              <a:graphicData uri="http://schemas.openxmlformats.org/drawingml/2006/picture">
+                <pic:pic xmlns:pic="http://schemas.openxmlformats.org/drawingml/2006/picture">
+                  <pic:nvPicPr>
+                    <pic:cNvPr id="0" name="Picture 31" descr="C:\Users\nkiwaich\Pictures\Capture3.PNG"/>
+                    <pic:cNvPicPr>
+                      <a:picLocks noChangeAspect="1" noChangeArrowheads="1"/>
+                    </pic:cNvPicPr>
+                  </pic:nvPicPr>
+                  <pic:blipFill>
+                    <a:blip r:embed="rId10">
+                      <a:extLst>
+                        <a:ext uri="{28A0092B-C50C-407E-A947-70E740481C1C}">
+                          <a14:useLocalDpi xmlns:a14="http://schemas.microsoft.com/office/drawing/2010/main" val="0"/>
+                        </a:ext>
+                      </a:extLst>
+                    </a:blip>
+                    <a:srcRect/>
+                    <a:stretch>
+                      <a:fillRect/>
+                    </a:stretch>
+                  </pic:blipFill>
+                  <pic:spPr bwMode="auto">
+                    <a:xfrm>
+                      <a:off x="0" y="0"/>
+                      <a:ext cx="3429000" cy="3467100"/>
+                    </a:xfrm>
+                    <a:prstGeom prst="rect">
+                      <a:avLst/>
+                    </a:prstGeom>
+                    <a:noFill/>
+                    <a:ln>
+                      <a:noFill/>
+                    </a:ln>
+                  </pic:spPr>
+                </pic:pic>
+              </a:graphicData>
+            </a:graphic>
+          </wp:inline>
+        </w:drawing>
+      </w:r>
+    </w:p>
+    <w:p>
+      <w:pPr>
+        <w:spacing w:line="480" w:lineRule="auto"/>
+        <w:contextualSpacing/>
+        <w:jc w:val="center"/>
+        <w:rPr>
+          <w:rFonts w:cs="Times New Roman"/>
+          <w:szCs w:val="24"/>
+        </w:rPr>
+      </w:pPr>
+    </w:p>
+    <w:p>
+      <w:pPr>
+        <w:spacing w:line="480" w:lineRule="auto"/>
+        <w:contextualSpacing/>
+        <w:jc w:val="both"/>
+        <w:rPr>
+          <w:rFonts w:cs="Times New Roman"/>
+          <w:szCs w:val="24"/>
+        </w:rPr>
+      </w:pPr>
+    </w:p>
+    <w:p>
+      <w:pPr>
+        <w:spacing w:line="480" w:lineRule="auto"/>
+        <w:contextualSpacing/>
+        <w:jc w:val="both"/>
+        <w:rPr>
+          <w:rFonts w:cs="Times New Roman"/>
+          <w:szCs w:val="24"/>
+        </w:rPr>
+      </w:pPr>
+    </w:p>
+    <w:p>
+      <w:pPr>
+        <w:pStyle w:val="Heading1"/>
+      </w:pPr>
+      <w:r>
+        <w:lastRenderedPageBreak/>
+        <w:t>Technical Specifications of Computer</w:t>
+      </w:r>
+      <w:r>
+        <w:t xml:space="preserve"> Used</w:t>
+      </w:r>
+    </w:p>
+    <w:p>
+      <w:pPr>
+        <w:spacing w:line="480" w:lineRule="auto"/>
+        <w:contextualSpacing/>
+        <w:jc w:val="both"/>
+        <w:rPr>
+          <w:rFonts w:cs="Times New Roman"/>
+          <w:szCs w:val="24"/>
+        </w:rPr>
+      </w:pPr>
+    </w:p>
+    <w:p>
+      <w:pPr>
+        <w:numPr>
+          <w:ilvl w:val="0"/>
+          <w:numId w:val="1"/>
+        </w:numPr>
+        <w:spacing w:line="480" w:lineRule="auto"/>
+        <w:contextualSpacing/>
+        <w:jc w:val="both"/>
+        <w:rPr>
+          <w:rFonts w:cs="Times New Roman"/>
+          <w:szCs w:val="24"/>
+        </w:rPr>
+      </w:pPr>
+      <w:r>
+        <w:rPr>
+          <w:rFonts w:cs="Times New Roman"/>
+          <w:szCs w:val="24"/>
+        </w:rPr>
+        <w:t xml:space="preserve">Processor </w:t>
+      </w:r>
+      <w:r>
+        <w:rPr>
+          <w:rFonts w:cs="Times New Roman"/>
+          <w:szCs w:val="24"/>
+        </w:rPr>
+        <w:t>–</w:t>
+      </w:r>
+      <w:r>
+        <w:rPr>
+          <w:rFonts w:cs="Times New Roman"/>
+          <w:szCs w:val="24"/>
+        </w:rPr>
+        <w:t xml:space="preserve"> </w:t>
+      </w:r>
+      <w:r>
+        <w:rPr>
+          <w:rFonts w:cs="Times New Roman"/>
+          <w:szCs w:val="24"/>
+        </w:rPr>
+        <w:t>Intel Core i7-3770S CPU @ 3.10GHz</w:t>
+      </w:r>
+    </w:p>
+    <w:p>
+      <w:pPr>
+        <w:numPr>
+          <w:ilvl w:val="0"/>
+          <w:numId w:val="1"/>
+        </w:numPr>
+        <w:spacing w:line="480" w:lineRule="auto"/>
+        <w:contextualSpacing/>
+        <w:jc w:val="both"/>
+        <w:rPr>
+          <w:rFonts w:cs="Times New Roman"/>
+          <w:szCs w:val="24"/>
+        </w:rPr>
+      </w:pPr>
+      <w:r>
+        <w:rPr>
+          <w:rFonts w:cs="Times New Roman"/>
+          <w:szCs w:val="24"/>
+        </w:rPr>
+        <w:t>RAM - 8</w:t>
+      </w:r>
+      <w:r>
+        <w:rPr>
+          <w:rFonts w:cs="Times New Roman"/>
+          <w:szCs w:val="24"/>
+        </w:rPr>
+        <w:t xml:space="preserve"> GB</w:t>
+      </w:r>
+    </w:p>
+    <w:p>
+      <w:pPr>
+        <w:numPr>
+          <w:ilvl w:val="0"/>
+          <w:numId w:val="1"/>
+        </w:numPr>
+        <w:spacing w:line="480" w:lineRule="auto"/>
+        <w:contextualSpacing/>
+        <w:jc w:val="both"/>
+        <w:rPr>
+          <w:rFonts w:cs="Times New Roman"/>
+          <w:szCs w:val="24"/>
+        </w:rPr>
+      </w:pPr>
+      <w:r>
+        <w:rPr>
+          <w:rFonts w:cs="Times New Roman"/>
+          <w:szCs w:val="24"/>
+        </w:rPr>
+        <w:t>Hard Drive -</w:t>
+      </w:r>
+      <w:r>
+        <w:rPr>
+          <w:rFonts w:cs="Times New Roman"/>
+          <w:szCs w:val="24"/>
+        </w:rPr>
+        <w:t xml:space="preserve"> </w:t>
+      </w:r>
+      <w:r>
+        <w:rPr>
+          <w:rFonts w:cs="Times New Roman"/>
+          <w:szCs w:val="24"/>
+        </w:rPr>
+        <w:t>500</w:t>
+      </w:r>
+      <w:r>
+        <w:rPr>
+          <w:rFonts w:cs="Times New Roman"/>
+          <w:szCs w:val="24"/>
+        </w:rPr>
+        <w:t xml:space="preserve"> GB </w:t>
+      </w:r>
+    </w:p>
+    <w:p>
+      <w:pPr>
+        <w:numPr>
+          <w:ilvl w:val="0"/>
+          <w:numId w:val="1"/>
+        </w:numPr>
+        <w:spacing w:line="480" w:lineRule="auto"/>
+        <w:contextualSpacing/>
+        <w:jc w:val="both"/>
+        <w:rPr>
+          <w:rFonts w:cs="Times New Roman"/>
+          <w:szCs w:val="24"/>
+        </w:rPr>
+      </w:pPr>
+      <w:r>
+        <w:rPr>
+          <w:rFonts w:cs="Times New Roman"/>
+          <w:szCs w:val="24"/>
+        </w:rPr>
+        <w:t>Graphics Card - any with DisplayPort/HDMI or DVI support - desktop only</w:t>
+      </w:r>
+    </w:p>
+    <w:p>
+      <w:pPr>
+        <w:numPr>
+          <w:ilvl w:val="0"/>
+          <w:numId w:val="1"/>
+        </w:numPr>
+        <w:spacing w:line="480" w:lineRule="auto"/>
+        <w:contextualSpacing/>
+        <w:jc w:val="both"/>
+        <w:rPr>
+          <w:rFonts w:cs="Times New Roman"/>
+          <w:szCs w:val="24"/>
+        </w:rPr>
+      </w:pPr>
+      <w:r>
+        <w:rPr>
+          <w:rFonts w:cs="Times New Roman"/>
+          <w:szCs w:val="24"/>
+        </w:rPr>
+        <w:t xml:space="preserve">Monitor </w:t>
+      </w:r>
+      <w:r>
+        <w:rPr>
+          <w:rFonts w:cs="Times New Roman"/>
+          <w:szCs w:val="24"/>
+        </w:rPr>
+        <w:t>– Dell</w:t>
+      </w:r>
+      <w:r>
+        <w:rPr>
+          <w:rFonts w:cs="Times New Roman"/>
+          <w:szCs w:val="24"/>
+        </w:rPr>
+        <w:t xml:space="preserve"> </w:t>
+      </w:r>
+      <w:r>
+        <w:rPr>
+          <w:rFonts w:cs="Times New Roman"/>
+          <w:szCs w:val="24"/>
+        </w:rPr>
+        <w:t>OptiPlex</w:t>
+      </w:r>
+      <w:r>
+        <w:rPr>
+          <w:rFonts w:cs="Times New Roman"/>
+          <w:szCs w:val="24"/>
+        </w:rPr>
+        <w:t xml:space="preserve"> widescreen LCD with Di</w:t>
+      </w:r>
+      <w:r>
+        <w:rPr>
+          <w:rFonts w:cs="Times New Roman"/>
+          <w:szCs w:val="24"/>
+        </w:rPr>
+        <w:t>splayPort/HDMI or DVI support</w:t>
+      </w:r>
+    </w:p>
+    <w:p>
+      <w:pPr>
+        <w:spacing w:line="480" w:lineRule="auto"/>
+        <w:contextualSpacing/>
+        <w:jc w:val="both"/>
+        <w:rPr>
+          <w:rFonts w:cs="Times New Roman"/>
+          <w:szCs w:val="24"/>
+        </w:rPr>
+      </w:pPr>
+    </w:p>
+    <w:p>
+      <w:pPr>
+        <w:pStyle w:val="Heading1"/>
+      </w:pPr>
+      <w:r>
+        <w:t>Results</w:t>
+      </w:r>
+    </w:p>
+    <w:p>
+      <w:pPr>
+        <w:pStyle w:val="Heading2"/>
+      </w:pPr>
+      <w:r>
+        <w:t>Graphs</w:t>
+      </w:r>
+    </w:p>
+    <w:p>
+      <w:pPr>
+        <w:spacing w:line="480" w:lineRule="auto"/>
+        <w:contextualSpacing/>
+        <w:jc w:val="both"/>
+        <w:rPr>
+          <w:rFonts w:cs="Times New Roman"/>
+          <w:szCs w:val="24"/>
+        </w:rPr>
+      </w:pPr>
+      <w:r>
+        <w:rPr>
+          <w:rFonts w:cs="Times New Roman"/>
+          <w:szCs w:val="24"/>
+        </w:rPr>
+        <w:t>For the Pr</w:t>
+      </w:r>
+      <w:r>
+        <w:rPr>
+          <w:rFonts w:cs="Times New Roman"/>
+          <w:szCs w:val="24"/>
+        </w:rPr>
+        <w:t>oject given, we obtained a contour plot as shown</w:t>
+      </w:r>
+    </w:p>
+    <w:p>
+      <w:pPr>
+        <w:keepNext/>
+        <w:spacing w:line="480" w:lineRule="auto"/>
+        <w:contextualSpacing/>
+        <w:jc w:val="both"/>
+      </w:pPr>
+      <w:r>
+        <w:rPr>
+          <w:rFonts w:cs="Times New Roman"/>
+          <w:noProof/>
+          <w:szCs w:val="24"/>
+        </w:rPr>
+        <w:drawing>
+          <wp:inline distT="0" distB="0" distL="0" distR="0">
+            <wp:extent cx="5334000" cy="4000500"/>
+            <wp:effectExtent l="0" t="0" r="0" b="0"/>
+            <wp:docPr id="18" name="Picture 18"/>
+            <wp:cNvGraphicFramePr>
+              <a:graphicFrameLocks xmlns:a="http://schemas.openxmlformats.org/drawingml/2006/main" noChangeAspect="1"/>
+            </wp:cNvGraphicFramePr>
+            <a:graphic xmlns:a="http://schemas.openxmlformats.org/drawingml/2006/main">
+              <a:graphicData uri="http://schemas.openxmlformats.org/drawingml/2006/picture">
+                <pic:pic xmlns:pic="http://schemas.openxmlformats.org/drawingml/2006/picture">
+                  <pic:nvPicPr>
+                    <pic:cNvPr id="18" name="Contour.jpg"/>
+                    <pic:cNvPicPr/>
+                  </pic:nvPicPr>
+                  <pic:blipFill>
+                    <a:blip r:embed="rId11">
+                      <a:extLst>
+                        <a:ext uri="{28A0092B-C50C-407E-A947-70E740481C1C}">
+                          <a14:useLocalDpi xmlns:a14="http://schemas.microsoft.com/office/drawing/2010/main" val="0"/>
+                        </a:ext>
+                      </a:extLst>
+                    </a:blip>
+                    <a:stretch>
+                      <a:fillRect/>
+                    </a:stretch>
+                  </pic:blipFill>
+                  <pic:spPr>
+                    <a:xfrm>
+                      <a:off x="0" y="0"/>
+                      <a:ext cx="5334000" cy="4000500"/>
+                    </a:xfrm>
+                    <a:prstGeom prst="rect">
+                      <a:avLst/>
+                    </a:prstGeom>
+                  </pic:spPr>
+                </pic:pic>
+              </a:graphicData>
+            </a:graphic>
+          </wp:inline>
+        </w:drawing>
+      </w:r>
+    </w:p>
+    <w:p>
+      <w:pPr>
+        <w:pStyle w:val="Caption"/>
+        <w:jc w:val="center"/>
+        <w:rPr>
+          <w:rFonts w:cs="Times New Roman"/>
+          <w:szCs w:val="24"/>
+        </w:rPr>
+      </w:pPr>
+      <w:r>
+        <w:t xml:space="preserve">Figure </w:t>
+      </w:r>
+      <w:r>
+        <w:fldChar w:fldCharType="begin"/>
+      </w:r>
+      <w:r>
+        <w:instrText xml:space="preserve"> SEQ Figure \* ARABIC </w:instrText>
+      </w:r>
+      <w:r>
+        <w:fldChar w:fldCharType="separate"/>
+      </w:r>
+      <w:r>
+        <w:rPr>
+          <w:noProof/>
+        </w:rPr>
+        <w:t>1</w:t>
+      </w:r>
+      <w:r>
+        <w:fldChar w:fldCharType="end"/>
+      </w:r>
+      <w:r>
+        <w:t>-Contour Plot</w:t>
+      </w:r>
+    </w:p>
+    <w:p>
+      <w:pPr>
+        <w:keepNext/>
+        <w:spacing w:line="480" w:lineRule="auto"/>
+        <w:contextualSpacing/>
+        <w:jc w:val="center"/>
+      </w:pPr>
+      <w:r>
+        <w:rPr>
+          <w:noProof/>
+        </w:rPr>
+        <w:lastRenderedPageBreak/>
+        <w:drawing>
+          <wp:inline distT="0" distB="0" distL="0" distR="0">
+            <wp:extent cx="5334000" cy="4000500"/>
+            <wp:effectExtent l="0" t="0" r="0" b="0"/>
+            <wp:docPr id="19" name="Picture 19"/>
+            <wp:cNvGraphicFramePr>
+              <a:graphicFrameLocks xmlns:a="http://schemas.openxmlformats.org/drawingml/2006/main" noChangeAspect="1"/>
+            </wp:cNvGraphicFramePr>
+            <a:graphic xmlns:a="http://schemas.openxmlformats.org/drawingml/2006/main">
+              <a:graphicData uri="http://schemas.openxmlformats.org/drawingml/2006/picture">
+                <pic:pic xmlns:pic="http://schemas.openxmlformats.org/drawingml/2006/picture">
+                  <pic:nvPicPr>
+                    <pic:cNvPr id="19" name="Surface.jpg"/>
+                    <pic:cNvPicPr/>
+                  </pic:nvPicPr>
+                  <pic:blipFill>
+                    <a:blip r:embed="rId12">
+                      <a:extLst>
+                        <a:ext uri="{28A0092B-C50C-407E-A947-70E740481C1C}">
+                          <a14:useLocalDpi xmlns:a14="http://schemas.microsoft.com/office/drawing/2010/main" val="0"/>
+                        </a:ext>
+                      </a:extLst>
+                    </a:blip>
+                    <a:stretch>
+                      <a:fillRect/>
+                    </a:stretch>
+                  </pic:blipFill>
+                  <pic:spPr>
+                    <a:xfrm>
+                      <a:off x="0" y="0"/>
+                      <a:ext cx="5334000" cy="4000500"/>
+                    </a:xfrm>
+                    <a:prstGeom prst="rect">
+                      <a:avLst/>
+                    </a:prstGeom>
+                  </pic:spPr>
+                </pic:pic>
+              </a:graphicData>
+            </a:graphic>
+          </wp:inline>
+        </w:drawing>
+      </w:r>
+    </w:p>
+    <w:p>
+      <w:pPr>
+        <w:pStyle w:val="Caption"/>
+        <w:jc w:val="center"/>
+      </w:pPr>
+      <w:r>
+        <w:t xml:space="preserve">Figure </w:t>
+      </w:r>
+      <w:r>
+        <w:fldChar w:fldCharType="begin"/>
+      </w:r>
+      <w:r>
+        <w:instrText xml:space="preserve"> SEQ Figure \* ARABIC </w:instrText>
+      </w:r>
+      <w:r>
+        <w:fldChar w:fldCharType="separate"/>
+      </w:r>
+      <w:r>
+        <w:rPr>
+          <w:noProof/>
+        </w:rPr>
+        <w:t>2</w:t>
+      </w:r>
+      <w:r>
+        <w:fldChar w:fldCharType="end"/>
+      </w:r>
+      <w:r>
+        <w:t>-Surface Plot</w:t>
+      </w:r>
+    </w:p>
+    <w:p/>
+    <w:p>
+      <w:pPr>
+        <w:pStyle w:val="Heading2"/>
+      </w:pPr>
+      <w:r>
+        <w:t>Parameters used in simulations</w:t>
+      </w:r>
       <w:bookmarkStart w:id="0" w:name="_GoBack"/>
       <w:bookmarkEnd w:id="0"/>
     </w:p>
+    <w:p>
+      <w:pPr>
+        <w:pStyle w:val="ListParagraph"/>
+        <w:numPr>
+          <w:ilvl w:val="0"/>
+          <w:numId w:val="2"/>
+        </w:numPr>
+      </w:pPr>
+      <w:r>
+        <w:t>Input Parameters</w:t>
+      </w:r>
+    </w:p>
+    <w:p>
+      <w:pPr>
+        <w:pStyle w:val="ListParagraph"/>
+        <w:numPr>
+          <w:ilvl w:val="1"/>
+          <w:numId w:val="2"/>
+        </w:numPr>
+      </w:pPr>
+      <w:r>
+        <w:t>Number of nodes n for n x n mesh size</w:t>
+      </w:r>
+    </w:p>
+    <w:p>
+      <w:pPr>
+        <w:pStyle w:val="ListParagraph"/>
+        <w:numPr>
+          <w:ilvl w:val="1"/>
+          <w:numId w:val="2"/>
+        </w:numPr>
+      </w:pPr>
+      <w:r>
+        <w:t>ax = ay = -</w:t>
+      </w:r>
+      <w:r>
+        <w:rPr>
+          <w:rFonts w:cs="Times New Roman"/>
+        </w:rPr>
+        <w:t>π</w:t>
+      </w:r>
+    </w:p>
+    <w:p>
+      <w:pPr>
+        <w:pStyle w:val="ListParagraph"/>
+        <w:numPr>
+          <w:ilvl w:val="1"/>
+          <w:numId w:val="2"/>
+        </w:numPr>
+      </w:pPr>
+      <w:proofErr w:type="spellStart"/>
+      <w:r>
+        <w:t>bx</w:t>
+      </w:r>
+      <w:proofErr w:type="spellEnd"/>
+      <w:r>
+        <w:t xml:space="preserve"> = by = </w:t>
+      </w:r>
+      <w:r>
+        <w:rPr>
+          <w:rFonts w:cs="Times New Roman"/>
+        </w:rPr>
+        <w:t>π</w:t>
+      </w:r>
+    </w:p>
+    <w:p>
+      <w:pPr>
+        <w:pStyle w:val="ListParagraph"/>
+        <w:numPr>
+          <w:ilvl w:val="1"/>
+          <w:numId w:val="2"/>
+        </w:numPr>
+      </w:pPr>
+      <w:r>
+        <w:rPr>
+          <w:rFonts w:cs="Times New Roman"/>
+        </w:rPr>
+        <w:t>Boundary Conditions as stated</w:t>
+      </w:r>
+    </w:p>
+    <w:p>
+      <w:pPr>
+        <w:pStyle w:val="ListParagraph"/>
+        <w:numPr>
+          <w:ilvl w:val="0"/>
+          <w:numId w:val="2"/>
+        </w:numPr>
+      </w:pPr>
+      <w:r>
+        <w:t>Output Parameters</w:t>
+      </w:r>
+    </w:p>
+    <w:p>
+      <w:pPr>
+        <w:pStyle w:val="ListParagraph"/>
+        <w:numPr>
+          <w:ilvl w:val="1"/>
+          <w:numId w:val="2"/>
+        </w:numPr>
+      </w:pPr>
+      <w:r>
+        <w:t>Number of iterations</w:t>
+      </w:r>
+    </w:p>
+    <w:p>
+      <w:pPr>
+        <w:pStyle w:val="ListParagraph"/>
+        <w:numPr>
+          <w:ilvl w:val="1"/>
+          <w:numId w:val="2"/>
+        </w:numPr>
+      </w:pPr>
+      <w:r>
+        <w:t>Elapsed time</w:t>
+      </w:r>
+    </w:p>
+    <w:p>
+      <w:pPr>
+        <w:pStyle w:val="ListParagraph"/>
+        <w:numPr>
+          <w:ilvl w:val="1"/>
+          <w:numId w:val="2"/>
+        </w:numPr>
+      </w:pPr>
+      <w:r>
+        <w:t>Mean of u (for grid independence)</w:t>
+      </w:r>
+    </w:p>
+    <w:p/>
+    <w:p/>
     <w:sectPr>
       <w:pgSz w:w="12240" w:h="15840"/>
       <w:pgMar w:top="1440" w:right="1440" w:bottom="1440" w:left="1440" w:header="720" w:footer="720" w:gutter="0"/>
@@ -2092,6 +3809,279 @@
     </w:sectPr>
   </w:body>
 </w:document>
+</file>
+
+<file path=word/numbering.xml><?xml version="1.0" encoding="utf-8"?>
+<w:numbering xmlns:wpc="http://schemas.microsoft.com/office/word/2010/wordprocessingCanvas" xmlns:mc="http://schemas.openxmlformats.org/markup-compatibility/2006" xmlns:o="urn:schemas-microsoft-com:office:office" xmlns:r="http://schemas.openxmlformats.org/officeDocument/2006/relationships" xmlns:m="http://schemas.openxmlformats.org/officeDocument/2006/math" xmlns:v="urn:schemas-microsoft-com:vml" xmlns:wp14="http://schemas.microsoft.com/office/word/2010/wordprocessingDrawing" xmlns:wp="http://schemas.openxmlformats.org/drawingml/2006/wordprocessingDrawing" xmlns:w10="urn:schemas-microsoft-com:office:word" xmlns:w="http://schemas.openxmlformats.org/wordprocessingml/2006/main" xmlns:w14="http://schemas.microsoft.com/office/word/2010/wordml" xmlns:w15="http://schemas.microsoft.com/office/word/2012/wordml" xmlns:wpg="http://schemas.microsoft.com/office/word/2010/wordprocessingGroup" xmlns:wpi="http://schemas.microsoft.com/office/word/2010/wordprocessingInk" xmlns:wne="http://schemas.microsoft.com/office/word/2006/wordml" xmlns:wps="http://schemas.microsoft.com/office/word/2010/wordprocessingShape" mc:Ignorable="w14 w15 wp14">
+  <w:abstractNum w:abstractNumId="0" w15:restartNumberingAfterBreak="0">
+    <w:nsid w:val="31374A25"/>
+    <w:multiLevelType w:val="multilevel"/>
+    <w:tmpl w:val="52D04CAC"/>
+    <w:lvl w:ilvl="0">
+      <w:start w:val="1"/>
+      <w:numFmt w:val="bullet"/>
+      <w:lvlText w:val=""/>
+      <w:lvlJc w:val="left"/>
+      <w:pPr>
+        <w:tabs>
+          <w:tab w:val="num" w:pos="720"/>
+        </w:tabs>
+        <w:ind w:left="720" w:hanging="360"/>
+      </w:pPr>
+      <w:rPr>
+        <w:rFonts w:ascii="Symbol" w:hAnsi="Symbol" w:hint="default"/>
+        <w:sz w:val="20"/>
+      </w:rPr>
+    </w:lvl>
+    <w:lvl w:ilvl="1" w:tentative="1">
+      <w:start w:val="1"/>
+      <w:numFmt w:val="bullet"/>
+      <w:lvlText w:val="o"/>
+      <w:lvlJc w:val="left"/>
+      <w:pPr>
+        <w:tabs>
+          <w:tab w:val="num" w:pos="1440"/>
+        </w:tabs>
+        <w:ind w:left="1440" w:hanging="360"/>
+      </w:pPr>
+      <w:rPr>
+        <w:rFonts w:ascii="Courier New" w:hAnsi="Courier New" w:hint="default"/>
+        <w:sz w:val="20"/>
+      </w:rPr>
+    </w:lvl>
+    <w:lvl w:ilvl="2" w:tentative="1">
+      <w:start w:val="1"/>
+      <w:numFmt w:val="bullet"/>
+      <w:lvlText w:val=""/>
+      <w:lvlJc w:val="left"/>
+      <w:pPr>
+        <w:tabs>
+          <w:tab w:val="num" w:pos="2160"/>
+        </w:tabs>
+        <w:ind w:left="2160" w:hanging="360"/>
+      </w:pPr>
+      <w:rPr>
+        <w:rFonts w:ascii="Wingdings" w:hAnsi="Wingdings" w:hint="default"/>
+        <w:sz w:val="20"/>
+      </w:rPr>
+    </w:lvl>
+    <w:lvl w:ilvl="3" w:tentative="1">
+      <w:start w:val="1"/>
+      <w:numFmt w:val="bullet"/>
+      <w:lvlText w:val=""/>
+      <w:lvlJc w:val="left"/>
+      <w:pPr>
+        <w:tabs>
+          <w:tab w:val="num" w:pos="2880"/>
+        </w:tabs>
+        <w:ind w:left="2880" w:hanging="360"/>
+      </w:pPr>
+      <w:rPr>
+        <w:rFonts w:ascii="Wingdings" w:hAnsi="Wingdings" w:hint="default"/>
+        <w:sz w:val="20"/>
+      </w:rPr>
+    </w:lvl>
+    <w:lvl w:ilvl="4" w:tentative="1">
+      <w:start w:val="1"/>
+      <w:numFmt w:val="bullet"/>
+      <w:lvlText w:val=""/>
+      <w:lvlJc w:val="left"/>
+      <w:pPr>
+        <w:tabs>
+          <w:tab w:val="num" w:pos="3600"/>
+        </w:tabs>
+        <w:ind w:left="3600" w:hanging="360"/>
+      </w:pPr>
+      <w:rPr>
+        <w:rFonts w:ascii="Wingdings" w:hAnsi="Wingdings" w:hint="default"/>
+        <w:sz w:val="20"/>
+      </w:rPr>
+    </w:lvl>
+    <w:lvl w:ilvl="5" w:tentative="1">
+      <w:start w:val="1"/>
+      <w:numFmt w:val="bullet"/>
+      <w:lvlText w:val=""/>
+      <w:lvlJc w:val="left"/>
+      <w:pPr>
+        <w:tabs>
+          <w:tab w:val="num" w:pos="4320"/>
+        </w:tabs>
+        <w:ind w:left="4320" w:hanging="360"/>
+      </w:pPr>
+      <w:rPr>
+        <w:rFonts w:ascii="Wingdings" w:hAnsi="Wingdings" w:hint="default"/>
+        <w:sz w:val="20"/>
+      </w:rPr>
+    </w:lvl>
+    <w:lvl w:ilvl="6" w:tentative="1">
+      <w:start w:val="1"/>
+      <w:numFmt w:val="bullet"/>
+      <w:lvlText w:val=""/>
+      <w:lvlJc w:val="left"/>
+      <w:pPr>
+        <w:tabs>
+          <w:tab w:val="num" w:pos="5040"/>
+        </w:tabs>
+        <w:ind w:left="5040" w:hanging="360"/>
+      </w:pPr>
+      <w:rPr>
+        <w:rFonts w:ascii="Wingdings" w:hAnsi="Wingdings" w:hint="default"/>
+        <w:sz w:val="20"/>
+      </w:rPr>
+    </w:lvl>
+    <w:lvl w:ilvl="7" w:tentative="1">
+      <w:start w:val="1"/>
+      <w:numFmt w:val="bullet"/>
+      <w:lvlText w:val=""/>
+      <w:lvlJc w:val="left"/>
+      <w:pPr>
+        <w:tabs>
+          <w:tab w:val="num" w:pos="5760"/>
+        </w:tabs>
+        <w:ind w:left="5760" w:hanging="360"/>
+      </w:pPr>
+      <w:rPr>
+        <w:rFonts w:ascii="Wingdings" w:hAnsi="Wingdings" w:hint="default"/>
+        <w:sz w:val="20"/>
+      </w:rPr>
+    </w:lvl>
+    <w:lvl w:ilvl="8" w:tentative="1">
+      <w:start w:val="1"/>
+      <w:numFmt w:val="bullet"/>
+      <w:lvlText w:val=""/>
+      <w:lvlJc w:val="left"/>
+      <w:pPr>
+        <w:tabs>
+          <w:tab w:val="num" w:pos="6480"/>
+        </w:tabs>
+        <w:ind w:left="6480" w:hanging="360"/>
+      </w:pPr>
+      <w:rPr>
+        <w:rFonts w:ascii="Wingdings" w:hAnsi="Wingdings" w:hint="default"/>
+        <w:sz w:val="20"/>
+      </w:rPr>
+    </w:lvl>
+  </w:abstractNum>
+  <w:abstractNum w:abstractNumId="1" w15:restartNumberingAfterBreak="0">
+    <w:nsid w:val="4C994EC2"/>
+    <w:multiLevelType w:val="hybridMultilevel"/>
+    <w:tmpl w:val="584A9680"/>
+    <w:lvl w:ilvl="0" w:tplc="04090001">
+      <w:start w:val="1"/>
+      <w:numFmt w:val="bullet"/>
+      <w:lvlText w:val=""/>
+      <w:lvlJc w:val="left"/>
+      <w:pPr>
+        <w:ind w:left="720" w:hanging="360"/>
+      </w:pPr>
+      <w:rPr>
+        <w:rFonts w:ascii="Symbol" w:hAnsi="Symbol" w:hint="default"/>
+      </w:rPr>
+    </w:lvl>
+    <w:lvl w:ilvl="1" w:tplc="04090003">
+      <w:start w:val="1"/>
+      <w:numFmt w:val="bullet"/>
+      <w:lvlText w:val="o"/>
+      <w:lvlJc w:val="left"/>
+      <w:pPr>
+        <w:ind w:left="1440" w:hanging="360"/>
+      </w:pPr>
+      <w:rPr>
+        <w:rFonts w:ascii="Courier New" w:hAnsi="Courier New" w:cs="Courier New" w:hint="default"/>
+      </w:rPr>
+    </w:lvl>
+    <w:lvl w:ilvl="2" w:tplc="04090005" w:tentative="1">
+      <w:start w:val="1"/>
+      <w:numFmt w:val="bullet"/>
+      <w:lvlText w:val=""/>
+      <w:lvlJc w:val="left"/>
+      <w:pPr>
+        <w:ind w:left="2160" w:hanging="360"/>
+      </w:pPr>
+      <w:rPr>
+        <w:rFonts w:ascii="Wingdings" w:hAnsi="Wingdings" w:hint="default"/>
+      </w:rPr>
+    </w:lvl>
+    <w:lvl w:ilvl="3" w:tplc="04090001" w:tentative="1">
+      <w:start w:val="1"/>
+      <w:numFmt w:val="bullet"/>
+      <w:lvlText w:val=""/>
+      <w:lvlJc w:val="left"/>
+      <w:pPr>
+        <w:ind w:left="2880" w:hanging="360"/>
+      </w:pPr>
+      <w:rPr>
+        <w:rFonts w:ascii="Symbol" w:hAnsi="Symbol" w:hint="default"/>
+      </w:rPr>
+    </w:lvl>
+    <w:lvl w:ilvl="4" w:tplc="04090003" w:tentative="1">
+      <w:start w:val="1"/>
+      <w:numFmt w:val="bullet"/>
+      <w:lvlText w:val="o"/>
+      <w:lvlJc w:val="left"/>
+      <w:pPr>
+        <w:ind w:left="3600" w:hanging="360"/>
+      </w:pPr>
+      <w:rPr>
+        <w:rFonts w:ascii="Courier New" w:hAnsi="Courier New" w:cs="Courier New" w:hint="default"/>
+      </w:rPr>
+    </w:lvl>
+    <w:lvl w:ilvl="5" w:tplc="04090005" w:tentative="1">
+      <w:start w:val="1"/>
+      <w:numFmt w:val="bullet"/>
+      <w:lvlText w:val=""/>
+      <w:lvlJc w:val="left"/>
+      <w:pPr>
+        <w:ind w:left="4320" w:hanging="360"/>
+      </w:pPr>
+      <w:rPr>
+        <w:rFonts w:ascii="Wingdings" w:hAnsi="Wingdings" w:hint="default"/>
+      </w:rPr>
+    </w:lvl>
+    <w:lvl w:ilvl="6" w:tplc="04090001" w:tentative="1">
+      <w:start w:val="1"/>
+      <w:numFmt w:val="bullet"/>
+      <w:lvlText w:val=""/>
+      <w:lvlJc w:val="left"/>
+      <w:pPr>
+        <w:ind w:left="5040" w:hanging="360"/>
+      </w:pPr>
+      <w:rPr>
+        <w:rFonts w:ascii="Symbol" w:hAnsi="Symbol" w:hint="default"/>
+      </w:rPr>
+    </w:lvl>
+    <w:lvl w:ilvl="7" w:tplc="04090003" w:tentative="1">
+      <w:start w:val="1"/>
+      <w:numFmt w:val="bullet"/>
+      <w:lvlText w:val="o"/>
+      <w:lvlJc w:val="left"/>
+      <w:pPr>
+        <w:ind w:left="5760" w:hanging="360"/>
+      </w:pPr>
+      <w:rPr>
+        <w:rFonts w:ascii="Courier New" w:hAnsi="Courier New" w:cs="Courier New" w:hint="default"/>
+      </w:rPr>
+    </w:lvl>
+    <w:lvl w:ilvl="8" w:tplc="04090005" w:tentative="1">
+      <w:start w:val="1"/>
+      <w:numFmt w:val="bullet"/>
+      <w:lvlText w:val=""/>
+      <w:lvlJc w:val="left"/>
+      <w:pPr>
+        <w:ind w:left="6480" w:hanging="360"/>
+      </w:pPr>
+      <w:rPr>
+        <w:rFonts w:ascii="Wingdings" w:hAnsi="Wingdings" w:hint="default"/>
+      </w:rPr>
+    </w:lvl>
+  </w:abstractNum>
+  <w:num w:numId="1">
+    <w:abstractNumId w:val="0"/>
+  </w:num>
+  <w:num w:numId="2">
+    <w:abstractNumId w:val="1"/>
+  </w:num>
+</w:numbering>
 </file>
 
 <file path=word/styles.xml><?xml version="1.0" encoding="utf-8"?>
@@ -2487,6 +4477,11 @@
   <w:style w:type="paragraph" w:default="1" w:styleId="Normal">
     <w:name w:val="Normal"/>
     <w:qFormat/>
+    <w:rsid w:val="00B02B1E"/>
+    <w:rPr>
+      <w:rFonts w:ascii="Times New Roman" w:hAnsi="Times New Roman"/>
+      <w:sz w:val="24"/>
+    </w:rPr>
   </w:style>
   <w:style w:type="paragraph" w:styleId="Heading1">
     <w:name w:val="heading 1"/>
@@ -2495,7 +4490,7 @@
     <w:link w:val="Heading1Char"/>
     <w:uiPriority w:val="9"/>
     <w:qFormat/>
-    <w:rsid w:val="00CC6855"/>
+    <w:rsid w:val="00B239A4"/>
     <w:pPr>
       <w:keepNext/>
       <w:keepLines/>
@@ -2503,7 +4498,7 @@
       <w:outlineLvl w:val="0"/>
     </w:pPr>
     <w:rPr>
-      <w:rFonts w:ascii="Arial" w:eastAsiaTheme="majorEastAsia" w:hAnsi="Arial" w:cstheme="majorBidi"/>
+      <w:rFonts w:eastAsiaTheme="majorEastAsia" w:cstheme="majorBidi"/>
       <w:color w:val="000000" w:themeColor="text1"/>
       <w:sz w:val="32"/>
       <w:szCs w:val="32"/>
@@ -2517,7 +4512,7 @@
     <w:uiPriority w:val="9"/>
     <w:unhideWhenUsed/>
     <w:qFormat/>
-    <w:rsid w:val="00CC6855"/>
+    <w:rsid w:val="00B239A4"/>
     <w:pPr>
       <w:keepNext/>
       <w:keepLines/>
@@ -2525,7 +4520,7 @@
       <w:outlineLvl w:val="1"/>
     </w:pPr>
     <w:rPr>
-      <w:rFonts w:ascii="Arial" w:eastAsiaTheme="majorEastAsia" w:hAnsi="Arial" w:cstheme="majorBidi"/>
+      <w:rFonts w:eastAsiaTheme="majorEastAsia" w:cstheme="majorBidi"/>
       <w:sz w:val="28"/>
       <w:szCs w:val="26"/>
     </w:rPr>
@@ -2548,14 +4543,12 @@
     <w:rPr>
       <w:rFonts w:asciiTheme="majorHAnsi" w:eastAsiaTheme="majorEastAsia" w:hAnsiTheme="majorHAnsi" w:cstheme="majorBidi"/>
       <w:color w:val="243F60" w:themeColor="accent1" w:themeShade="7F"/>
-      <w:sz w:val="24"/>
       <w:szCs w:val="24"/>
     </w:rPr>
   </w:style>
   <w:style w:type="character" w:default="1" w:styleId="DefaultParagraphFont">
     <w:name w:val="Default Paragraph Font"/>
     <w:uiPriority w:val="1"/>
-    <w:semiHidden/>
     <w:unhideWhenUsed/>
   </w:style>
   <w:style w:type="table" w:default="1" w:styleId="TableNormal">
@@ -2584,9 +4577,9 @@
     <w:basedOn w:val="DefaultParagraphFont"/>
     <w:link w:val="Heading1"/>
     <w:uiPriority w:val="9"/>
-    <w:rsid w:val="00CC6855"/>
+    <w:rsid w:val="00B239A4"/>
     <w:rPr>
-      <w:rFonts w:ascii="Arial" w:eastAsiaTheme="majorEastAsia" w:hAnsi="Arial" w:cstheme="majorBidi"/>
+      <w:rFonts w:ascii="Times New Roman" w:eastAsiaTheme="majorEastAsia" w:hAnsi="Times New Roman" w:cstheme="majorBidi"/>
       <w:color w:val="000000" w:themeColor="text1"/>
       <w:sz w:val="32"/>
       <w:szCs w:val="32"/>
@@ -2597,9 +4590,9 @@
     <w:basedOn w:val="DefaultParagraphFont"/>
     <w:link w:val="Heading2"/>
     <w:uiPriority w:val="9"/>
-    <w:rsid w:val="00CC6855"/>
+    <w:rsid w:val="00B239A4"/>
     <w:rPr>
-      <w:rFonts w:ascii="Arial" w:eastAsiaTheme="majorEastAsia" w:hAnsi="Arial" w:cstheme="majorBidi"/>
+      <w:rFonts w:ascii="Times New Roman" w:eastAsiaTheme="majorEastAsia" w:hAnsi="Times New Roman" w:cstheme="majorBidi"/>
       <w:sz w:val="28"/>
       <w:szCs w:val="26"/>
     </w:rPr>
@@ -2626,6 +4619,56 @@
     <w:rPr>
       <w:color w:val="808080"/>
     </w:rPr>
+  </w:style>
+  <w:style w:type="paragraph" w:styleId="NoSpacing">
+    <w:name w:val="No Spacing"/>
+    <w:uiPriority w:val="1"/>
+    <w:qFormat/>
+    <w:rsid w:val="00B239A4"/>
+    <w:pPr>
+      <w:spacing w:after="0" w:line="240" w:lineRule="auto"/>
+    </w:pPr>
+  </w:style>
+  <w:style w:type="character" w:styleId="Hyperlink">
+    <w:name w:val="Hyperlink"/>
+    <w:basedOn w:val="DefaultParagraphFont"/>
+    <w:uiPriority w:val="99"/>
+    <w:unhideWhenUsed/>
+    <w:rsid w:val="00D83465"/>
+    <w:rPr>
+      <w:color w:val="0000FF" w:themeColor="hyperlink"/>
+      <w:u w:val="single"/>
+    </w:rPr>
+  </w:style>
+  <w:style w:type="paragraph" w:styleId="Caption">
+    <w:name w:val="caption"/>
+    <w:basedOn w:val="Normal"/>
+    <w:next w:val="Normal"/>
+    <w:uiPriority w:val="35"/>
+    <w:unhideWhenUsed/>
+    <w:qFormat/>
+    <w:rsid w:val="00DB15DC"/>
+    <w:pPr>
+      <w:spacing w:line="240" w:lineRule="auto"/>
+    </w:pPr>
+    <w:rPr>
+      <w:i/>
+      <w:iCs/>
+      <w:color w:val="1F497D" w:themeColor="text2"/>
+      <w:sz w:val="18"/>
+      <w:szCs w:val="18"/>
+    </w:rPr>
+  </w:style>
+  <w:style w:type="paragraph" w:styleId="ListParagraph">
+    <w:name w:val="List Paragraph"/>
+    <w:basedOn w:val="Normal"/>
+    <w:uiPriority w:val="34"/>
+    <w:qFormat/>
+    <w:rsid w:val="00FE6C05"/>
+    <w:pPr>
+      <w:ind w:left="720"/>
+      <w:contextualSpacing/>
+    </w:pPr>
   </w:style>
 </w:styles>
 </file>

</xml_diff>

<commit_message>
Report Edit and Creating of Verification and Grid Convergence code
</commit_message>
<xml_diff>
--- a/doc/Report.docx
+++ b/doc/Report.docx
@@ -5263,13 +5263,1602 @@
       <w:r>
         <w:t>come to convergence. This is due to the need for every node to come within tolerance to be considered a satisfactory simulation run.</w:t>
       </w:r>
+    </w:p>
+    <w:p>
+      <w:pPr>
+        <w:pStyle w:val="Heading2"/>
+      </w:pPr>
+      <w:r>
+        <w:t>Verification</w:t>
+      </w:r>
+    </w:p>
+    <w:p/>
+    <w:p>
+      <w:r>
+        <w:tab/>
+        <w:t>In order to verify that the approximations are correct, a comparison of the error between results is done with a fixed iteration method, this method will demonstrate that as iteration for specific size of meshes increase, the accuracy in results will increase as well. For this part, Successive Over-Relaxation method will be used since it converges faster and a wider range of iterations are able to be used.</w:t>
+      </w:r>
+    </w:p>
+    <w:p/>
+    <w:tbl>
+      <w:tblPr>
+        <w:tblStyle w:val="GridTable1Light"/>
+        <w:tblW w:w="9544" w:type="dxa"/>
+        <w:tblLook w:val="04A0" w:firstRow="1" w:lastRow="0" w:firstColumn="1" w:lastColumn="0" w:noHBand="0" w:noVBand="1"/>
+      </w:tblPr>
+      <w:tblGrid>
+        <w:gridCol w:w="3180"/>
+        <w:gridCol w:w="3181"/>
+        <w:gridCol w:w="3183"/>
+      </w:tblGrid>
+      <w:tr>
+        <w:trPr>
+          <w:cnfStyle w:val="100000000000" w:firstRow="1" w:lastRow="0" w:firstColumn="0" w:lastColumn="0" w:oddVBand="0" w:evenVBand="0" w:oddHBand="0" w:evenHBand="0" w:firstRowFirstColumn="0" w:firstRowLastColumn="0" w:lastRowFirstColumn="0" w:lastRowLastColumn="0"/>
+          <w:trHeight w:val="291"/>
+        </w:trPr>
+        <w:tc>
+          <w:tcPr>
+            <w:cnfStyle w:val="001000000000" w:firstRow="0" w:lastRow="0" w:firstColumn="1" w:lastColumn="0" w:oddVBand="0" w:evenVBand="0" w:oddHBand="0" w:evenHBand="0" w:firstRowFirstColumn="0" w:firstRowLastColumn="0" w:lastRowFirstColumn="0" w:lastRowLastColumn="0"/>
+            <w:tcW w:w="9544" w:type="dxa"/>
+            <w:gridSpan w:val="3"/>
+          </w:tcPr>
+          <w:p>
+            <w:pPr>
+              <w:jc w:val="center"/>
+              <w:rPr>
+                <w:sz w:val="22"/>
+              </w:rPr>
+            </w:pPr>
+            <w:r>
+              <w:rPr>
+                <w:sz w:val="22"/>
+              </w:rPr>
+              <w:t>Mesh Size: 30</w:t>
+            </w:r>
+          </w:p>
+        </w:tc>
+      </w:tr>
+      <w:tr>
+        <w:trPr>
+          <w:trHeight w:val="273"/>
+        </w:trPr>
+        <w:tc>
+          <w:tcPr>
+            <w:cnfStyle w:val="001000000000" w:firstRow="0" w:lastRow="0" w:firstColumn="1" w:lastColumn="0" w:oddVBand="0" w:evenVBand="0" w:oddHBand="0" w:evenHBand="0" w:firstRowFirstColumn="0" w:firstRowLastColumn="0" w:lastRowFirstColumn="0" w:lastRowLastColumn="0"/>
+            <w:tcW w:w="3180" w:type="dxa"/>
+          </w:tcPr>
+          <w:p>
+            <w:pPr>
+              <w:rPr>
+                <w:sz w:val="22"/>
+              </w:rPr>
+            </w:pPr>
+            <w:r>
+              <w:rPr>
+                <w:sz w:val="22"/>
+              </w:rPr>
+              <w:t>Iterations</w:t>
+            </w:r>
+          </w:p>
+        </w:tc>
+        <w:tc>
+          <w:tcPr>
+            <w:tcW w:w="3181" w:type="dxa"/>
+          </w:tcPr>
+          <w:p>
+            <w:pPr>
+              <w:cnfStyle w:val="000000000000" w:firstRow="0" w:lastRow="0" w:firstColumn="0" w:lastColumn="0" w:oddVBand="0" w:evenVBand="0" w:oddHBand="0" w:evenHBand="0" w:firstRowFirstColumn="0" w:firstRowLastColumn="0" w:lastRowFirstColumn="0" w:lastRowLastColumn="0"/>
+              <w:rPr>
+                <w:b/>
+                <w:sz w:val="22"/>
+              </w:rPr>
+            </w:pPr>
+            <w:r>
+              <w:rPr>
+                <w:b/>
+                <w:sz w:val="22"/>
+              </w:rPr>
+              <w:t>Elapsed Time</w:t>
+            </w:r>
+          </w:p>
+        </w:tc>
+        <w:tc>
+          <w:tcPr>
+            <w:tcW w:w="3181" w:type="dxa"/>
+          </w:tcPr>
+          <w:p>
+            <w:pPr>
+              <w:cnfStyle w:val="000000000000" w:firstRow="0" w:lastRow="0" w:firstColumn="0" w:lastColumn="0" w:oddVBand="0" w:evenVBand="0" w:oddHBand="0" w:evenHBand="0" w:firstRowFirstColumn="0" w:firstRowLastColumn="0" w:lastRowFirstColumn="0" w:lastRowLastColumn="0"/>
+              <w:rPr>
+                <w:b/>
+                <w:sz w:val="22"/>
+              </w:rPr>
+            </w:pPr>
+            <w:r>
+              <w:rPr>
+                <w:b/>
+                <w:sz w:val="22"/>
+              </w:rPr>
+              <w:t>Error of u</w:t>
+            </w:r>
+            <w:r>
+              <w:rPr>
+                <w:b/>
+                <w:sz w:val="22"/>
+              </w:rPr>
+              <w:t>(</w:t>
+            </w:r>
+            <w:proofErr w:type="spellStart"/>
+            <w:r>
+              <w:rPr>
+                <w:b/>
+                <w:sz w:val="22"/>
+              </w:rPr>
+              <w:t>i</w:t>
+            </w:r>
+            <w:proofErr w:type="spellEnd"/>
+            <w:r>
+              <w:rPr>
+                <w:b/>
+                <w:sz w:val="22"/>
+              </w:rPr>
+              <w:t>) and u(i-1)</w:t>
+            </w:r>
+          </w:p>
+        </w:tc>
+      </w:tr>
+      <w:tr>
+        <w:trPr>
+          <w:trHeight w:val="291"/>
+        </w:trPr>
+        <w:tc>
+          <w:tcPr>
+            <w:cnfStyle w:val="001000000000" w:firstRow="0" w:lastRow="0" w:firstColumn="1" w:lastColumn="0" w:oddVBand="0" w:evenVBand="0" w:oddHBand="0" w:evenHBand="0" w:firstRowFirstColumn="0" w:firstRowLastColumn="0" w:lastRowFirstColumn="0" w:lastRowLastColumn="0"/>
+            <w:tcW w:w="3180" w:type="dxa"/>
+          </w:tcPr>
+          <w:p>
+            <w:pPr>
+              <w:rPr>
+                <w:sz w:val="22"/>
+              </w:rPr>
+            </w:pPr>
+            <w:r>
+              <w:rPr>
+                <w:sz w:val="22"/>
+              </w:rPr>
+              <w:t>10</w:t>
+            </w:r>
+          </w:p>
+        </w:tc>
+        <w:tc>
+          <w:tcPr>
+            <w:tcW w:w="3181" w:type="dxa"/>
+          </w:tcPr>
+          <w:p>
+            <w:pPr>
+              <w:cnfStyle w:val="000000000000" w:firstRow="0" w:lastRow="0" w:firstColumn="0" w:lastColumn="0" w:oddVBand="0" w:evenVBand="0" w:oddHBand="0" w:evenHBand="0" w:firstRowFirstColumn="0" w:firstRowLastColumn="0" w:lastRowFirstColumn="0" w:lastRowLastColumn="0"/>
+              <w:rPr>
+                <w:sz w:val="22"/>
+              </w:rPr>
+            </w:pPr>
+            <w:r>
+              <w:rPr>
+                <w:sz w:val="22"/>
+              </w:rPr>
+              <w:t>.007264</w:t>
+            </w:r>
+          </w:p>
+        </w:tc>
+        <w:tc>
+          <w:tcPr>
+            <w:tcW w:w="3181" w:type="dxa"/>
+          </w:tcPr>
+          <w:p>
+            <w:pPr>
+              <w:cnfStyle w:val="000000000000" w:firstRow="0" w:lastRow="0" w:firstColumn="0" w:lastColumn="0" w:oddVBand="0" w:evenVBand="0" w:oddHBand="0" w:evenHBand="0" w:firstRowFirstColumn="0" w:firstRowLastColumn="0" w:lastRowFirstColumn="0" w:lastRowLastColumn="0"/>
+              <w:rPr>
+                <w:sz w:val="22"/>
+              </w:rPr>
+            </w:pPr>
+            <w:r>
+              <w:rPr>
+                <w:sz w:val="22"/>
+              </w:rPr>
+              <w:t>5.4605</w:t>
+            </w:r>
+          </w:p>
+        </w:tc>
+      </w:tr>
+      <w:tr>
+        <w:trPr>
+          <w:trHeight w:val="273"/>
+        </w:trPr>
+        <w:tc>
+          <w:tcPr>
+            <w:cnfStyle w:val="001000000000" w:firstRow="0" w:lastRow="0" w:firstColumn="1" w:lastColumn="0" w:oddVBand="0" w:evenVBand="0" w:oddHBand="0" w:evenHBand="0" w:firstRowFirstColumn="0" w:firstRowLastColumn="0" w:lastRowFirstColumn="0" w:lastRowLastColumn="0"/>
+            <w:tcW w:w="3180" w:type="dxa"/>
+          </w:tcPr>
+          <w:p>
+            <w:pPr>
+              <w:rPr>
+                <w:sz w:val="22"/>
+              </w:rPr>
+            </w:pPr>
+            <w:r>
+              <w:rPr>
+                <w:sz w:val="22"/>
+              </w:rPr>
+              <w:t>100</w:t>
+            </w:r>
+          </w:p>
+        </w:tc>
+        <w:tc>
+          <w:tcPr>
+            <w:tcW w:w="3181" w:type="dxa"/>
+          </w:tcPr>
+          <w:p>
+            <w:pPr>
+              <w:cnfStyle w:val="000000000000" w:firstRow="0" w:lastRow="0" w:firstColumn="0" w:lastColumn="0" w:oddVBand="0" w:evenVBand="0" w:oddHBand="0" w:evenHBand="0" w:firstRowFirstColumn="0" w:firstRowLastColumn="0" w:lastRowFirstColumn="0" w:lastRowLastColumn="0"/>
+              <w:rPr>
+                <w:sz w:val="22"/>
+              </w:rPr>
+            </w:pPr>
+            <w:r>
+              <w:rPr>
+                <w:sz w:val="22"/>
+              </w:rPr>
+              <w:t>.013694</w:t>
+            </w:r>
+          </w:p>
+        </w:tc>
+        <w:tc>
+          <w:tcPr>
+            <w:tcW w:w="3181" w:type="dxa"/>
+          </w:tcPr>
+          <w:p>
+            <w:pPr>
+              <w:cnfStyle w:val="000000000000" w:firstRow="0" w:lastRow="0" w:firstColumn="0" w:lastColumn="0" w:oddVBand="0" w:evenVBand="0" w:oddHBand="0" w:evenHBand="0" w:firstRowFirstColumn="0" w:firstRowLastColumn="0" w:lastRowFirstColumn="0" w:lastRowLastColumn="0"/>
+              <w:rPr>
+                <w:sz w:val="22"/>
+              </w:rPr>
+            </w:pPr>
+            <w:r>
+              <w:rPr>
+                <w:sz w:val="22"/>
+              </w:rPr>
+              <w:t>9.6395e-01</w:t>
+            </w:r>
+          </w:p>
+        </w:tc>
+      </w:tr>
+      <w:tr>
+        <w:trPr>
+          <w:trHeight w:val="291"/>
+        </w:trPr>
+        <w:tc>
+          <w:tcPr>
+            <w:cnfStyle w:val="001000000000" w:firstRow="0" w:lastRow="0" w:firstColumn="1" w:lastColumn="0" w:oddVBand="0" w:evenVBand="0" w:oddHBand="0" w:evenHBand="0" w:firstRowFirstColumn="0" w:firstRowLastColumn="0" w:lastRowFirstColumn="0" w:lastRowLastColumn="0"/>
+            <w:tcW w:w="3180" w:type="dxa"/>
+          </w:tcPr>
+          <w:p>
+            <w:pPr>
+              <w:rPr>
+                <w:sz w:val="22"/>
+              </w:rPr>
+            </w:pPr>
+            <w:r>
+              <w:rPr>
+                <w:sz w:val="22"/>
+              </w:rPr>
+              <w:t>1000</w:t>
+            </w:r>
+          </w:p>
+        </w:tc>
+        <w:tc>
+          <w:tcPr>
+            <w:tcW w:w="3181" w:type="dxa"/>
+          </w:tcPr>
+          <w:p>
+            <w:pPr>
+              <w:cnfStyle w:val="000000000000" w:firstRow="0" w:lastRow="0" w:firstColumn="0" w:lastColumn="0" w:oddVBand="0" w:evenVBand="0" w:oddHBand="0" w:evenHBand="0" w:firstRowFirstColumn="0" w:firstRowLastColumn="0" w:lastRowFirstColumn="0" w:lastRowLastColumn="0"/>
+              <w:rPr>
+                <w:sz w:val="22"/>
+              </w:rPr>
+            </w:pPr>
+            <w:r>
+              <w:rPr>
+                <w:sz w:val="22"/>
+              </w:rPr>
+              <w:t>.085238</w:t>
+            </w:r>
+          </w:p>
+        </w:tc>
+        <w:tc>
+          <w:tcPr>
+            <w:tcW w:w="3181" w:type="dxa"/>
+          </w:tcPr>
+          <w:p>
+            <w:pPr>
+              <w:cnfStyle w:val="000000000000" w:firstRow="0" w:lastRow="0" w:firstColumn="0" w:lastColumn="0" w:oddVBand="0" w:evenVBand="0" w:oddHBand="0" w:evenHBand="0" w:firstRowFirstColumn="0" w:firstRowLastColumn="0" w:lastRowFirstColumn="0" w:lastRowLastColumn="0"/>
+              <w:rPr>
+                <w:sz w:val="22"/>
+              </w:rPr>
+            </w:pPr>
+            <w:r>
+              <w:rPr>
+                <w:sz w:val="22"/>
+              </w:rPr>
+              <w:t>8.6302e-05</w:t>
+            </w:r>
+          </w:p>
+        </w:tc>
+      </w:tr>
+      <w:tr>
+        <w:trPr>
+          <w:trHeight w:val="273"/>
+        </w:trPr>
+        <w:tc>
+          <w:tcPr>
+            <w:cnfStyle w:val="001000000000" w:firstRow="0" w:lastRow="0" w:firstColumn="1" w:lastColumn="0" w:oddVBand="0" w:evenVBand="0" w:oddHBand="0" w:evenHBand="0" w:firstRowFirstColumn="0" w:firstRowLastColumn="0" w:lastRowFirstColumn="0" w:lastRowLastColumn="0"/>
+            <w:tcW w:w="3180" w:type="dxa"/>
+          </w:tcPr>
+          <w:p>
+            <w:pPr>
+              <w:rPr>
+                <w:sz w:val="22"/>
+              </w:rPr>
+            </w:pPr>
+            <w:r>
+              <w:rPr>
+                <w:sz w:val="22"/>
+              </w:rPr>
+              <w:t>5000</w:t>
+            </w:r>
+          </w:p>
+        </w:tc>
+        <w:tc>
+          <w:tcPr>
+            <w:tcW w:w="3181" w:type="dxa"/>
+          </w:tcPr>
+          <w:p>
+            <w:pPr>
+              <w:cnfStyle w:val="000000000000" w:firstRow="0" w:lastRow="0" w:firstColumn="0" w:lastColumn="0" w:oddVBand="0" w:evenVBand="0" w:oddHBand="0" w:evenHBand="0" w:firstRowFirstColumn="0" w:firstRowLastColumn="0" w:lastRowFirstColumn="0" w:lastRowLastColumn="0"/>
+              <w:rPr>
+                <w:sz w:val="22"/>
+              </w:rPr>
+            </w:pPr>
+            <w:r>
+              <w:rPr>
+                <w:sz w:val="22"/>
+              </w:rPr>
+              <w:t>.405092</w:t>
+            </w:r>
+          </w:p>
+        </w:tc>
+        <w:tc>
+          <w:tcPr>
+            <w:tcW w:w="3181" w:type="dxa"/>
+          </w:tcPr>
+          <w:p>
+            <w:pPr>
+              <w:cnfStyle w:val="000000000000" w:firstRow="0" w:lastRow="0" w:firstColumn="0" w:lastColumn="0" w:oddVBand="0" w:evenVBand="0" w:oddHBand="0" w:evenHBand="0" w:firstRowFirstColumn="0" w:firstRowLastColumn="0" w:lastRowFirstColumn="0" w:lastRowLastColumn="0"/>
+              <w:rPr>
+                <w:sz w:val="22"/>
+              </w:rPr>
+            </w:pPr>
+            <w:r>
+              <w:rPr>
+                <w:sz w:val="22"/>
+              </w:rPr>
+              <w:t>-0.000</w:t>
+            </w:r>
+          </w:p>
+        </w:tc>
+      </w:tr>
+    </w:tbl>
+    <w:p/>
+    <w:tbl>
+      <w:tblPr>
+        <w:tblStyle w:val="GridTable1Light"/>
+        <w:tblW w:w="9634" w:type="dxa"/>
+        <w:tblLook w:val="04A0" w:firstRow="1" w:lastRow="0" w:firstColumn="1" w:lastColumn="0" w:noHBand="0" w:noVBand="1"/>
+      </w:tblPr>
+      <w:tblGrid>
+        <w:gridCol w:w="3210"/>
+        <w:gridCol w:w="3211"/>
+        <w:gridCol w:w="3213"/>
+      </w:tblGrid>
+      <w:tr>
+        <w:trPr>
+          <w:cnfStyle w:val="100000000000" w:firstRow="1" w:lastRow="0" w:firstColumn="0" w:lastColumn="0" w:oddVBand="0" w:evenVBand="0" w:oddHBand="0" w:evenHBand="0" w:firstRowFirstColumn="0" w:firstRowLastColumn="0" w:lastRowFirstColumn="0" w:lastRowLastColumn="0"/>
+          <w:trHeight w:val="275"/>
+        </w:trPr>
+        <w:tc>
+          <w:tcPr>
+            <w:cnfStyle w:val="001000000000" w:firstRow="0" w:lastRow="0" w:firstColumn="1" w:lastColumn="0" w:oddVBand="0" w:evenVBand="0" w:oddHBand="0" w:evenHBand="0" w:firstRowFirstColumn="0" w:firstRowLastColumn="0" w:lastRowFirstColumn="0" w:lastRowLastColumn="0"/>
+            <w:tcW w:w="9634" w:type="dxa"/>
+            <w:gridSpan w:val="3"/>
+          </w:tcPr>
+          <w:p>
+            <w:pPr>
+              <w:jc w:val="center"/>
+              <w:rPr>
+                <w:sz w:val="22"/>
+              </w:rPr>
+            </w:pPr>
+            <w:r>
+              <w:rPr>
+                <w:sz w:val="22"/>
+              </w:rPr>
+              <w:t xml:space="preserve">Mesh Size: </w:t>
+            </w:r>
+            <w:r>
+              <w:rPr>
+                <w:sz w:val="22"/>
+              </w:rPr>
+              <w:t>70</w:t>
+            </w:r>
+          </w:p>
+        </w:tc>
+      </w:tr>
+      <w:tr>
+        <w:trPr>
+          <w:trHeight w:val="259"/>
+        </w:trPr>
+        <w:tc>
+          <w:tcPr>
+            <w:cnfStyle w:val="001000000000" w:firstRow="0" w:lastRow="0" w:firstColumn="1" w:lastColumn="0" w:oddVBand="0" w:evenVBand="0" w:oddHBand="0" w:evenHBand="0" w:firstRowFirstColumn="0" w:firstRowLastColumn="0" w:lastRowFirstColumn="0" w:lastRowLastColumn="0"/>
+            <w:tcW w:w="3210" w:type="dxa"/>
+          </w:tcPr>
+          <w:p>
+            <w:pPr>
+              <w:rPr>
+                <w:sz w:val="22"/>
+              </w:rPr>
+            </w:pPr>
+            <w:r>
+              <w:rPr>
+                <w:sz w:val="22"/>
+              </w:rPr>
+              <w:t>Iterations</w:t>
+            </w:r>
+          </w:p>
+        </w:tc>
+        <w:tc>
+          <w:tcPr>
+            <w:tcW w:w="3211" w:type="dxa"/>
+          </w:tcPr>
+          <w:p>
+            <w:pPr>
+              <w:cnfStyle w:val="000000000000" w:firstRow="0" w:lastRow="0" w:firstColumn="0" w:lastColumn="0" w:oddVBand="0" w:evenVBand="0" w:oddHBand="0" w:evenHBand="0" w:firstRowFirstColumn="0" w:firstRowLastColumn="0" w:lastRowFirstColumn="0" w:lastRowLastColumn="0"/>
+              <w:rPr>
+                <w:b/>
+                <w:sz w:val="22"/>
+              </w:rPr>
+            </w:pPr>
+            <w:r>
+              <w:rPr>
+                <w:b/>
+                <w:sz w:val="22"/>
+              </w:rPr>
+              <w:t>Elapsed Time</w:t>
+            </w:r>
+          </w:p>
+        </w:tc>
+        <w:tc>
+          <w:tcPr>
+            <w:tcW w:w="3211" w:type="dxa"/>
+          </w:tcPr>
+          <w:p>
+            <w:pPr>
+              <w:cnfStyle w:val="000000000000" w:firstRow="0" w:lastRow="0" w:firstColumn="0" w:lastColumn="0" w:oddVBand="0" w:evenVBand="0" w:oddHBand="0" w:evenHBand="0" w:firstRowFirstColumn="0" w:firstRowLastColumn="0" w:lastRowFirstColumn="0" w:lastRowLastColumn="0"/>
+              <w:rPr>
+                <w:b/>
+                <w:sz w:val="22"/>
+              </w:rPr>
+            </w:pPr>
+            <w:r>
+              <w:rPr>
+                <w:b/>
+                <w:sz w:val="22"/>
+              </w:rPr>
+              <w:t>Error of u</w:t>
+            </w:r>
+            <w:r>
+              <w:rPr>
+                <w:b/>
+                <w:sz w:val="22"/>
+              </w:rPr>
+              <w:t>(</w:t>
+            </w:r>
+            <w:proofErr w:type="spellStart"/>
+            <w:r>
+              <w:rPr>
+                <w:b/>
+                <w:sz w:val="22"/>
+              </w:rPr>
+              <w:t>i</w:t>
+            </w:r>
+            <w:proofErr w:type="spellEnd"/>
+            <w:r>
+              <w:rPr>
+                <w:b/>
+                <w:sz w:val="22"/>
+              </w:rPr>
+              <w:t>) and u(i-1)</w:t>
+            </w:r>
+          </w:p>
+        </w:tc>
+      </w:tr>
+      <w:tr>
+        <w:trPr>
+          <w:trHeight w:val="275"/>
+        </w:trPr>
+        <w:tc>
+          <w:tcPr>
+            <w:cnfStyle w:val="001000000000" w:firstRow="0" w:lastRow="0" w:firstColumn="1" w:lastColumn="0" w:oddVBand="0" w:evenVBand="0" w:oddHBand="0" w:evenHBand="0" w:firstRowFirstColumn="0" w:firstRowLastColumn="0" w:lastRowFirstColumn="0" w:lastRowLastColumn="0"/>
+            <w:tcW w:w="3210" w:type="dxa"/>
+          </w:tcPr>
+          <w:p>
+            <w:pPr>
+              <w:rPr>
+                <w:sz w:val="22"/>
+              </w:rPr>
+            </w:pPr>
+            <w:r>
+              <w:rPr>
+                <w:sz w:val="22"/>
+              </w:rPr>
+              <w:t>10</w:t>
+            </w:r>
+          </w:p>
+        </w:tc>
+        <w:tc>
+          <w:tcPr>
+            <w:tcW w:w="3211" w:type="dxa"/>
+          </w:tcPr>
+          <w:p>
+            <w:pPr>
+              <w:cnfStyle w:val="000000000000" w:firstRow="0" w:lastRow="0" w:firstColumn="0" w:lastColumn="0" w:oddVBand="0" w:evenVBand="0" w:oddHBand="0" w:evenHBand="0" w:firstRowFirstColumn="0" w:firstRowLastColumn="0" w:lastRowFirstColumn="0" w:lastRowLastColumn="0"/>
+              <w:rPr>
+                <w:sz w:val="22"/>
+              </w:rPr>
+            </w:pPr>
+            <w:r>
+              <w:rPr>
+                <w:sz w:val="22"/>
+              </w:rPr>
+              <w:t>.010761</w:t>
+            </w:r>
+          </w:p>
+        </w:tc>
+        <w:tc>
+          <w:tcPr>
+            <w:tcW w:w="3211" w:type="dxa"/>
+          </w:tcPr>
+          <w:p>
+            <w:pPr>
+              <w:cnfStyle w:val="000000000000" w:firstRow="0" w:lastRow="0" w:firstColumn="0" w:lastColumn="0" w:oddVBand="0" w:evenVBand="0" w:oddHBand="0" w:evenHBand="0" w:firstRowFirstColumn="0" w:firstRowLastColumn="0" w:lastRowFirstColumn="0" w:lastRowLastColumn="0"/>
+              <w:rPr>
+                <w:sz w:val="22"/>
+              </w:rPr>
+            </w:pPr>
+            <w:r>
+              <w:rPr>
+                <w:sz w:val="22"/>
+              </w:rPr>
+              <w:t>2.2038e01</w:t>
+            </w:r>
+          </w:p>
+        </w:tc>
+      </w:tr>
+      <w:tr>
+        <w:trPr>
+          <w:trHeight w:val="259"/>
+        </w:trPr>
+        <w:tc>
+          <w:tcPr>
+            <w:cnfStyle w:val="001000000000" w:firstRow="0" w:lastRow="0" w:firstColumn="1" w:lastColumn="0" w:oddVBand="0" w:evenVBand="0" w:oddHBand="0" w:evenHBand="0" w:firstRowFirstColumn="0" w:firstRowLastColumn="0" w:lastRowFirstColumn="0" w:lastRowLastColumn="0"/>
+            <w:tcW w:w="3210" w:type="dxa"/>
+          </w:tcPr>
+          <w:p>
+            <w:pPr>
+              <w:rPr>
+                <w:sz w:val="22"/>
+              </w:rPr>
+            </w:pPr>
+            <w:r>
+              <w:rPr>
+                <w:sz w:val="22"/>
+              </w:rPr>
+              <w:t>100</w:t>
+            </w:r>
+          </w:p>
+        </w:tc>
+        <w:tc>
+          <w:tcPr>
+            <w:tcW w:w="3211" w:type="dxa"/>
+          </w:tcPr>
+          <w:p>
+            <w:pPr>
+              <w:cnfStyle w:val="000000000000" w:firstRow="0" w:lastRow="0" w:firstColumn="0" w:lastColumn="0" w:oddVBand="0" w:evenVBand="0" w:oddHBand="0" w:evenHBand="0" w:firstRowFirstColumn="0" w:firstRowLastColumn="0" w:lastRowFirstColumn="0" w:lastRowLastColumn="0"/>
+              <w:rPr>
+                <w:sz w:val="22"/>
+              </w:rPr>
+            </w:pPr>
+            <w:r>
+              <w:rPr>
+                <w:sz w:val="22"/>
+              </w:rPr>
+              <w:t>.054540</w:t>
+            </w:r>
+          </w:p>
+        </w:tc>
+        <w:tc>
+          <w:tcPr>
+            <w:tcW w:w="3211" w:type="dxa"/>
+          </w:tcPr>
+          <w:p>
+            <w:pPr>
+              <w:cnfStyle w:val="000000000000" w:firstRow="0" w:lastRow="0" w:firstColumn="0" w:lastColumn="0" w:oddVBand="0" w:evenVBand="0" w:oddHBand="0" w:evenHBand="0" w:firstRowFirstColumn="0" w:firstRowLastColumn="0" w:lastRowFirstColumn="0" w:lastRowLastColumn="0"/>
+              <w:rPr>
+                <w:sz w:val="22"/>
+              </w:rPr>
+            </w:pPr>
+            <w:r>
+              <w:rPr>
+                <w:sz w:val="22"/>
+              </w:rPr>
+              <w:t>3.9100e00</w:t>
+            </w:r>
+          </w:p>
+        </w:tc>
+      </w:tr>
+      <w:tr>
+        <w:trPr>
+          <w:trHeight w:val="275"/>
+        </w:trPr>
+        <w:tc>
+          <w:tcPr>
+            <w:cnfStyle w:val="001000000000" w:firstRow="0" w:lastRow="0" w:firstColumn="1" w:lastColumn="0" w:oddVBand="0" w:evenVBand="0" w:oddHBand="0" w:evenHBand="0" w:firstRowFirstColumn="0" w:firstRowLastColumn="0" w:lastRowFirstColumn="0" w:lastRowLastColumn="0"/>
+            <w:tcW w:w="3210" w:type="dxa"/>
+          </w:tcPr>
+          <w:p>
+            <w:pPr>
+              <w:rPr>
+                <w:sz w:val="22"/>
+              </w:rPr>
+            </w:pPr>
+            <w:r>
+              <w:rPr>
+                <w:sz w:val="22"/>
+              </w:rPr>
+              <w:t>1000</w:t>
+            </w:r>
+          </w:p>
+        </w:tc>
+        <w:tc>
+          <w:tcPr>
+            <w:tcW w:w="3211" w:type="dxa"/>
+          </w:tcPr>
+          <w:p>
+            <w:pPr>
+              <w:cnfStyle w:val="000000000000" w:firstRow="0" w:lastRow="0" w:firstColumn="0" w:lastColumn="0" w:oddVBand="0" w:evenVBand="0" w:oddHBand="0" w:evenHBand="0" w:firstRowFirstColumn="0" w:firstRowLastColumn="0" w:lastRowFirstColumn="0" w:lastRowLastColumn="0"/>
+              <w:rPr>
+                <w:sz w:val="22"/>
+              </w:rPr>
+            </w:pPr>
+            <w:r>
+              <w:rPr>
+                <w:sz w:val="22"/>
+              </w:rPr>
+              <w:t>.487224</w:t>
+            </w:r>
+          </w:p>
+        </w:tc>
+        <w:tc>
+          <w:tcPr>
+            <w:tcW w:w="3211" w:type="dxa"/>
+          </w:tcPr>
+          <w:p>
+            <w:pPr>
+              <w:cnfStyle w:val="000000000000" w:firstRow="0" w:lastRow="0" w:firstColumn="0" w:lastColumn="0" w:oddVBand="0" w:evenVBand="0" w:oddHBand="0" w:evenHBand="0" w:firstRowFirstColumn="0" w:firstRowLastColumn="0" w:lastRowFirstColumn="0" w:lastRowLastColumn="0"/>
+              <w:rPr>
+                <w:sz w:val="22"/>
+              </w:rPr>
+            </w:pPr>
+            <w:r>
+              <w:rPr>
+                <w:sz w:val="22"/>
+              </w:rPr>
+              <w:t>1.5703e01</w:t>
+            </w:r>
+          </w:p>
+        </w:tc>
+      </w:tr>
+      <w:tr>
+        <w:trPr>
+          <w:trHeight w:val="275"/>
+        </w:trPr>
+        <w:tc>
+          <w:tcPr>
+            <w:cnfStyle w:val="001000000000" w:firstRow="0" w:lastRow="0" w:firstColumn="1" w:lastColumn="0" w:oddVBand="0" w:evenVBand="0" w:oddHBand="0" w:evenHBand="0" w:firstRowFirstColumn="0" w:firstRowLastColumn="0" w:lastRowFirstColumn="0" w:lastRowLastColumn="0"/>
+            <w:tcW w:w="3210" w:type="dxa"/>
+          </w:tcPr>
+          <w:p>
+            <w:pPr>
+              <w:rPr>
+                <w:sz w:val="22"/>
+              </w:rPr>
+            </w:pPr>
+            <w:r>
+              <w:rPr>
+                <w:sz w:val="22"/>
+              </w:rPr>
+              <w:t>5000</w:t>
+            </w:r>
+          </w:p>
+        </w:tc>
+        <w:tc>
+          <w:tcPr>
+            <w:tcW w:w="3211" w:type="dxa"/>
+          </w:tcPr>
+          <w:p>
+            <w:pPr>
+              <w:cnfStyle w:val="000000000000" w:firstRow="0" w:lastRow="0" w:firstColumn="0" w:lastColumn="0" w:oddVBand="0" w:evenVBand="0" w:oddHBand="0" w:evenHBand="0" w:firstRowFirstColumn="0" w:firstRowLastColumn="0" w:lastRowFirstColumn="0" w:lastRowLastColumn="0"/>
+              <w:rPr>
+                <w:sz w:val="22"/>
+              </w:rPr>
+            </w:pPr>
+            <w:r>
+              <w:rPr>
+                <w:sz w:val="22"/>
+              </w:rPr>
+              <w:t>2.424058</w:t>
+            </w:r>
+          </w:p>
+        </w:tc>
+        <w:tc>
+          <w:tcPr>
+            <w:tcW w:w="3211" w:type="dxa"/>
+          </w:tcPr>
+          <w:p>
+            <w:pPr>
+              <w:cnfStyle w:val="000000000000" w:firstRow="0" w:lastRow="0" w:firstColumn="0" w:lastColumn="0" w:oddVBand="0" w:evenVBand="0" w:oddHBand="0" w:evenHBand="0" w:firstRowFirstColumn="0" w:firstRowLastColumn="0" w:lastRowFirstColumn="0" w:lastRowLastColumn="0"/>
+              <w:rPr>
+                <w:sz w:val="22"/>
+              </w:rPr>
+            </w:pPr>
+            <w:r>
+              <w:rPr>
+                <w:sz w:val="22"/>
+              </w:rPr>
+              <w:t>3.9048e-04</w:t>
+            </w:r>
+          </w:p>
+        </w:tc>
+      </w:tr>
+      <w:tr>
+        <w:trPr>
+          <w:trHeight w:val="259"/>
+        </w:trPr>
+        <w:tc>
+          <w:tcPr>
+            <w:cnfStyle w:val="001000000000" w:firstRow="0" w:lastRow="0" w:firstColumn="1" w:lastColumn="0" w:oddVBand="0" w:evenVBand="0" w:oddHBand="0" w:evenHBand="0" w:firstRowFirstColumn="0" w:firstRowLastColumn="0" w:lastRowFirstColumn="0" w:lastRowLastColumn="0"/>
+            <w:tcW w:w="3210" w:type="dxa"/>
+          </w:tcPr>
+          <w:p>
+            <w:pPr>
+              <w:rPr>
+                <w:sz w:val="22"/>
+              </w:rPr>
+            </w:pPr>
+            <w:r>
+              <w:rPr>
+                <w:sz w:val="22"/>
+              </w:rPr>
+              <w:t>10000</w:t>
+            </w:r>
+          </w:p>
+        </w:tc>
+        <w:tc>
+          <w:tcPr>
+            <w:tcW w:w="3211" w:type="dxa"/>
+          </w:tcPr>
+          <w:p>
+            <w:pPr>
+              <w:cnfStyle w:val="000000000000" w:firstRow="0" w:lastRow="0" w:firstColumn="0" w:lastColumn="0" w:oddVBand="0" w:evenVBand="0" w:oddHBand="0" w:evenHBand="0" w:firstRowFirstColumn="0" w:firstRowLastColumn="0" w:lastRowFirstColumn="0" w:lastRowLastColumn="0"/>
+              <w:rPr>
+                <w:sz w:val="22"/>
+              </w:rPr>
+            </w:pPr>
+            <w:r>
+              <w:rPr>
+                <w:sz w:val="22"/>
+              </w:rPr>
+              <w:t>4.695324</w:t>
+            </w:r>
+          </w:p>
+        </w:tc>
+        <w:tc>
+          <w:tcPr>
+            <w:tcW w:w="3211" w:type="dxa"/>
+          </w:tcPr>
+          <w:p>
+            <w:pPr>
+              <w:cnfStyle w:val="000000000000" w:firstRow="0" w:lastRow="0" w:firstColumn="0" w:lastColumn="0" w:oddVBand="0" w:evenVBand="0" w:oddHBand="0" w:evenHBand="0" w:firstRowFirstColumn="0" w:firstRowLastColumn="0" w:lastRowFirstColumn="0" w:lastRowLastColumn="0"/>
+              <w:rPr>
+                <w:sz w:val="22"/>
+              </w:rPr>
+            </w:pPr>
+            <w:r>
+              <w:rPr>
+                <w:sz w:val="22"/>
+              </w:rPr>
+              <w:t>7.4827e-07</w:t>
+            </w:r>
+          </w:p>
+        </w:tc>
+      </w:tr>
+    </w:tbl>
+    <w:p>
+      <w:pPr>
+        <w:spacing w:line="480" w:lineRule="auto"/>
+      </w:pPr>
+    </w:p>
+    <w:tbl>
+      <w:tblPr>
+        <w:tblStyle w:val="GridTable1Light"/>
+        <w:tblW w:w="9664" w:type="dxa"/>
+        <w:tblLook w:val="04A0" w:firstRow="1" w:lastRow="0" w:firstColumn="1" w:lastColumn="0" w:noHBand="0" w:noVBand="1"/>
+      </w:tblPr>
+      <w:tblGrid>
+        <w:gridCol w:w="3220"/>
+        <w:gridCol w:w="3221"/>
+        <w:gridCol w:w="3223"/>
+      </w:tblGrid>
+      <w:tr>
+        <w:trPr>
+          <w:cnfStyle w:val="100000000000" w:firstRow="1" w:lastRow="0" w:firstColumn="0" w:lastColumn="0" w:oddVBand="0" w:evenVBand="0" w:oddHBand="0" w:evenHBand="0" w:firstRowFirstColumn="0" w:firstRowLastColumn="0" w:lastRowFirstColumn="0" w:lastRowLastColumn="0"/>
+          <w:trHeight w:val="279"/>
+        </w:trPr>
+        <w:tc>
+          <w:tcPr>
+            <w:cnfStyle w:val="001000000000" w:firstRow="0" w:lastRow="0" w:firstColumn="1" w:lastColumn="0" w:oddVBand="0" w:evenVBand="0" w:oddHBand="0" w:evenHBand="0" w:firstRowFirstColumn="0" w:firstRowLastColumn="0" w:lastRowFirstColumn="0" w:lastRowLastColumn="0"/>
+            <w:tcW w:w="9664" w:type="dxa"/>
+            <w:gridSpan w:val="3"/>
+          </w:tcPr>
+          <w:p>
+            <w:pPr>
+              <w:jc w:val="center"/>
+              <w:rPr>
+                <w:sz w:val="22"/>
+              </w:rPr>
+            </w:pPr>
+            <w:r>
+              <w:rPr>
+                <w:sz w:val="22"/>
+              </w:rPr>
+              <w:t xml:space="preserve">Mesh Size: </w:t>
+            </w:r>
+            <w:r>
+              <w:rPr>
+                <w:sz w:val="22"/>
+              </w:rPr>
+              <w:t>200</w:t>
+            </w:r>
+          </w:p>
+        </w:tc>
+      </w:tr>
+      <w:tr>
+        <w:trPr>
+          <w:trHeight w:val="262"/>
+        </w:trPr>
+        <w:tc>
+          <w:tcPr>
+            <w:cnfStyle w:val="001000000000" w:firstRow="0" w:lastRow="0" w:firstColumn="1" w:lastColumn="0" w:oddVBand="0" w:evenVBand="0" w:oddHBand="0" w:evenHBand="0" w:firstRowFirstColumn="0" w:firstRowLastColumn="0" w:lastRowFirstColumn="0" w:lastRowLastColumn="0"/>
+            <w:tcW w:w="3220" w:type="dxa"/>
+          </w:tcPr>
+          <w:p>
+            <w:pPr>
+              <w:rPr>
+                <w:sz w:val="22"/>
+              </w:rPr>
+            </w:pPr>
+            <w:r>
+              <w:rPr>
+                <w:sz w:val="22"/>
+              </w:rPr>
+              <w:t>Iterations</w:t>
+            </w:r>
+          </w:p>
+        </w:tc>
+        <w:tc>
+          <w:tcPr>
+            <w:tcW w:w="3221" w:type="dxa"/>
+          </w:tcPr>
+          <w:p>
+            <w:pPr>
+              <w:cnfStyle w:val="000000000000" w:firstRow="0" w:lastRow="0" w:firstColumn="0" w:lastColumn="0" w:oddVBand="0" w:evenVBand="0" w:oddHBand="0" w:evenHBand="0" w:firstRowFirstColumn="0" w:firstRowLastColumn="0" w:lastRowFirstColumn="0" w:lastRowLastColumn="0"/>
+              <w:rPr>
+                <w:b/>
+                <w:sz w:val="22"/>
+              </w:rPr>
+            </w:pPr>
+            <w:r>
+              <w:rPr>
+                <w:b/>
+                <w:sz w:val="22"/>
+              </w:rPr>
+              <w:t>Elapsed Time</w:t>
+            </w:r>
+          </w:p>
+        </w:tc>
+        <w:tc>
+          <w:tcPr>
+            <w:tcW w:w="3221" w:type="dxa"/>
+          </w:tcPr>
+          <w:p>
+            <w:pPr>
+              <w:cnfStyle w:val="000000000000" w:firstRow="0" w:lastRow="0" w:firstColumn="0" w:lastColumn="0" w:oddVBand="0" w:evenVBand="0" w:oddHBand="0" w:evenHBand="0" w:firstRowFirstColumn="0" w:firstRowLastColumn="0" w:lastRowFirstColumn="0" w:lastRowLastColumn="0"/>
+              <w:rPr>
+                <w:b/>
+                <w:sz w:val="22"/>
+              </w:rPr>
+            </w:pPr>
+            <w:r>
+              <w:rPr>
+                <w:b/>
+                <w:sz w:val="22"/>
+              </w:rPr>
+              <w:t>Error of u</w:t>
+            </w:r>
+            <w:r>
+              <w:rPr>
+                <w:b/>
+                <w:sz w:val="22"/>
+              </w:rPr>
+              <w:t>(</w:t>
+            </w:r>
+            <w:proofErr w:type="spellStart"/>
+            <w:r>
+              <w:rPr>
+                <w:b/>
+                <w:sz w:val="22"/>
+              </w:rPr>
+              <w:t>i</w:t>
+            </w:r>
+            <w:proofErr w:type="spellEnd"/>
+            <w:r>
+              <w:rPr>
+                <w:b/>
+                <w:sz w:val="22"/>
+              </w:rPr>
+              <w:t>) and u(i-1)</w:t>
+            </w:r>
+          </w:p>
+        </w:tc>
+      </w:tr>
+      <w:tr>
+        <w:trPr>
+          <w:trHeight w:val="279"/>
+        </w:trPr>
+        <w:tc>
+          <w:tcPr>
+            <w:cnfStyle w:val="001000000000" w:firstRow="0" w:lastRow="0" w:firstColumn="1" w:lastColumn="0" w:oddVBand="0" w:evenVBand="0" w:oddHBand="0" w:evenHBand="0" w:firstRowFirstColumn="0" w:firstRowLastColumn="0" w:lastRowFirstColumn="0" w:lastRowLastColumn="0"/>
+            <w:tcW w:w="3220" w:type="dxa"/>
+          </w:tcPr>
+          <w:p>
+            <w:pPr>
+              <w:rPr>
+                <w:sz w:val="22"/>
+              </w:rPr>
+            </w:pPr>
+            <w:r>
+              <w:rPr>
+                <w:sz w:val="22"/>
+              </w:rPr>
+              <w:t>10</w:t>
+            </w:r>
+            <w:r>
+              <w:rPr>
+                <w:sz w:val="22"/>
+              </w:rPr>
+              <w:t>0</w:t>
+            </w:r>
+          </w:p>
+        </w:tc>
+        <w:tc>
+          <w:tcPr>
+            <w:tcW w:w="3221" w:type="dxa"/>
+          </w:tcPr>
+          <w:p>
+            <w:pPr>
+              <w:cnfStyle w:val="000000000000" w:firstRow="0" w:lastRow="0" w:firstColumn="0" w:lastColumn="0" w:oddVBand="0" w:evenVBand="0" w:oddHBand="0" w:evenHBand="0" w:firstRowFirstColumn="0" w:firstRowLastColumn="0" w:lastRowFirstColumn="0" w:lastRowLastColumn="0"/>
+              <w:rPr>
+                <w:sz w:val="22"/>
+              </w:rPr>
+            </w:pPr>
+            <w:r>
+              <w:rPr>
+                <w:sz w:val="22"/>
+              </w:rPr>
+              <w:t>.402067</w:t>
+            </w:r>
+          </w:p>
+        </w:tc>
+        <w:tc>
+          <w:tcPr>
+            <w:tcW w:w="3221" w:type="dxa"/>
+          </w:tcPr>
+          <w:p>
+            <w:pPr>
+              <w:cnfStyle w:val="000000000000" w:firstRow="0" w:lastRow="0" w:firstColumn="0" w:lastColumn="0" w:oddVBand="0" w:evenVBand="0" w:oddHBand="0" w:evenHBand="0" w:firstRowFirstColumn="0" w:firstRowLastColumn="0" w:lastRowFirstColumn="0" w:lastRowLastColumn="0"/>
+              <w:rPr>
+                <w:sz w:val="22"/>
+              </w:rPr>
+            </w:pPr>
+            <w:r>
+              <w:rPr>
+                <w:sz w:val="22"/>
+              </w:rPr>
+              <w:t>3.0773e01</w:t>
+            </w:r>
+          </w:p>
+        </w:tc>
+      </w:tr>
+      <w:tr>
+        <w:trPr>
+          <w:trHeight w:val="262"/>
+        </w:trPr>
+        <w:tc>
+          <w:tcPr>
+            <w:cnfStyle w:val="001000000000" w:firstRow="0" w:lastRow="0" w:firstColumn="1" w:lastColumn="0" w:oddVBand="0" w:evenVBand="0" w:oddHBand="0" w:evenHBand="0" w:firstRowFirstColumn="0" w:firstRowLastColumn="0" w:lastRowFirstColumn="0" w:lastRowLastColumn="0"/>
+            <w:tcW w:w="3220" w:type="dxa"/>
+          </w:tcPr>
+          <w:p>
+            <w:pPr>
+              <w:rPr>
+                <w:sz w:val="22"/>
+              </w:rPr>
+            </w:pPr>
+            <w:r>
+              <w:rPr>
+                <w:sz w:val="22"/>
+              </w:rPr>
+              <w:t>100</w:t>
+            </w:r>
+            <w:r>
+              <w:rPr>
+                <w:sz w:val="22"/>
+              </w:rPr>
+              <w:t>0</w:t>
+            </w:r>
+          </w:p>
+        </w:tc>
+        <w:tc>
+          <w:tcPr>
+            <w:tcW w:w="3221" w:type="dxa"/>
+          </w:tcPr>
+          <w:p>
+            <w:pPr>
+              <w:cnfStyle w:val="000000000000" w:firstRow="0" w:lastRow="0" w:firstColumn="0" w:lastColumn="0" w:oddVBand="0" w:evenVBand="0" w:oddHBand="0" w:evenHBand="0" w:firstRowFirstColumn="0" w:firstRowLastColumn="0" w:lastRowFirstColumn="0" w:lastRowLastColumn="0"/>
+              <w:rPr>
+                <w:sz w:val="22"/>
+              </w:rPr>
+            </w:pPr>
+            <w:r>
+              <w:rPr>
+                <w:sz w:val="22"/>
+              </w:rPr>
+              <w:t>4.010405</w:t>
+            </w:r>
+          </w:p>
+        </w:tc>
+        <w:tc>
+          <w:tcPr>
+            <w:tcW w:w="3221" w:type="dxa"/>
+          </w:tcPr>
+          <w:p>
+            <w:pPr>
+              <w:cnfStyle w:val="000000000000" w:firstRow="0" w:lastRow="0" w:firstColumn="0" w:lastColumn="0" w:oddVBand="0" w:evenVBand="0" w:oddHBand="0" w:evenHBand="0" w:firstRowFirstColumn="0" w:firstRowLastColumn="0" w:lastRowFirstColumn="0" w:lastRowLastColumn="0"/>
+              <w:rPr>
+                <w:sz w:val="22"/>
+              </w:rPr>
+            </w:pPr>
+            <w:r>
+              <w:rPr>
+                <w:sz w:val="22"/>
+              </w:rPr>
+              <w:t>2.6782e02</w:t>
+            </w:r>
+          </w:p>
+        </w:tc>
+      </w:tr>
+      <w:tr>
+        <w:trPr>
+          <w:trHeight w:val="279"/>
+        </w:trPr>
+        <w:tc>
+          <w:tcPr>
+            <w:cnfStyle w:val="001000000000" w:firstRow="0" w:lastRow="0" w:firstColumn="1" w:lastColumn="0" w:oddVBand="0" w:evenVBand="0" w:oddHBand="0" w:evenHBand="0" w:firstRowFirstColumn="0" w:firstRowLastColumn="0" w:lastRowFirstColumn="0" w:lastRowLastColumn="0"/>
+            <w:tcW w:w="3220" w:type="dxa"/>
+          </w:tcPr>
+          <w:p>
+            <w:pPr>
+              <w:rPr>
+                <w:sz w:val="22"/>
+              </w:rPr>
+            </w:pPr>
+            <w:r>
+              <w:rPr>
+                <w:sz w:val="22"/>
+              </w:rPr>
+              <w:t>1000</w:t>
+            </w:r>
+            <w:r>
+              <w:rPr>
+                <w:sz w:val="22"/>
+              </w:rPr>
+              <w:t>0</w:t>
+            </w:r>
+          </w:p>
+        </w:tc>
+        <w:tc>
+          <w:tcPr>
+            <w:tcW w:w="3221" w:type="dxa"/>
+          </w:tcPr>
+          <w:p>
+            <w:pPr>
+              <w:cnfStyle w:val="000000000000" w:firstRow="0" w:lastRow="0" w:firstColumn="0" w:lastColumn="0" w:oddVBand="0" w:evenVBand="0" w:oddHBand="0" w:evenHBand="0" w:firstRowFirstColumn="0" w:firstRowLastColumn="0" w:lastRowFirstColumn="0" w:lastRowLastColumn="0"/>
+              <w:rPr>
+                <w:sz w:val="22"/>
+              </w:rPr>
+            </w:pPr>
+            <w:r>
+              <w:rPr>
+                <w:sz w:val="22"/>
+              </w:rPr>
+              <w:t>40.235330</w:t>
+            </w:r>
+          </w:p>
+        </w:tc>
+        <w:tc>
+          <w:tcPr>
+            <w:tcW w:w="3221" w:type="dxa"/>
+          </w:tcPr>
+          <w:p>
+            <w:pPr>
+              <w:cnfStyle w:val="000000000000" w:firstRow="0" w:lastRow="0" w:firstColumn="0" w:lastColumn="0" w:oddVBand="0" w:evenVBand="0" w:oddHBand="0" w:evenHBand="0" w:firstRowFirstColumn="0" w:firstRowLastColumn="0" w:lastRowFirstColumn="0" w:lastRowLastColumn="0"/>
+              <w:rPr>
+                <w:sz w:val="22"/>
+              </w:rPr>
+            </w:pPr>
+            <w:r>
+              <w:rPr>
+                <w:sz w:val="22"/>
+              </w:rPr>
+              <w:t>3.6238e-01</w:t>
+            </w:r>
+          </w:p>
+        </w:tc>
+      </w:tr>
+      <w:tr>
+        <w:trPr>
+          <w:trHeight w:val="262"/>
+        </w:trPr>
+        <w:tc>
+          <w:tcPr>
+            <w:cnfStyle w:val="001000000000" w:firstRow="0" w:lastRow="0" w:firstColumn="1" w:lastColumn="0" w:oddVBand="0" w:evenVBand="0" w:oddHBand="0" w:evenHBand="0" w:firstRowFirstColumn="0" w:firstRowLastColumn="0" w:lastRowFirstColumn="0" w:lastRowLastColumn="0"/>
+            <w:tcW w:w="3220" w:type="dxa"/>
+          </w:tcPr>
+          <w:p>
+            <w:pPr>
+              <w:rPr>
+                <w:sz w:val="22"/>
+              </w:rPr>
+            </w:pPr>
+            <w:r>
+              <w:rPr>
+                <w:sz w:val="22"/>
+              </w:rPr>
+              <w:t>2</w:t>
+            </w:r>
+            <w:r>
+              <w:rPr>
+                <w:sz w:val="22"/>
+              </w:rPr>
+              <w:t>000</w:t>
+            </w:r>
+            <w:r>
+              <w:rPr>
+                <w:sz w:val="22"/>
+              </w:rPr>
+              <w:t>0</w:t>
+            </w:r>
+          </w:p>
+        </w:tc>
+        <w:tc>
+          <w:tcPr>
+            <w:tcW w:w="3221" w:type="dxa"/>
+          </w:tcPr>
+          <w:p>
+            <w:pPr>
+              <w:cnfStyle w:val="000000000000" w:firstRow="0" w:lastRow="0" w:firstColumn="0" w:lastColumn="0" w:oddVBand="0" w:evenVBand="0" w:oddHBand="0" w:evenHBand="0" w:firstRowFirstColumn="0" w:firstRowLastColumn="0" w:lastRowFirstColumn="0" w:lastRowLastColumn="0"/>
+              <w:rPr>
+                <w:sz w:val="22"/>
+              </w:rPr>
+            </w:pPr>
+            <w:r>
+              <w:rPr>
+                <w:sz w:val="22"/>
+              </w:rPr>
+              <w:t>79.6598</w:t>
+            </w:r>
+          </w:p>
+        </w:tc>
+        <w:tc>
+          <w:tcPr>
+            <w:tcW w:w="3221" w:type="dxa"/>
+          </w:tcPr>
+          <w:p>
+            <w:pPr>
+              <w:cnfStyle w:val="000000000000" w:firstRow="0" w:lastRow="0" w:firstColumn="0" w:lastColumn="0" w:oddVBand="0" w:evenVBand="0" w:oddHBand="0" w:evenHBand="0" w:firstRowFirstColumn="0" w:firstRowLastColumn="0" w:lastRowFirstColumn="0" w:lastRowLastColumn="0"/>
+              <w:rPr>
+                <w:sz w:val="22"/>
+              </w:rPr>
+            </w:pPr>
+            <w:r>
+              <w:rPr>
+                <w:sz w:val="22"/>
+              </w:rPr>
+              <w:t>5.8127e-03</w:t>
+            </w:r>
+          </w:p>
+        </w:tc>
+      </w:tr>
+    </w:tbl>
+    <w:p>
+      <w:pPr>
+        <w:spacing w:line="480" w:lineRule="auto"/>
+      </w:pPr>
+    </w:p>
+    <w:p>
+      <w:pPr>
+        <w:spacing w:line="480" w:lineRule="auto"/>
+      </w:pPr>
+      <w:r>
+        <w:lastRenderedPageBreak/>
+        <w:tab/>
+        <w:t xml:space="preserve">As expected, for each mesh size, as iteration number increases, the biggest error between u and the previous u value becomes smaller and smaller. Although having a coarser mesh make error smaller for larger numbers of iterations, it doesn’t represent the entire equation as good as having a larger mesh. The following graphs show 10000 iterations for a 20x20 mesh and a 60x60 mesh to show this discrepancy </w:t>
+      </w:r>
+    </w:p>
+    <w:tbl>
+      <w:tblPr>
+        <w:tblStyle w:val="TableGrid"/>
+        <w:tblW w:w="0" w:type="auto"/>
+        <w:tblLook w:val="04A0" w:firstRow="1" w:lastRow="0" w:firstColumn="1" w:lastColumn="0" w:noHBand="0" w:noVBand="1"/>
+      </w:tblPr>
+      <w:tblGrid>
+        <w:gridCol w:w="4675"/>
+        <w:gridCol w:w="4675"/>
+      </w:tblGrid>
+      <w:tr>
+        <w:tc>
+          <w:tcPr>
+            <w:tcW w:w="4675" w:type="dxa"/>
+          </w:tcPr>
+          <w:p>
+            <w:pPr>
+              <w:spacing w:line="480" w:lineRule="auto"/>
+            </w:pPr>
+            <w:r>
+              <w:rPr>
+                <w:noProof/>
+              </w:rPr>
+              <w:drawing>
+                <wp:inline distT="0" distB="0" distL="0" distR="0">
+                  <wp:extent cx="2800350" cy="2100263"/>
+                  <wp:effectExtent l="0" t="0" r="0" b="0"/>
+                  <wp:docPr id="24" name="Picture 24"/>
+                  <wp:cNvGraphicFramePr>
+                    <a:graphicFrameLocks xmlns:a="http://schemas.openxmlformats.org/drawingml/2006/main" noChangeAspect="1"/>
+                  </wp:cNvGraphicFramePr>
+                  <a:graphic xmlns:a="http://schemas.openxmlformats.org/drawingml/2006/main">
+                    <a:graphicData uri="http://schemas.openxmlformats.org/drawingml/2006/picture">
+                      <pic:pic xmlns:pic="http://schemas.openxmlformats.org/drawingml/2006/picture">
+                        <pic:nvPicPr>
+                          <pic:cNvPr id="24" name="20x1000SOR.jpg"/>
+                          <pic:cNvPicPr/>
+                        </pic:nvPicPr>
+                        <pic:blipFill>
+                          <a:blip r:embed="rId17">
+                            <a:extLst>
+                              <a:ext uri="{28A0092B-C50C-407E-A947-70E740481C1C}">
+                                <a14:useLocalDpi xmlns:a14="http://schemas.microsoft.com/office/drawing/2010/main" val="0"/>
+                              </a:ext>
+                            </a:extLst>
+                          </a:blip>
+                          <a:stretch>
+                            <a:fillRect/>
+                          </a:stretch>
+                        </pic:blipFill>
+                        <pic:spPr>
+                          <a:xfrm>
+                            <a:off x="0" y="0"/>
+                            <a:ext cx="2808930" cy="2106698"/>
+                          </a:xfrm>
+                          <a:prstGeom prst="rect">
+                            <a:avLst/>
+                          </a:prstGeom>
+                        </pic:spPr>
+                      </pic:pic>
+                    </a:graphicData>
+                  </a:graphic>
+                </wp:inline>
+              </w:drawing>
+            </w:r>
+          </w:p>
+        </w:tc>
+        <w:tc>
+          <w:tcPr>
+            <w:tcW w:w="4675" w:type="dxa"/>
+          </w:tcPr>
+          <w:p>
+            <w:pPr>
+              <w:spacing w:line="480" w:lineRule="auto"/>
+            </w:pPr>
+            <w:r>
+              <w:rPr>
+                <w:noProof/>
+              </w:rPr>
+              <w:drawing>
+                <wp:inline distT="0" distB="0" distL="0" distR="0">
+                  <wp:extent cx="2806700" cy="2105025"/>
+                  <wp:effectExtent l="0" t="0" r="0" b="9525"/>
+                  <wp:docPr id="25" name="Picture 25"/>
+                  <wp:cNvGraphicFramePr>
+                    <a:graphicFrameLocks xmlns:a="http://schemas.openxmlformats.org/drawingml/2006/main" noChangeAspect="1"/>
+                  </wp:cNvGraphicFramePr>
+                  <a:graphic xmlns:a="http://schemas.openxmlformats.org/drawingml/2006/main">
+                    <a:graphicData uri="http://schemas.openxmlformats.org/drawingml/2006/picture">
+                      <pic:pic xmlns:pic="http://schemas.openxmlformats.org/drawingml/2006/picture">
+                        <pic:nvPicPr>
+                          <pic:cNvPr id="25" name="60x1000SOR.jpg"/>
+                          <pic:cNvPicPr/>
+                        </pic:nvPicPr>
+                        <pic:blipFill>
+                          <a:blip r:embed="rId18">
+                            <a:extLst>
+                              <a:ext uri="{28A0092B-C50C-407E-A947-70E740481C1C}">
+                                <a14:useLocalDpi xmlns:a14="http://schemas.microsoft.com/office/drawing/2010/main" val="0"/>
+                              </a:ext>
+                            </a:extLst>
+                          </a:blip>
+                          <a:stretch>
+                            <a:fillRect/>
+                          </a:stretch>
+                        </pic:blipFill>
+                        <pic:spPr>
+                          <a:xfrm>
+                            <a:off x="0" y="0"/>
+                            <a:ext cx="2808112" cy="2106084"/>
+                          </a:xfrm>
+                          <a:prstGeom prst="rect">
+                            <a:avLst/>
+                          </a:prstGeom>
+                        </pic:spPr>
+                      </pic:pic>
+                    </a:graphicData>
+                  </a:graphic>
+                </wp:inline>
+              </w:drawing>
+            </w:r>
+          </w:p>
+        </w:tc>
+      </w:tr>
+      <w:tr>
+        <w:tc>
+          <w:tcPr>
+            <w:tcW w:w="4675" w:type="dxa"/>
+          </w:tcPr>
+          <w:p>
+            <w:pPr>
+              <w:spacing w:line="480" w:lineRule="auto"/>
+              <w:jc w:val="center"/>
+            </w:pPr>
+            <w:r>
+              <w:t>20x20 mesh</w:t>
+            </w:r>
+          </w:p>
+        </w:tc>
+        <w:tc>
+          <w:tcPr>
+            <w:tcW w:w="4675" w:type="dxa"/>
+          </w:tcPr>
+          <w:p>
+            <w:pPr>
+              <w:spacing w:line="480" w:lineRule="auto"/>
+              <w:jc w:val="center"/>
+            </w:pPr>
+            <w:r>
+              <w:t>60x60 mesh</w:t>
+            </w:r>
+          </w:p>
+        </w:tc>
+      </w:tr>
+    </w:tbl>
+    <w:p>
+      <w:pPr>
+        <w:spacing w:line="480" w:lineRule="auto"/>
+      </w:pPr>
+    </w:p>
+    <w:tbl>
+      <w:tblPr>
+        <w:tblStyle w:val="TableGrid"/>
+        <w:tblW w:w="0" w:type="auto"/>
+        <w:tblLook w:val="04A0" w:firstRow="1" w:lastRow="0" w:firstColumn="1" w:lastColumn="0" w:noHBand="0" w:noVBand="1"/>
+      </w:tblPr>
+      <w:tblGrid>
+        <w:gridCol w:w="4596"/>
+        <w:gridCol w:w="4754"/>
+      </w:tblGrid>
+      <w:tr>
+        <w:tc>
+          <w:tcPr>
+            <w:tcW w:w="4675" w:type="dxa"/>
+          </w:tcPr>
+          <w:p>
+            <w:pPr>
+              <w:spacing w:line="480" w:lineRule="auto"/>
+            </w:pPr>
+            <w:r>
+              <w:rPr>
+                <w:noProof/>
+              </w:rPr>
+              <w:drawing>
+                <wp:inline distT="0" distB="0" distL="0" distR="0">
+                  <wp:extent cx="2819400" cy="2114550"/>
+                  <wp:effectExtent l="0" t="0" r="0" b="0"/>
+                  <wp:docPr id="28" name="Picture 28"/>
+                  <wp:cNvGraphicFramePr>
+                    <a:graphicFrameLocks xmlns:a="http://schemas.openxmlformats.org/drawingml/2006/main" noChangeAspect="1"/>
+                  </wp:cNvGraphicFramePr>
+                  <a:graphic xmlns:a="http://schemas.openxmlformats.org/drawingml/2006/main">
+                    <a:graphicData uri="http://schemas.openxmlformats.org/drawingml/2006/picture">
+                      <pic:pic xmlns:pic="http://schemas.openxmlformats.org/drawingml/2006/picture">
+                        <pic:nvPicPr>
+                          <pic:cNvPr id="28" name="20x1000SORS.jpg"/>
+                          <pic:cNvPicPr/>
+                        </pic:nvPicPr>
+                        <pic:blipFill>
+                          <a:blip r:embed="rId19">
+                            <a:extLst>
+                              <a:ext uri="{28A0092B-C50C-407E-A947-70E740481C1C}">
+                                <a14:useLocalDpi xmlns:a14="http://schemas.microsoft.com/office/drawing/2010/main" val="0"/>
+                              </a:ext>
+                            </a:extLst>
+                          </a:blip>
+                          <a:stretch>
+                            <a:fillRect/>
+                          </a:stretch>
+                        </pic:blipFill>
+                        <pic:spPr>
+                          <a:xfrm>
+                            <a:off x="0" y="0"/>
+                            <a:ext cx="2833780" cy="2125335"/>
+                          </a:xfrm>
+                          <a:prstGeom prst="rect">
+                            <a:avLst/>
+                          </a:prstGeom>
+                        </pic:spPr>
+                      </pic:pic>
+                    </a:graphicData>
+                  </a:graphic>
+                </wp:inline>
+              </w:drawing>
+            </w:r>
+          </w:p>
+        </w:tc>
+        <w:tc>
+          <w:tcPr>
+            <w:tcW w:w="4675" w:type="dxa"/>
+          </w:tcPr>
+          <w:p>
+            <w:pPr>
+              <w:spacing w:line="480" w:lineRule="auto"/>
+            </w:pPr>
+            <w:r>
+              <w:rPr>
+                <w:noProof/>
+              </w:rPr>
+              <w:drawing>
+                <wp:inline distT="0" distB="0" distL="0" distR="0">
+                  <wp:extent cx="2921000" cy="2190750"/>
+                  <wp:effectExtent l="0" t="0" r="0" b="0"/>
+                  <wp:docPr id="29" name="Picture 29"/>
+                  <wp:cNvGraphicFramePr>
+                    <a:graphicFrameLocks xmlns:a="http://schemas.openxmlformats.org/drawingml/2006/main" noChangeAspect="1"/>
+                  </wp:cNvGraphicFramePr>
+                  <a:graphic xmlns:a="http://schemas.openxmlformats.org/drawingml/2006/main">
+                    <a:graphicData uri="http://schemas.openxmlformats.org/drawingml/2006/picture">
+                      <pic:pic xmlns:pic="http://schemas.openxmlformats.org/drawingml/2006/picture">
+                        <pic:nvPicPr>
+                          <pic:cNvPr id="29" name="60x1000SORS.jpg"/>
+                          <pic:cNvPicPr/>
+                        </pic:nvPicPr>
+                        <pic:blipFill>
+                          <a:blip r:embed="rId20">
+                            <a:extLst>
+                              <a:ext uri="{28A0092B-C50C-407E-A947-70E740481C1C}">
+                                <a14:useLocalDpi xmlns:a14="http://schemas.microsoft.com/office/drawing/2010/main" val="0"/>
+                              </a:ext>
+                            </a:extLst>
+                          </a:blip>
+                          <a:stretch>
+                            <a:fillRect/>
+                          </a:stretch>
+                        </pic:blipFill>
+                        <pic:spPr>
+                          <a:xfrm>
+                            <a:off x="0" y="0"/>
+                            <a:ext cx="2926695" cy="2195021"/>
+                          </a:xfrm>
+                          <a:prstGeom prst="rect">
+                            <a:avLst/>
+                          </a:prstGeom>
+                        </pic:spPr>
+                      </pic:pic>
+                    </a:graphicData>
+                  </a:graphic>
+                </wp:inline>
+              </w:drawing>
+            </w:r>
+          </w:p>
+        </w:tc>
+      </w:tr>
+      <w:tr>
+        <w:tc>
+          <w:tcPr>
+            <w:tcW w:w="4675" w:type="dxa"/>
+          </w:tcPr>
+          <w:p>
+            <w:pPr>
+              <w:spacing w:line="480" w:lineRule="auto"/>
+              <w:jc w:val="center"/>
+            </w:pPr>
+            <w:r>
+              <w:t>20x20 mesh</w:t>
+            </w:r>
+          </w:p>
+        </w:tc>
+        <w:tc>
+          <w:tcPr>
+            <w:tcW w:w="4675" w:type="dxa"/>
+          </w:tcPr>
+          <w:p>
+            <w:pPr>
+              <w:spacing w:line="480" w:lineRule="auto"/>
+              <w:jc w:val="center"/>
+            </w:pPr>
+            <w:r>
+              <w:t>60x60 mesh</w:t>
+            </w:r>
+          </w:p>
+        </w:tc>
+      </w:tr>
+    </w:tbl>
+    <w:p>
+      <w:pPr>
+        <w:spacing w:line="480" w:lineRule="auto"/>
+      </w:pPr>
+    </w:p>
+    <w:p>
+      <w:pPr>
+        <w:spacing w:line="480" w:lineRule="auto"/>
+      </w:pPr>
       <w:bookmarkStart w:id="0" w:name="_GoBack"/>
       <w:bookmarkEnd w:id="0"/>
-    </w:p>
-    <w:p>
-      <w:pPr>
-        <w:spacing w:line="480" w:lineRule="auto"/>
-      </w:pPr>
     </w:p>
     <w:sectPr>
       <w:pgSz w:w="12240" w:h="15840"/>
@@ -6599,6 +8188,63 @@
       </w:tcPr>
     </w:tblStylePr>
   </w:style>
+  <w:style w:type="table" w:styleId="GridTable1Light">
+    <w:name w:val="Grid Table 1 Light"/>
+    <w:basedOn w:val="TableNormal"/>
+    <w:uiPriority w:val="46"/>
+    <w:rsid w:val="00A12CEA"/>
+    <w:pPr>
+      <w:spacing w:after="0" w:line="240" w:lineRule="auto"/>
+    </w:pPr>
+    <w:tblPr>
+      <w:tblStyleRowBandSize w:val="1"/>
+      <w:tblStyleColBandSize w:val="1"/>
+      <w:tblBorders>
+        <w:top w:val="single" w:sz="4" w:space="0" w:color="999999" w:themeColor="text1" w:themeTint="66"/>
+        <w:left w:val="single" w:sz="4" w:space="0" w:color="999999" w:themeColor="text1" w:themeTint="66"/>
+        <w:bottom w:val="single" w:sz="4" w:space="0" w:color="999999" w:themeColor="text1" w:themeTint="66"/>
+        <w:right w:val="single" w:sz="4" w:space="0" w:color="999999" w:themeColor="text1" w:themeTint="66"/>
+        <w:insideH w:val="single" w:sz="4" w:space="0" w:color="999999" w:themeColor="text1" w:themeTint="66"/>
+        <w:insideV w:val="single" w:sz="4" w:space="0" w:color="999999" w:themeColor="text1" w:themeTint="66"/>
+      </w:tblBorders>
+    </w:tblPr>
+    <w:tblStylePr w:type="firstRow">
+      <w:rPr>
+        <w:b/>
+        <w:bCs/>
+      </w:rPr>
+      <w:tblPr/>
+      <w:tcPr>
+        <w:tcBorders>
+          <w:bottom w:val="single" w:sz="12" w:space="0" w:color="666666" w:themeColor="text1" w:themeTint="99"/>
+        </w:tcBorders>
+      </w:tcPr>
+    </w:tblStylePr>
+    <w:tblStylePr w:type="lastRow">
+      <w:rPr>
+        <w:b/>
+        <w:bCs/>
+      </w:rPr>
+      <w:tblPr/>
+      <w:tcPr>
+        <w:tcBorders>
+          <w:top w:val="double" w:sz="2" w:space="0" w:color="666666" w:themeColor="text1" w:themeTint="99"/>
+        </w:tcBorders>
+      </w:tcPr>
+    </w:tblStylePr>
+    <w:tblStylePr w:type="firstCol">
+      <w:rPr>
+        <w:b/>
+        <w:bCs/>
+      </w:rPr>
+    </w:tblStylePr>
+    <w:tblStylePr w:type="lastCol">
+      <w:rPr>
+        <w:b/>
+        <w:bCs/>
+      </w:rPr>
+    </w:tblStylePr>
+  </w:style>
 </w:styles>
 </file>
 

</xml_diff>